<commit_message>
Ajout d'informations sur SMILE, les projets, les missions, etc.
</commit_message>
<xml_diff>
--- a/Dossier Pro.docx
+++ b/Dossier Pro.docx
@@ -4,18 +4,26 @@
   <w:body>
     <w:sdt>
       <w:sdtPr>
-        <w:id w:val="-1537654773"/>
+        <w:id w:val="235902508"/>
         <w:docPartObj>
           <w:docPartGallery w:val="Cover Pages"/>
           <w:docPartUnique/>
         </w:docPartObj>
       </w:sdtPr>
+      <w:sdtEndPr>
+        <w:rPr>
+          <w:rFonts w:eastAsiaTheme="minorEastAsia"/>
+          <w:color w:val="4472C4" w:themeColor="accent1"/>
+          <w:sz w:val="28"/>
+          <w:szCs w:val="28"/>
+        </w:rPr>
+      </w:sdtEndPr>
       <w:sdtContent>
         <w:p/>
         <w:tbl>
           <w:tblPr>
             <w:tblpPr w:leftFromText="187" w:rightFromText="187" w:horzAnchor="margin" w:tblpXSpec="center" w:tblpY="2881"/>
-            <w:tblW w:w="4000" w:type="pct"/>
+            <w:tblW w:w="5000" w:type="pct"/>
             <w:tblBorders>
               <w:left w:val="single" w:sz="12" w:space="0" w:color="4472C4" w:themeColor="accent1"/>
             </w:tblBorders>
@@ -26,7 +34,7 @@
             <w:tblLook w:val="04A0" w:firstRow="1" w:lastRow="0" w:firstColumn="1" w:lastColumn="0" w:noHBand="0" w:noVBand="1"/>
           </w:tblPr>
           <w:tblGrid>
-            <w:gridCol w:w="7246"/>
+            <w:gridCol w:w="9057"/>
           </w:tblGrid>
           <w:tr>
             <w:sdt>
@@ -39,7 +47,7 @@
                 <w:alias w:val="Société"/>
                 <w:id w:val="13406915"/>
                 <w:placeholder>
-                  <w:docPart w:val="A1D32C2B7D354371B156213091477DB6"/>
+                  <w:docPart w:val="8E5DBC59D200438BB83449B3933776E9"/>
                 </w:placeholder>
                 <w:dataBinding w:prefixMappings="xmlns:ns0='http://schemas.openxmlformats.org/officeDocument/2006/extended-properties'" w:xpath="/ns0:Properties[1]/ns0:Company[1]" w:storeItemID="{6668398D-A668-4E3E-A5EB-62B293D839F1}"/>
                 <w:text/>
@@ -47,7 +55,7 @@
               <w:sdtContent>
                 <w:tc>
                   <w:tcPr>
-                    <w:tcW w:w="7672" w:type="dxa"/>
+                    <w:tcW w:w="9199" w:type="dxa"/>
                     <w:tcMar>
                       <w:top w:w="216" w:type="dxa"/>
                       <w:left w:w="115" w:type="dxa"/>
@@ -69,7 +77,23 @@
                         <w:sz w:val="24"/>
                         <w:szCs w:val="24"/>
                       </w:rPr>
-                      <w:t>SMILE &amp; EPSI</w:t>
+                      <w:t xml:space="preserve">SMILE </w:t>
+                    </w:r>
+                    <w:r>
+                      <w:rPr>
+                        <w:color w:val="2F5496" w:themeColor="accent1" w:themeShade="BF"/>
+                        <w:sz w:val="24"/>
+                        <w:szCs w:val="24"/>
+                      </w:rPr>
+                      <w:t>-</w:t>
+                    </w:r>
+                    <w:r>
+                      <w:rPr>
+                        <w:color w:val="2F5496" w:themeColor="accent1" w:themeShade="BF"/>
+                        <w:sz w:val="24"/>
+                        <w:szCs w:val="24"/>
+                      </w:rPr>
+                      <w:t xml:space="preserve"> EPSI</w:t>
                     </w:r>
                   </w:p>
                 </w:tc>
@@ -79,7 +103,7 @@
           <w:tr>
             <w:tc>
               <w:tcPr>
-                <w:tcW w:w="7672" w:type="dxa"/>
+                <w:tcW w:w="9199" w:type="dxa"/>
               </w:tcPr>
               <w:sdt>
                 <w:sdtPr>
@@ -92,7 +116,7 @@
                   <w:alias w:val="Titre"/>
                   <w:id w:val="13406919"/>
                   <w:placeholder>
-                    <w:docPart w:val="4110BD0DCFA14C99ABB9A669F2D9DFC8"/>
+                    <w:docPart w:val="1BA5F555B72D4914BA3CE3E7E04DAAA3"/>
                   </w:placeholder>
                   <w:dataBinding w:prefixMappings="xmlns:ns0='http://schemas.openxmlformats.org/package/2006/metadata/core-properties' xmlns:ns1='http://purl.org/dc/elements/1.1/'" w:xpath="/ns0:coreProperties[1]/ns1:title[1]" w:storeItemID="{6C3C8BC8-F283-45AE-878A-BAB7291924A1}"/>
                   <w:text/>
@@ -102,6 +126,7 @@
                     <w:pPr>
                       <w:pStyle w:val="Sansinterligne"/>
                       <w:spacing w:line="216" w:lineRule="auto"/>
+                      <w:jc w:val="center"/>
                       <w:rPr>
                         <w:rFonts w:asciiTheme="majorHAnsi" w:eastAsiaTheme="majorEastAsia" w:hAnsiTheme="majorHAnsi" w:cstheme="majorBidi"/>
                         <w:color w:val="4472C4" w:themeColor="accent1"/>
@@ -116,12 +141,104 @@
                         <w:sz w:val="88"/>
                         <w:szCs w:val="88"/>
                       </w:rPr>
-                      <w:t>Dossier professionnel</w:t>
+                      <w:t>Dossier professionnel RNCP</w:t>
+                    </w:r>
+                    <w:r>
+                      <w:rPr>
+                        <w:rFonts w:asciiTheme="majorHAnsi" w:eastAsiaTheme="majorEastAsia" w:hAnsiTheme="majorHAnsi" w:cstheme="majorBidi"/>
+                        <w:color w:val="4472C4" w:themeColor="accent1"/>
+                        <w:sz w:val="88"/>
+                        <w:szCs w:val="88"/>
+                      </w:rPr>
+                      <w:t xml:space="preserve"> </w:t>
+                    </w:r>
+                    <w:r>
+                      <w:rPr>
+                        <w:rFonts w:asciiTheme="majorHAnsi" w:eastAsiaTheme="majorEastAsia" w:hAnsiTheme="majorHAnsi" w:cstheme="majorBidi"/>
+                        <w:color w:val="4472C4" w:themeColor="accent1"/>
+                        <w:sz w:val="88"/>
+                        <w:szCs w:val="88"/>
+                      </w:rPr>
+                      <w:t>35584</w:t>
+                    </w:r>
+                    <w:r>
+                      <w:rPr>
+                        <w:rFonts w:asciiTheme="majorHAnsi" w:eastAsiaTheme="majorEastAsia" w:hAnsiTheme="majorHAnsi" w:cstheme="majorBidi"/>
+                        <w:color w:val="4472C4" w:themeColor="accent1"/>
+                        <w:sz w:val="88"/>
+                        <w:szCs w:val="88"/>
+                      </w:rPr>
+                      <w:t xml:space="preserve"> - </w:t>
+                    </w:r>
+                    <w:r>
+                      <w:rPr>
+                        <w:rFonts w:asciiTheme="majorHAnsi" w:eastAsiaTheme="majorEastAsia" w:hAnsiTheme="majorHAnsi" w:cstheme="majorBidi"/>
+                        <w:color w:val="4472C4" w:themeColor="accent1"/>
+                        <w:sz w:val="88"/>
+                        <w:szCs w:val="88"/>
+                      </w:rPr>
+                      <w:t>Expert en Informatique et en Système d’Information</w:t>
                     </w:r>
                   </w:p>
                 </w:sdtContent>
               </w:sdt>
             </w:tc>
+          </w:tr>
+          <w:tr>
+            <w:sdt>
+              <w:sdtPr>
+                <w:rPr>
+                  <w:color w:val="2F5496" w:themeColor="accent1" w:themeShade="BF"/>
+                  <w:sz w:val="24"/>
+                  <w:szCs w:val="24"/>
+                </w:rPr>
+                <w:alias w:val="Sous-titre"/>
+                <w:id w:val="13406923"/>
+                <w:placeholder>
+                  <w:docPart w:val="1A4E4054DACE4393BF7C3B595CC2855F"/>
+                </w:placeholder>
+                <w:dataBinding w:prefixMappings="xmlns:ns0='http://schemas.openxmlformats.org/package/2006/metadata/core-properties' xmlns:ns1='http://purl.org/dc/elements/1.1/'" w:xpath="/ns0:coreProperties[1]/ns1:subject[1]" w:storeItemID="{6C3C8BC8-F283-45AE-878A-BAB7291924A1}"/>
+                <w:text/>
+              </w:sdtPr>
+              <w:sdtContent>
+                <w:tc>
+                  <w:tcPr>
+                    <w:tcW w:w="9199" w:type="dxa"/>
+                    <w:tcMar>
+                      <w:top w:w="216" w:type="dxa"/>
+                      <w:left w:w="115" w:type="dxa"/>
+                      <w:bottom w:w="216" w:type="dxa"/>
+                      <w:right w:w="115" w:type="dxa"/>
+                    </w:tcMar>
+                  </w:tcPr>
+                  <w:p>
+                    <w:pPr>
+                      <w:pStyle w:val="Sansinterligne"/>
+                      <w:rPr>
+                        <w:color w:val="2F5496" w:themeColor="accent1" w:themeShade="BF"/>
+                        <w:sz w:val="24"/>
+                      </w:rPr>
+                    </w:pPr>
+                    <w:r>
+                      <w:rPr>
+                        <w:color w:val="2F5496" w:themeColor="accent1" w:themeShade="BF"/>
+                        <w:sz w:val="24"/>
+                        <w:szCs w:val="24"/>
+                      </w:rPr>
+                      <w:t>Promotion 2021-202</w:t>
+                    </w:r>
+                    <w:r>
+                      <w:rPr>
+                        <w:color w:val="2F5496" w:themeColor="accent1" w:themeShade="BF"/>
+                        <w:sz w:val="24"/>
+                        <w:szCs w:val="24"/>
+                      </w:rPr>
+                      <w:t>3</w:t>
+                    </w:r>
+                  </w:p>
+                </w:tc>
+              </w:sdtContent>
+            </w:sdt>
           </w:tr>
         </w:tbl>
         <w:tbl>
@@ -136,7 +253,7 @@
           <w:tr>
             <w:tc>
               <w:tcPr>
-                <w:tcW w:w="6998" w:type="dxa"/>
+                <w:tcW w:w="7221" w:type="dxa"/>
                 <w:tcMar>
                   <w:top w:w="216" w:type="dxa"/>
                   <w:left w:w="115" w:type="dxa"/>
@@ -154,7 +271,7 @@
                   <w:alias w:val="Auteur"/>
                   <w:id w:val="13406928"/>
                   <w:placeholder>
-                    <w:docPart w:val="441BB9856A9A447E9D4F28D3D32513A1"/>
+                    <w:docPart w:val="6871364B8AA943B1BED542CFD511BDC5"/>
                   </w:placeholder>
                   <w:dataBinding w:prefixMappings="xmlns:ns0='http://schemas.openxmlformats.org/package/2006/metadata/core-properties' xmlns:ns1='http://purl.org/dc/elements/1.1/'" w:xpath="/ns0:coreProperties[1]/ns1:creator[1]" w:storeItemID="{6C3C8BC8-F283-45AE-878A-BAB7291924A1}"/>
                   <w:text/>
@@ -191,7 +308,7 @@
                   <w:tag w:val="Date "/>
                   <w:id w:val="13406932"/>
                   <w:placeholder>
-                    <w:docPart w:val="362682E729944EF2AAF4A948FC152B12"/>
+                    <w:docPart w:val="8ACAE040170E4C0DA53362BAA2B1D026"/>
                   </w:placeholder>
                   <w:dataBinding w:prefixMappings="xmlns:ns0='http://schemas.microsoft.com/office/2006/coverPageProps'" w:xpath="/ns0:CoverPageProperties[1]/ns0:PublishDate[1]" w:storeItemID="{55AF091B-3C7A-41E3-B477-F2FDAA23CFDA}"/>
                   <w:date w:fullDate="2023-01-08T00:00:00Z">
@@ -234,7 +351,21 @@
           </w:tr>
         </w:tbl>
         <w:p>
+          <w:pPr>
+            <w:rPr>
+              <w:rFonts w:eastAsiaTheme="minorEastAsia"/>
+              <w:color w:val="4472C4" w:themeColor="accent1"/>
+              <w:sz w:val="28"/>
+              <w:szCs w:val="28"/>
+            </w:rPr>
+          </w:pPr>
           <w:r>
+            <w:rPr>
+              <w:rFonts w:eastAsiaTheme="minorEastAsia"/>
+              <w:color w:val="4472C4" w:themeColor="accent1"/>
+              <w:sz w:val="28"/>
+              <w:szCs w:val="28"/>
+            </w:rPr>
             <w:br w:type="page"/>
           </w:r>
         </w:p>
@@ -242,6 +373,13 @@
     </w:sdt>
     <w:sdt>
       <w:sdtPr>
+        <w:rPr>
+          <w:rFonts w:asciiTheme="minorHAnsi" w:eastAsiaTheme="minorHAnsi" w:hAnsiTheme="minorHAnsi" w:cstheme="minorBidi"/>
+          <w:color w:val="auto"/>
+          <w:sz w:val="22"/>
+          <w:szCs w:val="22"/>
+          <w:lang w:eastAsia="en-US"/>
+        </w:rPr>
         <w:id w:val="505490659"/>
         <w:docPartObj>
           <w:docPartGallery w:val="Table of Contents"/>
@@ -250,13 +388,8 @@
       </w:sdtPr>
       <w:sdtEndPr>
         <w:rPr>
-          <w:rFonts w:asciiTheme="minorHAnsi" w:eastAsiaTheme="minorHAnsi" w:hAnsiTheme="minorHAnsi" w:cstheme="minorBidi"/>
           <w:b/>
           <w:bCs/>
-          <w:color w:val="auto"/>
-          <w:sz w:val="22"/>
-          <w:szCs w:val="22"/>
-          <w:lang w:eastAsia="en-US"/>
         </w:rPr>
       </w:sdtEndPr>
       <w:sdtContent>
@@ -289,7 +422,7 @@
           <w:r>
             <w:fldChar w:fldCharType="separate"/>
           </w:r>
-          <w:hyperlink w:anchor="_Toc124199326" w:history="1">
+          <w:hyperlink w:anchor="_Toc128917317" w:history="1">
             <w:r>
               <w:rPr>
                 <w:rStyle w:val="Lienhypertexte"/>
@@ -330,7 +463,7 @@
                 <w:noProof/>
                 <w:webHidden/>
               </w:rPr>
-              <w:instrText xml:space="preserve"> PAGEREF _Toc124199326 \h </w:instrText>
+              <w:instrText xml:space="preserve"> PAGEREF _Toc128917317 \h </w:instrText>
             </w:r>
             <w:r>
               <w:rPr>
@@ -373,7 +506,7 @@
               <w:noProof/>
             </w:rPr>
           </w:pPr>
-          <w:hyperlink w:anchor="_Toc124199327" w:history="1">
+          <w:hyperlink w:anchor="_Toc128917318" w:history="1">
             <w:r>
               <w:rPr>
                 <w:rStyle w:val="Lienhypertexte"/>
@@ -414,7 +547,7 @@
                 <w:noProof/>
                 <w:webHidden/>
               </w:rPr>
-              <w:instrText xml:space="preserve"> PAGEREF _Toc124199327 \h </w:instrText>
+              <w:instrText xml:space="preserve"> PAGEREF _Toc128917318 \h </w:instrText>
             </w:r>
             <w:r>
               <w:rPr>
@@ -457,7 +590,7 @@
               <w:noProof/>
             </w:rPr>
           </w:pPr>
-          <w:hyperlink w:anchor="_Toc124199328" w:history="1">
+          <w:hyperlink w:anchor="_Toc128917319" w:history="1">
             <w:r>
               <w:rPr>
                 <w:rStyle w:val="Lienhypertexte"/>
@@ -498,7 +631,7 @@
                 <w:noProof/>
                 <w:webHidden/>
               </w:rPr>
-              <w:instrText xml:space="preserve"> PAGEREF _Toc124199328 \h </w:instrText>
+              <w:instrText xml:space="preserve"> PAGEREF _Toc128917319 \h </w:instrText>
             </w:r>
             <w:r>
               <w:rPr>
@@ -541,7 +674,7 @@
               <w:noProof/>
             </w:rPr>
           </w:pPr>
-          <w:hyperlink w:anchor="_Toc124199329" w:history="1">
+          <w:hyperlink w:anchor="_Toc128917320" w:history="1">
             <w:r>
               <w:rPr>
                 <w:rStyle w:val="Lienhypertexte"/>
@@ -582,7 +715,7 @@
                 <w:noProof/>
                 <w:webHidden/>
               </w:rPr>
-              <w:instrText xml:space="preserve"> PAGEREF _Toc124199329 \h </w:instrText>
+              <w:instrText xml:space="preserve"> PAGEREF _Toc128917320 \h </w:instrText>
             </w:r>
             <w:r>
               <w:rPr>
@@ -625,7 +758,7 @@
               <w:noProof/>
             </w:rPr>
           </w:pPr>
-          <w:hyperlink w:anchor="_Toc124199330" w:history="1">
+          <w:hyperlink w:anchor="_Toc128917321" w:history="1">
             <w:r>
               <w:rPr>
                 <w:rStyle w:val="Lienhypertexte"/>
@@ -666,7 +799,7 @@
                 <w:noProof/>
                 <w:webHidden/>
               </w:rPr>
-              <w:instrText xml:space="preserve"> PAGEREF _Toc124199330 \h </w:instrText>
+              <w:instrText xml:space="preserve"> PAGEREF _Toc128917321 \h </w:instrText>
             </w:r>
             <w:r>
               <w:rPr>
@@ -709,7 +842,7 @@
               <w:noProof/>
             </w:rPr>
           </w:pPr>
-          <w:hyperlink w:anchor="_Toc124199331" w:history="1">
+          <w:hyperlink w:anchor="_Toc128917322" w:history="1">
             <w:r>
               <w:rPr>
                 <w:rStyle w:val="Lienhypertexte"/>
@@ -750,7 +883,7 @@
                 <w:noProof/>
                 <w:webHidden/>
               </w:rPr>
-              <w:instrText xml:space="preserve"> PAGEREF _Toc124199331 \h </w:instrText>
+              <w:instrText xml:space="preserve"> PAGEREF _Toc128917322 \h </w:instrText>
             </w:r>
             <w:r>
               <w:rPr>
@@ -793,7 +926,7 @@
               <w:noProof/>
             </w:rPr>
           </w:pPr>
-          <w:hyperlink w:anchor="_Toc124199332" w:history="1">
+          <w:hyperlink w:anchor="_Toc128917323" w:history="1">
             <w:r>
               <w:rPr>
                 <w:rStyle w:val="Lienhypertexte"/>
@@ -834,7 +967,7 @@
                 <w:noProof/>
                 <w:webHidden/>
               </w:rPr>
-              <w:instrText xml:space="preserve"> PAGEREF _Toc124199332 \h </w:instrText>
+              <w:instrText xml:space="preserve"> PAGEREF _Toc128917323 \h </w:instrText>
             </w:r>
             <w:r>
               <w:rPr>
@@ -877,7 +1010,7 @@
               <w:noProof/>
             </w:rPr>
           </w:pPr>
-          <w:hyperlink w:anchor="_Toc124199333" w:history="1">
+          <w:hyperlink w:anchor="_Toc128917324" w:history="1">
             <w:r>
               <w:rPr>
                 <w:rStyle w:val="Lienhypertexte"/>
@@ -918,7 +1051,7 @@
                 <w:noProof/>
                 <w:webHidden/>
               </w:rPr>
-              <w:instrText xml:space="preserve"> PAGEREF _Toc124199333 \h </w:instrText>
+              <w:instrText xml:space="preserve"> PAGEREF _Toc128917324 \h </w:instrText>
             </w:r>
             <w:r>
               <w:rPr>
@@ -961,7 +1094,7 @@
               <w:noProof/>
             </w:rPr>
           </w:pPr>
-          <w:hyperlink w:anchor="_Toc124199334" w:history="1">
+          <w:hyperlink w:anchor="_Toc128917325" w:history="1">
             <w:r>
               <w:rPr>
                 <w:rStyle w:val="Lienhypertexte"/>
@@ -1002,7 +1135,7 @@
                 <w:noProof/>
                 <w:webHidden/>
               </w:rPr>
-              <w:instrText xml:space="preserve"> PAGEREF _Toc124199334 \h </w:instrText>
+              <w:instrText xml:space="preserve"> PAGEREF _Toc128917325 \h </w:instrText>
             </w:r>
             <w:r>
               <w:rPr>
@@ -1045,7 +1178,7 @@
               <w:noProof/>
             </w:rPr>
           </w:pPr>
-          <w:hyperlink w:anchor="_Toc124199335" w:history="1">
+          <w:hyperlink w:anchor="_Toc128917326" w:history="1">
             <w:r>
               <w:rPr>
                 <w:rStyle w:val="Lienhypertexte"/>
@@ -1086,7 +1219,7 @@
                 <w:noProof/>
                 <w:webHidden/>
               </w:rPr>
-              <w:instrText xml:space="preserve"> PAGEREF _Toc124199335 \h </w:instrText>
+              <w:instrText xml:space="preserve"> PAGEREF _Toc128917326 \h </w:instrText>
             </w:r>
             <w:r>
               <w:rPr>
@@ -1129,7 +1262,7 @@
               <w:noProof/>
             </w:rPr>
           </w:pPr>
-          <w:hyperlink w:anchor="_Toc124199336" w:history="1">
+          <w:hyperlink w:anchor="_Toc128917327" w:history="1">
             <w:r>
               <w:rPr>
                 <w:rStyle w:val="Lienhypertexte"/>
@@ -1170,7 +1303,7 @@
                 <w:noProof/>
                 <w:webHidden/>
               </w:rPr>
-              <w:instrText xml:space="preserve"> PAGEREF _Toc124199336 \h </w:instrText>
+              <w:instrText xml:space="preserve"> PAGEREF _Toc128917327 \h </w:instrText>
             </w:r>
             <w:r>
               <w:rPr>
@@ -1213,7 +1346,7 @@
               <w:noProof/>
             </w:rPr>
           </w:pPr>
-          <w:hyperlink w:anchor="_Toc124199337" w:history="1">
+          <w:hyperlink w:anchor="_Toc128917328" w:history="1">
             <w:r>
               <w:rPr>
                 <w:rStyle w:val="Lienhypertexte"/>
@@ -1254,7 +1387,7 @@
                 <w:noProof/>
                 <w:webHidden/>
               </w:rPr>
-              <w:instrText xml:space="preserve"> PAGEREF _Toc124199337 \h </w:instrText>
+              <w:instrText xml:space="preserve"> PAGEREF _Toc128917328 \h </w:instrText>
             </w:r>
             <w:r>
               <w:rPr>
@@ -1297,7 +1430,7 @@
               <w:noProof/>
             </w:rPr>
           </w:pPr>
-          <w:hyperlink w:anchor="_Toc124199338" w:history="1">
+          <w:hyperlink w:anchor="_Toc128917329" w:history="1">
             <w:r>
               <w:rPr>
                 <w:rStyle w:val="Lienhypertexte"/>
@@ -1338,7 +1471,7 @@
                 <w:noProof/>
                 <w:webHidden/>
               </w:rPr>
-              <w:instrText xml:space="preserve"> PAGEREF _Toc124199338 \h </w:instrText>
+              <w:instrText xml:space="preserve"> PAGEREF _Toc128917329 \h </w:instrText>
             </w:r>
             <w:r>
               <w:rPr>
@@ -1381,7 +1514,7 @@
               <w:noProof/>
             </w:rPr>
           </w:pPr>
-          <w:hyperlink w:anchor="_Toc124199339" w:history="1">
+          <w:hyperlink w:anchor="_Toc128917330" w:history="1">
             <w:r>
               <w:rPr>
                 <w:rStyle w:val="Lienhypertexte"/>
@@ -1401,7 +1534,7 @@
                 <w:rStyle w:val="Lienhypertexte"/>
                 <w:noProof/>
               </w:rPr>
-              <w:t>Bloc de compétence n°1, activité et compétence choisie</w:t>
+              <w:t>Projet 1 et compétences validées</w:t>
             </w:r>
             <w:r>
               <w:rPr>
@@ -1422,7 +1555,7 @@
                 <w:noProof/>
                 <w:webHidden/>
               </w:rPr>
-              <w:instrText xml:space="preserve"> PAGEREF _Toc124199339 \h </w:instrText>
+              <w:instrText xml:space="preserve"> PAGEREF _Toc128917330 \h </w:instrText>
             </w:r>
             <w:r>
               <w:rPr>
@@ -1465,7 +1598,7 @@
               <w:noProof/>
             </w:rPr>
           </w:pPr>
-          <w:hyperlink w:anchor="_Toc124199340" w:history="1">
+          <w:hyperlink w:anchor="_Toc128917331" w:history="1">
             <w:r>
               <w:rPr>
                 <w:rStyle w:val="Lienhypertexte"/>
@@ -1485,7 +1618,7 @@
                 <w:rStyle w:val="Lienhypertexte"/>
                 <w:noProof/>
               </w:rPr>
-              <w:t>En quoi consiste la compétence</w:t>
+              <w:t>Explication en détail du projet</w:t>
             </w:r>
             <w:r>
               <w:rPr>
@@ -1506,7 +1639,7 @@
                 <w:noProof/>
                 <w:webHidden/>
               </w:rPr>
-              <w:instrText xml:space="preserve"> PAGEREF _Toc124199340 \h </w:instrText>
+              <w:instrText xml:space="preserve"> PAGEREF _Toc128917331 \h </w:instrText>
             </w:r>
             <w:r>
               <w:rPr>
@@ -1549,7 +1682,7 @@
               <w:noProof/>
             </w:rPr>
           </w:pPr>
-          <w:hyperlink w:anchor="_Toc124199341" w:history="1">
+          <w:hyperlink w:anchor="_Toc128917332" w:history="1">
             <w:r>
               <w:rPr>
                 <w:rStyle w:val="Lienhypertexte"/>
@@ -1569,7 +1702,7 @@
                 <w:rStyle w:val="Lienhypertexte"/>
                 <w:noProof/>
               </w:rPr>
-              <w:t>Contexte de réalisation, pourquoi avoir besoin de cette compétence dans l’activité? Comment ça a été réalisé et assimilé ? Quelles ressources utilisées ? As-t’elle été traversée par des évolutions majeures ces 10 dernières années ?</w:t>
+              <w:t>Contexte de réalisation, pourquoi avoir besoin de cette compétence dans l’activité ? Comment ça a été réalisé et assimilé ? Quelles ressources utilisées ? As-t ’elle été traversée par des évolutions majeures ces 10 dernières années ?</w:t>
             </w:r>
             <w:r>
               <w:rPr>
@@ -1590,7 +1723,7 @@
                 <w:noProof/>
                 <w:webHidden/>
               </w:rPr>
-              <w:instrText xml:space="preserve"> PAGEREF _Toc124199341 \h </w:instrText>
+              <w:instrText xml:space="preserve"> PAGEREF _Toc128917332 \h </w:instrText>
             </w:r>
             <w:r>
               <w:rPr>
@@ -1633,7 +1766,7 @@
               <w:noProof/>
             </w:rPr>
           </w:pPr>
-          <w:hyperlink w:anchor="_Toc124199342" w:history="1">
+          <w:hyperlink w:anchor="_Toc128917333" w:history="1">
             <w:r>
               <w:rPr>
                 <w:rStyle w:val="Lienhypertexte"/>
@@ -1653,7 +1786,7 @@
                 <w:rStyle w:val="Lienhypertexte"/>
                 <w:noProof/>
               </w:rPr>
-              <w:t>Renseignement sur la compétence et bonnes pratique</w:t>
+              <w:t>Renseignement sur la compétence et bonnes pratiques</w:t>
             </w:r>
             <w:r>
               <w:rPr>
@@ -1674,7 +1807,7 @@
                 <w:noProof/>
                 <w:webHidden/>
               </w:rPr>
-              <w:instrText xml:space="preserve"> PAGEREF _Toc124199342 \h </w:instrText>
+              <w:instrText xml:space="preserve"> PAGEREF _Toc128917333 \h </w:instrText>
             </w:r>
             <w:r>
               <w:rPr>
@@ -1717,7 +1850,7 @@
               <w:noProof/>
             </w:rPr>
           </w:pPr>
-          <w:hyperlink w:anchor="_Toc124199343" w:history="1">
+          <w:hyperlink w:anchor="_Toc128917334" w:history="1">
             <w:r>
               <w:rPr>
                 <w:rStyle w:val="Lienhypertexte"/>
@@ -1737,7 +1870,7 @@
                 <w:rStyle w:val="Lienhypertexte"/>
                 <w:noProof/>
               </w:rPr>
-              <w:t>Bloc de compétence n°2, activité et compétence choisie</w:t>
+              <w:t>Projet 2 et compétences validées</w:t>
             </w:r>
             <w:r>
               <w:rPr>
@@ -1758,7 +1891,7 @@
                 <w:noProof/>
                 <w:webHidden/>
               </w:rPr>
-              <w:instrText xml:space="preserve"> PAGEREF _Toc124199343 \h </w:instrText>
+              <w:instrText xml:space="preserve"> PAGEREF _Toc128917334 \h </w:instrText>
             </w:r>
             <w:r>
               <w:rPr>
@@ -1801,7 +1934,7 @@
               <w:noProof/>
             </w:rPr>
           </w:pPr>
-          <w:hyperlink w:anchor="_Toc124199344" w:history="1">
+          <w:hyperlink w:anchor="_Toc128917335" w:history="1">
             <w:r>
               <w:rPr>
                 <w:rStyle w:val="Lienhypertexte"/>
@@ -1821,7 +1954,7 @@
                 <w:rStyle w:val="Lienhypertexte"/>
                 <w:noProof/>
               </w:rPr>
-              <w:t>En quoi consiste la compétence</w:t>
+              <w:t>Explication en détail du projet</w:t>
             </w:r>
             <w:r>
               <w:rPr>
@@ -1842,7 +1975,7 @@
                 <w:noProof/>
                 <w:webHidden/>
               </w:rPr>
-              <w:instrText xml:space="preserve"> PAGEREF _Toc124199344 \h </w:instrText>
+              <w:instrText xml:space="preserve"> PAGEREF _Toc128917335 \h </w:instrText>
             </w:r>
             <w:r>
               <w:rPr>
@@ -1885,7 +2018,7 @@
               <w:noProof/>
             </w:rPr>
           </w:pPr>
-          <w:hyperlink w:anchor="_Toc124199345" w:history="1">
+          <w:hyperlink w:anchor="_Toc128917336" w:history="1">
             <w:r>
               <w:rPr>
                 <w:rStyle w:val="Lienhypertexte"/>
@@ -1926,7 +2059,7 @@
                 <w:noProof/>
                 <w:webHidden/>
               </w:rPr>
-              <w:instrText xml:space="preserve"> PAGEREF _Toc124199345 \h </w:instrText>
+              <w:instrText xml:space="preserve"> PAGEREF _Toc128917336 \h </w:instrText>
             </w:r>
             <w:r>
               <w:rPr>
@@ -1969,7 +2102,7 @@
               <w:noProof/>
             </w:rPr>
           </w:pPr>
-          <w:hyperlink w:anchor="_Toc124199346" w:history="1">
+          <w:hyperlink w:anchor="_Toc128917337" w:history="1">
             <w:r>
               <w:rPr>
                 <w:rStyle w:val="Lienhypertexte"/>
@@ -2010,7 +2143,7 @@
                 <w:noProof/>
                 <w:webHidden/>
               </w:rPr>
-              <w:instrText xml:space="preserve"> PAGEREF _Toc124199346 \h </w:instrText>
+              <w:instrText xml:space="preserve"> PAGEREF _Toc128917337 \h </w:instrText>
             </w:r>
             <w:r>
               <w:rPr>
@@ -2053,7 +2186,7 @@
               <w:noProof/>
             </w:rPr>
           </w:pPr>
-          <w:hyperlink w:anchor="_Toc124199347" w:history="1">
+          <w:hyperlink w:anchor="_Toc128917338" w:history="1">
             <w:r>
               <w:rPr>
                 <w:rStyle w:val="Lienhypertexte"/>
@@ -2073,7 +2206,7 @@
                 <w:rStyle w:val="Lienhypertexte"/>
                 <w:noProof/>
               </w:rPr>
-              <w:t>Bloc de compétence n°n, activité et compétence choisie</w:t>
+              <w:t>Projet 3 et compétences validées</w:t>
             </w:r>
             <w:r>
               <w:rPr>
@@ -2094,7 +2227,7 @@
                 <w:noProof/>
                 <w:webHidden/>
               </w:rPr>
-              <w:instrText xml:space="preserve"> PAGEREF _Toc124199347 \h </w:instrText>
+              <w:instrText xml:space="preserve"> PAGEREF _Toc128917338 \h </w:instrText>
             </w:r>
             <w:r>
               <w:rPr>
@@ -2137,13 +2270,13 @@
               <w:noProof/>
             </w:rPr>
           </w:pPr>
-          <w:hyperlink w:anchor="_Toc124199348" w:history="1">
+          <w:hyperlink w:anchor="_Toc128917339" w:history="1">
             <w:r>
               <w:rPr>
                 <w:rStyle w:val="Lienhypertexte"/>
                 <w:noProof/>
               </w:rPr>
-              <w:t>i)</w:t>
+              <w:t>iv)</w:t>
             </w:r>
             <w:r>
               <w:rPr>
@@ -2157,7 +2290,7 @@
                 <w:rStyle w:val="Lienhypertexte"/>
                 <w:noProof/>
               </w:rPr>
-              <w:t>En quoi consiste la compétence</w:t>
+              <w:t>Explication en détail du projet</w:t>
             </w:r>
             <w:r>
               <w:rPr>
@@ -2178,7 +2311,7 @@
                 <w:noProof/>
                 <w:webHidden/>
               </w:rPr>
-              <w:instrText xml:space="preserve"> PAGEREF _Toc124199348 \h </w:instrText>
+              <w:instrText xml:space="preserve"> PAGEREF _Toc128917339 \h </w:instrText>
             </w:r>
             <w:r>
               <w:rPr>
@@ -2221,13 +2354,13 @@
               <w:noProof/>
             </w:rPr>
           </w:pPr>
-          <w:hyperlink w:anchor="_Toc124199349" w:history="1">
+          <w:hyperlink w:anchor="_Toc128917340" w:history="1">
             <w:r>
               <w:rPr>
                 <w:rStyle w:val="Lienhypertexte"/>
                 <w:noProof/>
               </w:rPr>
-              <w:t>ii)</w:t>
+              <w:t>v)</w:t>
             </w:r>
             <w:r>
               <w:rPr>
@@ -2262,7 +2395,7 @@
                 <w:noProof/>
                 <w:webHidden/>
               </w:rPr>
-              <w:instrText xml:space="preserve"> PAGEREF _Toc124199349 \h </w:instrText>
+              <w:instrText xml:space="preserve"> PAGEREF _Toc128917340 \h </w:instrText>
             </w:r>
             <w:r>
               <w:rPr>
@@ -2305,13 +2438,13 @@
               <w:noProof/>
             </w:rPr>
           </w:pPr>
-          <w:hyperlink w:anchor="_Toc124199350" w:history="1">
+          <w:hyperlink w:anchor="_Toc128917341" w:history="1">
             <w:r>
               <w:rPr>
                 <w:rStyle w:val="Lienhypertexte"/>
                 <w:noProof/>
               </w:rPr>
-              <w:t>iii)</w:t>
+              <w:t>vi)</w:t>
             </w:r>
             <w:r>
               <w:rPr>
@@ -2346,7 +2479,7 @@
                 <w:noProof/>
                 <w:webHidden/>
               </w:rPr>
-              <w:instrText xml:space="preserve"> PAGEREF _Toc124199350 \h </w:instrText>
+              <w:instrText xml:space="preserve"> PAGEREF _Toc128917341 \h </w:instrText>
             </w:r>
             <w:r>
               <w:rPr>
@@ -2389,7 +2522,7 @@
               <w:noProof/>
             </w:rPr>
           </w:pPr>
-          <w:hyperlink w:anchor="_Toc124199351" w:history="1">
+          <w:hyperlink w:anchor="_Toc128917342" w:history="1">
             <w:r>
               <w:rPr>
                 <w:rStyle w:val="Lienhypertexte"/>
@@ -2430,7 +2563,7 @@
                 <w:noProof/>
                 <w:webHidden/>
               </w:rPr>
-              <w:instrText xml:space="preserve"> PAGEREF _Toc124199351 \h </w:instrText>
+              <w:instrText xml:space="preserve"> PAGEREF _Toc128917342 \h </w:instrText>
             </w:r>
             <w:r>
               <w:rPr>
@@ -2473,7 +2606,7 @@
               <w:noProof/>
             </w:rPr>
           </w:pPr>
-          <w:hyperlink w:anchor="_Toc124199352" w:history="1">
+          <w:hyperlink w:anchor="_Toc128917343" w:history="1">
             <w:r>
               <w:rPr>
                 <w:rStyle w:val="Lienhypertexte"/>
@@ -2514,7 +2647,7 @@
                 <w:noProof/>
                 <w:webHidden/>
               </w:rPr>
-              <w:instrText xml:space="preserve"> PAGEREF _Toc124199352 \h </w:instrText>
+              <w:instrText xml:space="preserve"> PAGEREF _Toc128917343 \h </w:instrText>
             </w:r>
             <w:r>
               <w:rPr>
@@ -2557,7 +2690,7 @@
               <w:noProof/>
             </w:rPr>
           </w:pPr>
-          <w:hyperlink w:anchor="_Toc124199353" w:history="1">
+          <w:hyperlink w:anchor="_Toc128917344" w:history="1">
             <w:r>
               <w:rPr>
                 <w:rStyle w:val="Lienhypertexte"/>
@@ -2577,7 +2710,7 @@
                 <w:rStyle w:val="Lienhypertexte"/>
                 <w:noProof/>
               </w:rPr>
-              <w:t>Résumer</w:t>
+              <w:t>Résumé</w:t>
             </w:r>
             <w:r>
               <w:rPr>
@@ -2598,7 +2731,91 @@
                 <w:noProof/>
                 <w:webHidden/>
               </w:rPr>
-              <w:instrText xml:space="preserve"> PAGEREF _Toc124199353 \h </w:instrText>
+              <w:instrText xml:space="preserve"> PAGEREF _Toc128917344 \h </w:instrText>
+            </w:r>
+            <w:r>
+              <w:rPr>
+                <w:noProof/>
+                <w:webHidden/>
+              </w:rPr>
+            </w:r>
+            <w:r>
+              <w:rPr>
+                <w:noProof/>
+                <w:webHidden/>
+              </w:rPr>
+              <w:fldChar w:fldCharType="separate"/>
+            </w:r>
+            <w:r>
+              <w:rPr>
+                <w:noProof/>
+                <w:webHidden/>
+              </w:rPr>
+              <w:t>7</w:t>
+            </w:r>
+            <w:r>
+              <w:rPr>
+                <w:noProof/>
+                <w:webHidden/>
+              </w:rPr>
+              <w:fldChar w:fldCharType="end"/>
+            </w:r>
+          </w:hyperlink>
+        </w:p>
+        <w:p>
+          <w:pPr>
+            <w:pStyle w:val="TM2"/>
+            <w:tabs>
+              <w:tab w:val="left" w:pos="660"/>
+              <w:tab w:val="right" w:leader="dot" w:pos="9062"/>
+            </w:tabs>
+            <w:rPr>
+              <w:rFonts w:cstheme="minorBidi"/>
+              <w:noProof/>
+            </w:rPr>
+          </w:pPr>
+          <w:hyperlink w:anchor="_Toc128917345" w:history="1">
+            <w:r>
+              <w:rPr>
+                <w:rStyle w:val="Lienhypertexte"/>
+                <w:noProof/>
+              </w:rPr>
+              <w:t>B)</w:t>
+            </w:r>
+            <w:r>
+              <w:rPr>
+                <w:rFonts w:cstheme="minorBidi"/>
+                <w:noProof/>
+              </w:rPr>
+              <w:tab/>
+            </w:r>
+            <w:r>
+              <w:rPr>
+                <w:rStyle w:val="Lienhypertexte"/>
+                <w:noProof/>
+              </w:rPr>
+              <w:t>Ouverture sur l’avenir</w:t>
+            </w:r>
+            <w:r>
+              <w:rPr>
+                <w:noProof/>
+                <w:webHidden/>
+              </w:rPr>
+              <w:tab/>
+            </w:r>
+            <w:r>
+              <w:rPr>
+                <w:noProof/>
+                <w:webHidden/>
+              </w:rPr>
+              <w:fldChar w:fldCharType="begin"/>
+            </w:r>
+            <w:r>
+              <w:rPr>
+                <w:noProof/>
+                <w:webHidden/>
+              </w:rPr>
+              <w:instrText xml:space="preserve"> PAGEREF _Toc128917345 \h </w:instrText>
             </w:r>
             <w:r>
               <w:rPr>
@@ -2640,9 +2857,9 @@
         </w:p>
       </w:sdtContent>
     </w:sdt>
-    <w:p/>
     <w:p>
       <w:r>
+        <w:lastRenderedPageBreak/>
         <w:br w:type="page"/>
       </w:r>
     </w:p>
@@ -2650,7 +2867,7 @@
       <w:pPr>
         <w:pStyle w:val="Titre1"/>
       </w:pPr>
-      <w:bookmarkStart w:id="0" w:name="_Toc124199326"/>
+      <w:bookmarkStart w:id="0" w:name="_Toc128917317"/>
       <w:r>
         <w:lastRenderedPageBreak/>
         <w:t>Introduction</w:t>
@@ -2667,7 +2884,7 @@
       <w:pPr>
         <w:pStyle w:val="Titre1"/>
       </w:pPr>
-      <w:bookmarkStart w:id="1" w:name="_Toc124199327"/>
+      <w:bookmarkStart w:id="1" w:name="_Toc128917318"/>
       <w:r>
         <w:lastRenderedPageBreak/>
         <w:t>Environnement professionnel</w:t>
@@ -2678,7 +2895,7 @@
       <w:pPr>
         <w:pStyle w:val="Titre2"/>
       </w:pPr>
-      <w:bookmarkStart w:id="2" w:name="_Toc124199328"/>
+      <w:bookmarkStart w:id="2" w:name="_Toc128917319"/>
       <w:r>
         <w:t>Présentation de l’entreprise SMILE</w:t>
       </w:r>
@@ -2688,17 +2905,41 @@
       <w:pPr>
         <w:pStyle w:val="Titre3"/>
       </w:pPr>
-      <w:bookmarkStart w:id="3" w:name="_Toc124199329"/>
+      <w:bookmarkStart w:id="3" w:name="_Toc128917320"/>
       <w:r>
         <w:t>Organisation de la structure</w:t>
       </w:r>
       <w:bookmarkEnd w:id="3"/>
     </w:p>
     <w:p>
+      <w:r>
+        <w:t xml:space="preserve">SMILE est une </w:t>
+      </w:r>
+      <w:r>
+        <w:t>société spécialisée dans le développement de solutions open source. Crée en 1991 à Paris, elle est maintenant implantée dans 17 agences réparties dans 9 pays différents</w:t>
+      </w:r>
+      <w:r>
+        <w:t>. Offrant des solutions à des clients importants comme la préfecture de Lyon, la SNCF, etc.</w:t>
+      </w:r>
+    </w:p>
+    <w:p>
+      <w:r>
+        <w:t xml:space="preserve">La société </w:t>
+      </w:r>
+      <w:r>
+        <w:t>emploie plus de 2000 collaborateurs, et l’agence de Lyon est composée de 150 collaborateurs, dispersés en différentes équipes que nous verrons plus tard dans le dossier.</w:t>
+      </w:r>
+    </w:p>
+    <w:p>
+      <w:r>
+        <w:t>Le groupe SMILE m’a embauché en octobre 2021 en tant que développeur java apprenti, et m’a confié différentes missions, que je décrirais tout au long de ce rapport.</w:t>
+      </w:r>
+    </w:p>
+    <w:p>
       <w:pPr>
         <w:pStyle w:val="Titre3"/>
       </w:pPr>
-      <w:bookmarkStart w:id="4" w:name="_Toc124199330"/>
+      <w:bookmarkStart w:id="4" w:name="_Toc128917321"/>
       <w:r>
         <w:t>Présentation du SI</w:t>
       </w:r>
@@ -2711,7 +2952,7 @@
       <w:pPr>
         <w:pStyle w:val="Titre2"/>
       </w:pPr>
-      <w:bookmarkStart w:id="5" w:name="_Toc124199331"/>
+      <w:bookmarkStart w:id="5" w:name="_Toc128917322"/>
       <w:r>
         <w:t>Activités de la structure</w:t>
       </w:r>
@@ -2725,17 +2966,63 @@
           <w:numId w:val="4"/>
         </w:numPr>
       </w:pPr>
-      <w:bookmarkStart w:id="6" w:name="_Toc124199332"/>
+      <w:bookmarkStart w:id="6" w:name="_Toc128917323"/>
       <w:r>
         <w:t>Les différentes équipes de SMILE</w:t>
       </w:r>
       <w:bookmarkEnd w:id="6"/>
     </w:p>
     <w:p>
+      <w:r>
+        <w:rPr>
+          <w:rStyle w:val="lev"/>
+          <w:rFonts w:ascii="Raleway" w:hAnsi="Raleway"/>
+          <w:color w:val="828282"/>
+          <w:bdr w:val="none" w:sz="0" w:space="0" w:color="auto" w:frame="1"/>
+          <w:shd w:val="clear" w:color="auto" w:fill="FFFFFF"/>
+        </w:rPr>
+        <w:t xml:space="preserve">Digital, Embedded et </w:t>
+      </w:r>
+      <w:proofErr w:type="gramStart"/>
+      <w:r>
+        <w:rPr>
+          <w:rStyle w:val="lev"/>
+          <w:rFonts w:ascii="Raleway" w:hAnsi="Raleway"/>
+          <w:color w:val="828282"/>
+          <w:bdr w:val="none" w:sz="0" w:space="0" w:color="auto" w:frame="1"/>
+          <w:shd w:val="clear" w:color="auto" w:fill="FFFFFF"/>
+        </w:rPr>
+        <w:t>IoT ,</w:t>
+      </w:r>
+      <w:proofErr w:type="gramEnd"/>
+      <w:r>
+        <w:rPr>
+          <w:rStyle w:val="lev"/>
+          <w:rFonts w:ascii="Raleway" w:hAnsi="Raleway"/>
+          <w:color w:val="828282"/>
+          <w:bdr w:val="none" w:sz="0" w:space="0" w:color="auto" w:frame="1"/>
+          <w:shd w:val="clear" w:color="auto" w:fill="FFFFFF"/>
+        </w:rPr>
+        <w:t xml:space="preserve"> Business Apps et </w:t>
+      </w:r>
+      <w:proofErr w:type="spellStart"/>
+      <w:r>
+        <w:rPr>
+          <w:rStyle w:val="lev"/>
+          <w:rFonts w:ascii="Raleway" w:hAnsi="Raleway"/>
+          <w:color w:val="828282"/>
+          <w:bdr w:val="none" w:sz="0" w:space="0" w:color="auto" w:frame="1"/>
+          <w:shd w:val="clear" w:color="auto" w:fill="FFFFFF"/>
+        </w:rPr>
+        <w:t>Infrastucture</w:t>
+      </w:r>
+      <w:proofErr w:type="spellEnd"/>
+    </w:p>
+    <w:p>
       <w:pPr>
         <w:pStyle w:val="Titre3"/>
       </w:pPr>
-      <w:bookmarkStart w:id="7" w:name="_Toc124199333"/>
+      <w:bookmarkStart w:id="7" w:name="_Toc128917324"/>
       <w:r>
         <w:t>Les objectif</w:t>
       </w:r>
@@ -2748,20 +3035,54 @@
       <w:bookmarkEnd w:id="7"/>
     </w:p>
     <w:p>
+      <w:r>
+        <w:t xml:space="preserve">Gagner de l’argent, fidélité client, utiliser les compétences des collaborateurs </w:t>
+      </w:r>
+      <w:proofErr w:type="gramStart"/>
+      <w:r>
+        <w:t>a</w:t>
+      </w:r>
+      <w:proofErr w:type="gramEnd"/>
+      <w:r>
+        <w:t xml:space="preserve"> bon escient </w:t>
+      </w:r>
+    </w:p>
+    <w:p>
       <w:pPr>
         <w:pStyle w:val="Titre3"/>
       </w:pPr>
-      <w:bookmarkStart w:id="8" w:name="_Toc124199334"/>
+      <w:bookmarkStart w:id="8" w:name="_Toc128917325"/>
       <w:r>
         <w:t>Les clients réguliers</w:t>
       </w:r>
       <w:bookmarkEnd w:id="8"/>
     </w:p>
     <w:p>
+      <w:r>
+        <w:t xml:space="preserve">SCNF, Métropole de Lyon, INRAE, </w:t>
+      </w:r>
+      <w:proofErr w:type="spellStart"/>
+      <w:r>
+        <w:t>tcl</w:t>
+      </w:r>
+      <w:proofErr w:type="spellEnd"/>
+      <w:r>
+        <w:t xml:space="preserve"> ? </w:t>
+      </w:r>
+      <w:proofErr w:type="spellStart"/>
+      <w:r>
+        <w:t>etc</w:t>
+      </w:r>
+      <w:proofErr w:type="spellEnd"/>
+      <w:r>
+        <w:t> ;</w:t>
+      </w:r>
+    </w:p>
+    <w:p>
       <w:pPr>
         <w:pStyle w:val="Titre2"/>
       </w:pPr>
-      <w:bookmarkStart w:id="9" w:name="_Toc124199335"/>
+      <w:bookmarkStart w:id="9" w:name="_Toc128917326"/>
       <w:r>
         <w:t>Mon activité à SMILE</w:t>
       </w:r>
@@ -2775,21 +3096,59 @@
           <w:numId w:val="5"/>
         </w:numPr>
       </w:pPr>
-      <w:bookmarkStart w:id="10" w:name="_Toc124199336"/>
+      <w:bookmarkStart w:id="10" w:name="_Toc128917327"/>
       <w:r>
         <w:t>Place dans les équipes</w:t>
       </w:r>
       <w:bookmarkEnd w:id="10"/>
     </w:p>
     <w:p>
+      <w:r>
+        <w:t>Equipe WSO2</w:t>
+      </w:r>
+    </w:p>
+    <w:p>
+      <w:r>
+        <w:t>Régie INRAE</w:t>
+      </w:r>
+    </w:p>
+    <w:p>
+      <w:r>
+        <w:t>Equipe Java</w:t>
+      </w:r>
+    </w:p>
+    <w:p>
       <w:pPr>
         <w:pStyle w:val="Titre3"/>
       </w:pPr>
-      <w:bookmarkStart w:id="11" w:name="_Toc124199337"/>
+      <w:bookmarkStart w:id="11" w:name="_Toc128917328"/>
       <w:r>
         <w:t>Missions confiées</w:t>
       </w:r>
       <w:bookmarkEnd w:id="11"/>
+    </w:p>
+    <w:p>
+      <w:r>
+        <w:t>Création d’API, apprentissage WSO2, Développement solution démo client en java x WSO2</w:t>
+      </w:r>
+    </w:p>
+    <w:p>
+      <w:r>
+        <w:t xml:space="preserve">INRAE = OpenIDM forgerock, </w:t>
+      </w:r>
+      <w:r>
+        <w:t>création d’API, gestion de rôles et habilitation, contact client</w:t>
+      </w:r>
+    </w:p>
+    <w:p>
+      <w:r>
+        <w:t>Java : création de formulaire pour le gvt recensant les accidents de transports contenant des matières chimiques</w:t>
+      </w:r>
+    </w:p>
+    <w:p>
+      <w:r>
+        <w:t>Puis autre projets (CGI MCO puis dev projet Xénon – Canada – MSPR)</w:t>
+      </w:r>
     </w:p>
     <w:p>
       <w:pPr>
@@ -2808,7 +3167,7 @@
       <w:pPr>
         <w:pStyle w:val="Titre1"/>
       </w:pPr>
-      <w:bookmarkStart w:id="12" w:name="_Toc124199338"/>
+      <w:bookmarkStart w:id="12" w:name="_Toc128917329"/>
       <w:r>
         <w:lastRenderedPageBreak/>
         <w:t>Valorisation des compétences</w:t>
@@ -2823,9 +3182,9 @@
           <w:numId w:val="7"/>
         </w:numPr>
       </w:pPr>
-      <w:bookmarkStart w:id="13" w:name="_Toc124199339"/>
-      <w:r>
-        <w:t>Bloc de compétence n°1, activité et compétence choisie</w:t>
+      <w:bookmarkStart w:id="13" w:name="_Toc128917330"/>
+      <w:r>
+        <w:t>Projet 1 et compétences validées</w:t>
       </w:r>
       <w:bookmarkEnd w:id="13"/>
     </w:p>
@@ -2837,9 +3196,9 @@
           <w:numId w:val="8"/>
         </w:numPr>
       </w:pPr>
-      <w:bookmarkStart w:id="14" w:name="_Toc124199340"/>
-      <w:r>
-        <w:t>En quoi consiste la compétence</w:t>
+      <w:bookmarkStart w:id="14" w:name="_Toc128917331"/>
+      <w:r>
+        <w:t>Explication en détail du projet</w:t>
       </w:r>
       <w:bookmarkEnd w:id="14"/>
     </w:p>
@@ -2851,9 +3210,21 @@
           <w:numId w:val="8"/>
         </w:numPr>
       </w:pPr>
-      <w:bookmarkStart w:id="15" w:name="_Toc124199341"/>
-      <w:r>
-        <w:t>Contexte de réalisation, pourquoi avoir besoin de cette compétence dans l’activité? Comment ça a été réalisé et assimilé ? Quelles ressources utilisées ? As-t’elle été traversée par des évolutions majeures ces 10 dernières années ?</w:t>
+      <w:bookmarkStart w:id="15" w:name="_Toc128917332"/>
+      <w:r>
+        <w:t xml:space="preserve">Contexte de réalisation, pourquoi avoir besoin de cette compétence dans </w:t>
+      </w:r>
+      <w:r>
+        <w:t>l’activité ?</w:t>
+      </w:r>
+      <w:r>
+        <w:t xml:space="preserve"> Comment ça a été réalisé et assimilé ? Quelles ressources utilisées ? </w:t>
+      </w:r>
+      <w:r>
+        <w:t>As-t ’elle</w:t>
+      </w:r>
+      <w:r>
+        <w:t xml:space="preserve"> été traversée par des évolutions majeures ces 10 dernières années ?</w:t>
       </w:r>
       <w:bookmarkEnd w:id="15"/>
     </w:p>
@@ -2861,9 +3232,12 @@
       <w:pPr>
         <w:pStyle w:val="Titre3"/>
       </w:pPr>
-      <w:bookmarkStart w:id="16" w:name="_Toc124199342"/>
-      <w:r>
-        <w:t>Renseignement sur la compétence et bonnes pratique</w:t>
+      <w:bookmarkStart w:id="16" w:name="_Toc128917333"/>
+      <w:r>
+        <w:t xml:space="preserve">Renseignement sur la compétence et </w:t>
+      </w:r>
+      <w:r>
+        <w:t>bonnes pratiques</w:t>
       </w:r>
       <w:bookmarkEnd w:id="16"/>
     </w:p>
@@ -2871,10 +3245,20 @@
     <w:p>
       <w:pPr>
         <w:pStyle w:val="Titre2"/>
-      </w:pPr>
-      <w:bookmarkStart w:id="17" w:name="_Toc124199343"/>
-      <w:r>
-        <w:t>Bloc de compétence n°2, activité et compétence choisie</w:t>
+        <w:numPr>
+          <w:ilvl w:val="0"/>
+          <w:numId w:val="7"/>
+        </w:numPr>
+      </w:pPr>
+      <w:bookmarkStart w:id="17" w:name="_Toc128917334"/>
+      <w:r>
+        <w:t xml:space="preserve">Projet </w:t>
+      </w:r>
+      <w:r>
+        <w:t>2</w:t>
+      </w:r>
+      <w:r>
+        <w:t xml:space="preserve"> et compétences validées</w:t>
       </w:r>
       <w:bookmarkEnd w:id="17"/>
     </w:p>
@@ -2883,12 +3267,12 @@
         <w:pStyle w:val="Titre3"/>
         <w:numPr>
           <w:ilvl w:val="0"/>
-          <w:numId w:val="9"/>
+          <w:numId w:val="11"/>
         </w:numPr>
       </w:pPr>
-      <w:bookmarkStart w:id="18" w:name="_Toc124199344"/>
-      <w:r>
-        <w:t>En quoi consiste la compétence</w:t>
+      <w:bookmarkStart w:id="18" w:name="_Toc128917335"/>
+      <w:r>
+        <w:t>Explication en détail du projet</w:t>
       </w:r>
       <w:bookmarkEnd w:id="18"/>
     </w:p>
@@ -2900,9 +3284,25 @@
           <w:numId w:val="8"/>
         </w:numPr>
       </w:pPr>
-      <w:bookmarkStart w:id="19" w:name="_Toc124199345"/>
-      <w:r>
-        <w:t>Contexte de réalisation, pourquoi avoir besoin de cette compétence dans l’activité? Comment ça a été réalisé et assimilé ? Quelles ressources utilisées ? As-t’elle été traversée par des évolutions majeures ces 10 dernières années ?</w:t>
+      <w:bookmarkStart w:id="19" w:name="_Toc128917336"/>
+      <w:r>
+        <w:t xml:space="preserve">Contexte de réalisation, pourquoi avoir besoin de cette compétence dans </w:t>
+      </w:r>
+      <w:proofErr w:type="gramStart"/>
+      <w:r>
+        <w:t>l’activité?</w:t>
+      </w:r>
+      <w:proofErr w:type="gramEnd"/>
+      <w:r>
+        <w:t xml:space="preserve"> Comment ça a été réalisé et assimilé ? Quelles ressources utilisées ? </w:t>
+      </w:r>
+      <w:proofErr w:type="spellStart"/>
+      <w:r>
+        <w:t>As-t’elle</w:t>
+      </w:r>
+      <w:proofErr w:type="spellEnd"/>
+      <w:r>
+        <w:t xml:space="preserve"> été traversée par des évolutions majeures ces 10 dernières années ?</w:t>
       </w:r>
       <w:bookmarkEnd w:id="19"/>
     </w:p>
@@ -2910,42 +3310,37 @@
       <w:pPr>
         <w:pStyle w:val="Titre3"/>
       </w:pPr>
-      <w:bookmarkStart w:id="20" w:name="_Toc124199346"/>
-      <w:r>
-        <w:t>Renseignement sur la compétence et bonnes pratique</w:t>
+      <w:bookmarkStart w:id="20" w:name="_Toc128917337"/>
+      <w:r>
+        <w:t xml:space="preserve">Renseignement sur la compétence et </w:t>
+      </w:r>
+      <w:proofErr w:type="gramStart"/>
+      <w:r>
+        <w:t>bonnes pratique</w:t>
       </w:r>
       <w:bookmarkEnd w:id="20"/>
+      <w:proofErr w:type="gramEnd"/>
     </w:p>
     <w:p/>
     <w:p>
       <w:pPr>
         <w:pStyle w:val="Titre2"/>
-      </w:pPr>
-      <w:bookmarkStart w:id="21" w:name="_Toc124199347"/>
-      <w:r>
-        <w:t>Bloc de compétence n°</w:t>
-      </w:r>
-      <w:r>
-        <w:t>n</w:t>
-      </w:r>
-      <w:r>
-        <w:t>, activité et compétence choisie</w:t>
-      </w:r>
-      <w:bookmarkEnd w:id="21"/>
-    </w:p>
-    <w:p>
-      <w:pPr>
-        <w:pStyle w:val="Titre3"/>
         <w:numPr>
           <w:ilvl w:val="0"/>
-          <w:numId w:val="10"/>
+          <w:numId w:val="7"/>
         </w:numPr>
       </w:pPr>
-      <w:bookmarkStart w:id="22" w:name="_Toc124199348"/>
-      <w:r>
-        <w:t>En quoi consiste la compétence</w:t>
-      </w:r>
-      <w:bookmarkEnd w:id="22"/>
+      <w:bookmarkStart w:id="21" w:name="_Toc128917338"/>
+      <w:r>
+        <w:t xml:space="preserve">Projet </w:t>
+      </w:r>
+      <w:r>
+        <w:t>3</w:t>
+      </w:r>
+      <w:r>
+        <w:t xml:space="preserve"> et compétences validées</w:t>
+      </w:r>
+      <w:bookmarkEnd w:id="21"/>
     </w:p>
     <w:p>
       <w:pPr>
@@ -2954,10 +3349,41 @@
           <w:ilvl w:val="0"/>
           <w:numId w:val="8"/>
         </w:numPr>
-      </w:pPr>
-      <w:bookmarkStart w:id="23" w:name="_Toc124199349"/>
-      <w:r>
-        <w:t>Contexte de réalisation, pourquoi avoir besoin de cette compétence dans l’activité? Comment ça a été réalisé et assimilé ? Quelles ressources utilisées ? As-t’elle été traversée par des évolutions majeures ces 10 dernières années ?</w:t>
+        <w:ind w:left="720"/>
+      </w:pPr>
+      <w:bookmarkStart w:id="22" w:name="_Toc128917339"/>
+      <w:r>
+        <w:t>Explication en détail du projet</w:t>
+      </w:r>
+      <w:bookmarkEnd w:id="22"/>
+    </w:p>
+    <w:p>
+      <w:pPr>
+        <w:pStyle w:val="Titre3"/>
+        <w:numPr>
+          <w:ilvl w:val="0"/>
+          <w:numId w:val="8"/>
+        </w:numPr>
+      </w:pPr>
+      <w:bookmarkStart w:id="23" w:name="_Toc128917340"/>
+      <w:r>
+        <w:t xml:space="preserve">Contexte de réalisation, pourquoi avoir besoin de cette compétence dans </w:t>
+      </w:r>
+      <w:proofErr w:type="gramStart"/>
+      <w:r>
+        <w:t>l’activité?</w:t>
+      </w:r>
+      <w:proofErr w:type="gramEnd"/>
+      <w:r>
+        <w:t xml:space="preserve"> Comment ça a été réalisé et assimilé ? Quelles ressources utilisées ? </w:t>
+      </w:r>
+      <w:proofErr w:type="spellStart"/>
+      <w:r>
+        <w:t>As-t’elle</w:t>
+      </w:r>
+      <w:proofErr w:type="spellEnd"/>
+      <w:r>
+        <w:t xml:space="preserve"> été traversée par des évolutions majeures ces 10 dernières années ?</w:t>
       </w:r>
       <w:bookmarkEnd w:id="23"/>
     </w:p>
@@ -2965,11 +3391,16 @@
       <w:pPr>
         <w:pStyle w:val="Titre3"/>
       </w:pPr>
-      <w:bookmarkStart w:id="24" w:name="_Toc124199350"/>
-      <w:r>
-        <w:t>Renseignement sur la compétence et bonnes pratique</w:t>
+      <w:bookmarkStart w:id="24" w:name="_Toc128917341"/>
+      <w:r>
+        <w:t xml:space="preserve">Renseignement sur la compétence et </w:t>
+      </w:r>
+      <w:proofErr w:type="gramStart"/>
+      <w:r>
+        <w:t>bonnes pratique</w:t>
       </w:r>
       <w:bookmarkEnd w:id="24"/>
+      <w:proofErr w:type="gramEnd"/>
     </w:p>
     <w:p>
       <w:pPr>
@@ -2991,7 +3422,7 @@
       <w:pPr>
         <w:pStyle w:val="Titre1"/>
       </w:pPr>
-      <w:bookmarkStart w:id="25" w:name="_Toc124199351"/>
+      <w:bookmarkStart w:id="25" w:name="_Toc128917342"/>
       <w:r>
         <w:lastRenderedPageBreak/>
         <w:t>Contexte de réalisation</w:t>
@@ -3007,7 +3438,7 @@
       <w:pPr>
         <w:pStyle w:val="Titre1"/>
       </w:pPr>
-      <w:bookmarkStart w:id="26" w:name="_Toc124199352"/>
+      <w:bookmarkStart w:id="26" w:name="_Toc128917343"/>
       <w:r>
         <w:lastRenderedPageBreak/>
         <w:t>Conclusion</w:t>
@@ -3022,22 +3453,24 @@
           <w:numId w:val="6"/>
         </w:numPr>
       </w:pPr>
-      <w:bookmarkStart w:id="27" w:name="_Toc124199353"/>
+      <w:bookmarkStart w:id="27" w:name="_Toc128917344"/>
       <w:r>
         <w:t>Résum</w:t>
       </w:r>
+      <w:r>
+        <w:t>é</w:t>
+      </w:r>
       <w:bookmarkEnd w:id="27"/>
-      <w:r>
-        <w:t>é</w:t>
-      </w:r>
     </w:p>
     <w:p>
       <w:pPr>
         <w:pStyle w:val="Titre2"/>
       </w:pPr>
+      <w:bookmarkStart w:id="28" w:name="_Toc128917345"/>
       <w:r>
         <w:t>Ouverture sur l’avenir</w:t>
       </w:r>
+      <w:bookmarkEnd w:id="28"/>
     </w:p>
     <w:p/>
     <w:p/>
@@ -3452,6 +3885,12 @@
     </w:lvlOverride>
   </w:num>
   <w:num w:numId="10" w16cid:durableId="1589463738">
+    <w:abstractNumId w:val="2"/>
+    <w:lvlOverride w:ilvl="0">
+      <w:startOverride w:val="1"/>
+    </w:lvlOverride>
+  </w:num>
+  <w:num w:numId="11" w16cid:durableId="1607348153">
     <w:abstractNumId w:val="2"/>
     <w:lvlOverride w:ilvl="0">
       <w:startOverride w:val="1"/>
@@ -3854,6 +4293,11 @@
   <w:style w:type="paragraph" w:default="1" w:styleId="Normal">
     <w:name w:val="Normal"/>
     <w:qFormat/>
+    <w:rsid w:val="000312E2"/>
+    <w:pPr>
+      <w:spacing w:line="360" w:lineRule="auto"/>
+      <w:jc w:val="both"/>
+    </w:pPr>
   </w:style>
   <w:style w:type="paragraph" w:styleId="Titre1">
     <w:name w:val="heading 1"/>
@@ -3974,6 +4418,7 @@
   <w:style w:type="character" w:default="1" w:styleId="Policepardfaut">
     <w:name w:val="Default Paragraph Font"/>
     <w:uiPriority w:val="1"/>
+    <w:semiHidden/>
     <w:unhideWhenUsed/>
   </w:style>
   <w:style w:type="table" w:default="1" w:styleId="TableauNormal">
@@ -4266,6 +4711,17 @@
       <w:color w:val="2F5496" w:themeColor="accent1" w:themeShade="BF"/>
     </w:rPr>
   </w:style>
+  <w:style w:type="character" w:styleId="lev">
+    <w:name w:val="Strong"/>
+    <w:basedOn w:val="Policepardfaut"/>
+    <w:uiPriority w:val="22"/>
+    <w:qFormat/>
+    <w:rsid w:val="007421F2"/>
+    <w:rPr>
+      <w:b/>
+      <w:bCs/>
+    </w:rPr>
+  </w:style>
 </w:styles>
 </file>
 
@@ -4274,7 +4730,7 @@
   <w:docParts>
     <w:docPart>
       <w:docPartPr>
-        <w:name w:val="A1D32C2B7D354371B156213091477DB6"/>
+        <w:name w:val="8E5DBC59D200438BB83449B3933776E9"/>
         <w:category>
           <w:name w:val="Général"/>
           <w:gallery w:val="placeholder"/>
@@ -4285,12 +4741,12 @@
         <w:behaviors>
           <w:behavior w:val="content"/>
         </w:behaviors>
-        <w:guid w:val="{67A98C83-EA5C-4456-9FF0-F9731174BC3B}"/>
+        <w:guid w:val="{EDC52FAB-C8D6-4014-A7F1-32E45908E700}"/>
       </w:docPartPr>
       <w:docPartBody>
         <w:p>
           <w:pPr>
-            <w:pStyle w:val="A1D32C2B7D354371B156213091477DB6"/>
+            <w:pStyle w:val="8E5DBC59D200438BB83449B3933776E9"/>
           </w:pPr>
           <w:r>
             <w:rPr>
@@ -4305,7 +4761,7 @@
     </w:docPart>
     <w:docPart>
       <w:docPartPr>
-        <w:name w:val="4110BD0DCFA14C99ABB9A669F2D9DFC8"/>
+        <w:name w:val="1BA5F555B72D4914BA3CE3E7E04DAAA3"/>
         <w:category>
           <w:name w:val="Général"/>
           <w:gallery w:val="placeholder"/>
@@ -4316,12 +4772,12 @@
         <w:behaviors>
           <w:behavior w:val="content"/>
         </w:behaviors>
-        <w:guid w:val="{BCA69B0F-4DDC-4BB9-840A-755BD31B315E}"/>
+        <w:guid w:val="{806599A7-691D-4CCD-B7DF-6CAA272CEB83}"/>
       </w:docPartPr>
       <w:docPartBody>
         <w:p>
           <w:pPr>
-            <w:pStyle w:val="4110BD0DCFA14C99ABB9A669F2D9DFC8"/>
+            <w:pStyle w:val="1BA5F555B72D4914BA3CE3E7E04DAAA3"/>
           </w:pPr>
           <w:r>
             <w:rPr>
@@ -4337,7 +4793,7 @@
     </w:docPart>
     <w:docPart>
       <w:docPartPr>
-        <w:name w:val="441BB9856A9A447E9D4F28D3D32513A1"/>
+        <w:name w:val="1A4E4054DACE4393BF7C3B595CC2855F"/>
         <w:category>
           <w:name w:val="Général"/>
           <w:gallery w:val="placeholder"/>
@@ -4348,12 +4804,43 @@
         <w:behaviors>
           <w:behavior w:val="content"/>
         </w:behaviors>
-        <w:guid w:val="{2A36FDED-9222-429C-A5C0-BFA5F482558E}"/>
+        <w:guid w:val="{58E7D39D-B722-4B6E-8842-BBDFD763D4B6}"/>
       </w:docPartPr>
       <w:docPartBody>
         <w:p>
           <w:pPr>
-            <w:pStyle w:val="441BB9856A9A447E9D4F28D3D32513A1"/>
+            <w:pStyle w:val="1A4E4054DACE4393BF7C3B595CC2855F"/>
+          </w:pPr>
+          <w:r>
+            <w:rPr>
+              <w:color w:val="2F5496" w:themeColor="accent1" w:themeShade="BF"/>
+              <w:sz w:val="24"/>
+              <w:szCs w:val="24"/>
+            </w:rPr>
+            <w:t>[Sous-titre du document]</w:t>
+          </w:r>
+        </w:p>
+      </w:docPartBody>
+    </w:docPart>
+    <w:docPart>
+      <w:docPartPr>
+        <w:name w:val="6871364B8AA943B1BED542CFD511BDC5"/>
+        <w:category>
+          <w:name w:val="Général"/>
+          <w:gallery w:val="placeholder"/>
+        </w:category>
+        <w:types>
+          <w:type w:val="bbPlcHdr"/>
+        </w:types>
+        <w:behaviors>
+          <w:behavior w:val="content"/>
+        </w:behaviors>
+        <w:guid w:val="{39EB236D-812F-4DAB-A4F1-CB91CD97CB83}"/>
+      </w:docPartPr>
+      <w:docPartBody>
+        <w:p>
+          <w:pPr>
+            <w:pStyle w:val="6871364B8AA943B1BED542CFD511BDC5"/>
           </w:pPr>
           <w:r>
             <w:rPr>
@@ -4368,7 +4855,7 @@
     </w:docPart>
     <w:docPart>
       <w:docPartPr>
-        <w:name w:val="362682E729944EF2AAF4A948FC152B12"/>
+        <w:name w:val="8ACAE040170E4C0DA53362BAA2B1D026"/>
         <w:category>
           <w:name w:val="Général"/>
           <w:gallery w:val="placeholder"/>
@@ -4379,12 +4866,12 @@
         <w:behaviors>
           <w:behavior w:val="content"/>
         </w:behaviors>
-        <w:guid w:val="{E13D4B12-E7D5-4F58-BEFF-3786663FF32B}"/>
+        <w:guid w:val="{D9BCBDA2-1C5B-4FCF-836A-CE93AA25F06C}"/>
       </w:docPartPr>
       <w:docPartBody>
         <w:p>
           <w:pPr>
-            <w:pStyle w:val="362682E729944EF2AAF4A948FC152B12"/>
+            <w:pStyle w:val="8ACAE040170E4C0DA53362BAA2B1D026"/>
           </w:pPr>
           <w:r>
             <w:rPr>
@@ -4424,6 +4911,12 @@
     <w:pitch w:val="variable"/>
     <w:sig w:usb0="E4002EFF" w:usb1="C000247B" w:usb2="00000009" w:usb3="00000000" w:csb0="000001FF" w:csb1="00000000"/>
   </w:font>
+  <w:font w:name="Raleway">
+    <w:charset w:val="00"/>
+    <w:family w:val="auto"/>
+    <w:pitch w:val="variable"/>
+    <w:sig w:usb0="A00002FF" w:usb1="5000205B" w:usb2="00000000" w:usb3="00000000" w:csb0="00000197" w:csb1="00000000"/>
+  </w:font>
 </w:fonts>
 </file>
 
@@ -4447,7 +4940,9 @@
     <w:rsid w:val="00044940"/>
     <w:rsid w:val="00AE1813"/>
     <w:rsid w:val="00B11E73"/>
+    <w:rsid w:val="00B521D8"/>
     <w:rsid w:val="00CE0D12"/>
+    <w:rsid w:val="00F22E4E"/>
   </w:rsids>
   <m:mathPr>
     <m:mathFont m:val="Cambria Math"/>
@@ -4912,6 +5407,26 @@
     <w:name w:val="362682E729944EF2AAF4A948FC152B12"/>
     <w:rsid w:val="00AE1813"/>
   </w:style>
+  <w:style w:type="paragraph" w:customStyle="1" w:styleId="8E5DBC59D200438BB83449B3933776E9">
+    <w:name w:val="8E5DBC59D200438BB83449B3933776E9"/>
+    <w:rsid w:val="00F22E4E"/>
+  </w:style>
+  <w:style w:type="paragraph" w:customStyle="1" w:styleId="1BA5F555B72D4914BA3CE3E7E04DAAA3">
+    <w:name w:val="1BA5F555B72D4914BA3CE3E7E04DAAA3"/>
+    <w:rsid w:val="00F22E4E"/>
+  </w:style>
+  <w:style w:type="paragraph" w:customStyle="1" w:styleId="1A4E4054DACE4393BF7C3B595CC2855F">
+    <w:name w:val="1A4E4054DACE4393BF7C3B595CC2855F"/>
+    <w:rsid w:val="00F22E4E"/>
+  </w:style>
+  <w:style w:type="paragraph" w:customStyle="1" w:styleId="6871364B8AA943B1BED542CFD511BDC5">
+    <w:name w:val="6871364B8AA943B1BED542CFD511BDC5"/>
+    <w:rsid w:val="00F22E4E"/>
+  </w:style>
+  <w:style w:type="paragraph" w:customStyle="1" w:styleId="8ACAE040170E4C0DA53362BAA2B1D026">
+    <w:name w:val="8ACAE040170E4C0DA53362BAA2B1D026"/>
+    <w:rsid w:val="00F22E4E"/>
+  </w:style>
 </w:styles>
 </file>
 

</xml_diff>

<commit_message>
Info sur les equipes smile
</commit_message>
<xml_diff>
--- a/Dossier Pro.docx
+++ b/Dossier Pro.docx
@@ -1,6 +1,6 @@
 
 <file path=word/document.xml><?xml version="1.0" encoding="utf-8"?>
-<w:document xmlns:wpc="http://schemas.microsoft.com/office/word/2010/wordprocessingCanvas" xmlns:cx="http://schemas.microsoft.com/office/drawing/2014/chartex" xmlns:cx1="http://schemas.microsoft.com/office/drawing/2015/9/8/chartex" xmlns:cx2="http://schemas.microsoft.com/office/drawing/2015/10/21/chartex" xmlns:cx3="http://schemas.microsoft.com/office/drawing/2016/5/9/chartex" xmlns:cx4="http://schemas.microsoft.com/office/drawing/2016/5/10/chartex" xmlns:cx5="http://schemas.microsoft.com/office/drawing/2016/5/11/chartex" xmlns:cx6="http://schemas.microsoft.com/office/drawing/2016/5/12/chartex" xmlns:cx7="http://schemas.microsoft.com/office/drawing/2016/5/13/chartex" xmlns:cx8="http://schemas.microsoft.com/office/drawing/2016/5/14/chartex" xmlns:mc="http://schemas.openxmlformats.org/markup-compatibility/2006" xmlns:aink="http://schemas.microsoft.com/office/drawing/2016/ink" xmlns:am3d="http://schemas.microsoft.com/office/drawing/2017/model3d" xmlns:o="urn:schemas-microsoft-com:office:office" xmlns:oel="http://schemas.microsoft.com/office/2019/extlst" xmlns:r="http://schemas.openxmlformats.org/officeDocument/2006/relationships" xmlns:m="http://schemas.openxmlformats.org/officeDocument/2006/math" xmlns:v="urn:schemas-microsoft-com:vml" xmlns:wp14="http://schemas.microsoft.com/office/word/2010/wordprocessingDrawing" xmlns:wp="http://schemas.openxmlformats.org/drawingml/2006/wordprocessingDrawing" xmlns:w10="urn:schemas-microsoft-com:office:word" xmlns:w="http://schemas.openxmlformats.org/wordprocessingml/2006/main" xmlns:w14="http://schemas.microsoft.com/office/word/2010/wordml" xmlns:w15="http://schemas.microsoft.com/office/word/2012/wordml" xmlns:w16cex="http://schemas.microsoft.com/office/word/2018/wordml/cex" xmlns:w16cid="http://schemas.microsoft.com/office/word/2016/wordml/cid" xmlns:w16="http://schemas.microsoft.com/office/word/2018/wordml" xmlns:w16sdtdh="http://schemas.microsoft.com/office/word/2020/wordml/sdtdatahash" xmlns:w16se="http://schemas.microsoft.com/office/word/2015/wordml/symex" xmlns:wpg="http://schemas.microsoft.com/office/word/2010/wordprocessingGroup" xmlns:wpi="http://schemas.microsoft.com/office/word/2010/wordprocessingInk" xmlns:wne="http://schemas.microsoft.com/office/word/2006/wordml" xmlns:wps="http://schemas.microsoft.com/office/word/2010/wordprocessingShape" mc:Ignorable="w14 w15 w16se w16cid w16 w16cex w16sdtdh wp14">
+<w:document xmlns:wpc="http://schemas.microsoft.com/office/word/2010/wordprocessingCanvas" xmlns:cx="http://schemas.microsoft.com/office/drawing/2014/chartex" xmlns:cx1="http://schemas.microsoft.com/office/drawing/2015/9/8/chartex" xmlns:cx2="http://schemas.microsoft.com/office/drawing/2015/10/21/chartex" xmlns:cx3="http://schemas.microsoft.com/office/drawing/2016/5/9/chartex" xmlns:cx4="http://schemas.microsoft.com/office/drawing/2016/5/10/chartex" xmlns:cx5="http://schemas.microsoft.com/office/drawing/2016/5/11/chartex" xmlns:cx6="http://schemas.microsoft.com/office/drawing/2016/5/12/chartex" xmlns:cx7="http://schemas.microsoft.com/office/drawing/2016/5/13/chartex" xmlns:cx8="http://schemas.microsoft.com/office/drawing/2016/5/14/chartex" xmlns:mc="http://schemas.openxmlformats.org/markup-compatibility/2006" xmlns:aink="http://schemas.microsoft.com/office/drawing/2016/ink" xmlns:am3d="http://schemas.microsoft.com/office/drawing/2017/model3d" xmlns:o="urn:schemas-microsoft-com:office:office" xmlns:oel="http://schemas.microsoft.com/office/2019/extlst" xmlns:r="http://schemas.openxmlformats.org/officeDocument/2006/relationships" xmlns:m="http://schemas.openxmlformats.org/officeDocument/2006/math" xmlns:v="urn:schemas-microsoft-com:vml" xmlns:wp14="http://schemas.microsoft.com/office/word/2010/wordprocessingDrawing" xmlns:wp="http://schemas.openxmlformats.org/drawingml/2006/wordprocessingDrawing" xmlns:w10="urn:schemas-microsoft-com:office:word" xmlns:w="http://schemas.openxmlformats.org/wordprocessingml/2006/main" xmlns:w14="http://schemas.microsoft.com/office/word/2010/wordml" xmlns:w15="http://schemas.microsoft.com/office/word/2012/wordml" xmlns:w16cex="http://schemas.microsoft.com/office/word/2018/wordml/cex" xmlns:w16cid="http://schemas.microsoft.com/office/word/2016/wordml/cid" xmlns:w16="http://schemas.microsoft.com/office/word/2018/wordml" xmlns:w16du="http://schemas.microsoft.com/office/word/2023/wordml/word16du" xmlns:w16sdtdh="http://schemas.microsoft.com/office/word/2020/wordml/sdtdatahash" xmlns:w16se="http://schemas.microsoft.com/office/word/2015/wordml/symex" xmlns:wpg="http://schemas.microsoft.com/office/word/2010/wordprocessingGroup" xmlns:wpi="http://schemas.microsoft.com/office/word/2010/wordprocessingInk" xmlns:wne="http://schemas.microsoft.com/office/word/2006/wordml" xmlns:wps="http://schemas.microsoft.com/office/word/2010/wordprocessingShape" mc:Ignorable="w14 w15 w16se w16cid w16 w16cex w16sdtdh wp14">
   <w:body>
     <w:sdt>
       <w:sdtPr>
@@ -427,7 +427,7 @@
           <w:r>
             <w:fldChar w:fldCharType="separate"/>
           </w:r>
-          <w:hyperlink w:anchor="_Toc129445746" w:history="1">
+          <w:hyperlink w:anchor="_Toc133768782" w:history="1">
             <w:r>
               <w:rPr>
                 <w:rStyle w:val="Lienhypertexte"/>
@@ -468,7 +468,7 @@
                 <w:noProof/>
                 <w:webHidden/>
               </w:rPr>
-              <w:instrText xml:space="preserve"> PAGEREF _Toc129445746 \h </w:instrText>
+              <w:instrText xml:space="preserve"> PAGEREF _Toc133768782 \h </w:instrText>
             </w:r>
             <w:r>
               <w:rPr>
@@ -511,7 +511,7 @@
               <w:noProof/>
             </w:rPr>
           </w:pPr>
-          <w:hyperlink w:anchor="_Toc129445747" w:history="1">
+          <w:hyperlink w:anchor="_Toc133768783" w:history="1">
             <w:r>
               <w:rPr>
                 <w:rStyle w:val="Lienhypertexte"/>
@@ -552,7 +552,7 @@
                 <w:noProof/>
                 <w:webHidden/>
               </w:rPr>
-              <w:instrText xml:space="preserve"> PAGEREF _Toc129445747 \h </w:instrText>
+              <w:instrText xml:space="preserve"> PAGEREF _Toc133768783 \h </w:instrText>
             </w:r>
             <w:r>
               <w:rPr>
@@ -595,7 +595,7 @@
               <w:noProof/>
             </w:rPr>
           </w:pPr>
-          <w:hyperlink w:anchor="_Toc129445748" w:history="1">
+          <w:hyperlink w:anchor="_Toc133768784" w:history="1">
             <w:r>
               <w:rPr>
                 <w:rStyle w:val="Lienhypertexte"/>
@@ -636,7 +636,7 @@
                 <w:noProof/>
                 <w:webHidden/>
               </w:rPr>
-              <w:instrText xml:space="preserve"> PAGEREF _Toc129445748 \h </w:instrText>
+              <w:instrText xml:space="preserve"> PAGEREF _Toc133768784 \h </w:instrText>
             </w:r>
             <w:r>
               <w:rPr>
@@ -679,7 +679,7 @@
               <w:noProof/>
             </w:rPr>
           </w:pPr>
-          <w:hyperlink w:anchor="_Toc129445749" w:history="1">
+          <w:hyperlink w:anchor="_Toc133768785" w:history="1">
             <w:r>
               <w:rPr>
                 <w:rStyle w:val="Lienhypertexte"/>
@@ -720,7 +720,7 @@
                 <w:noProof/>
                 <w:webHidden/>
               </w:rPr>
-              <w:instrText xml:space="preserve"> PAGEREF _Toc129445749 \h </w:instrText>
+              <w:instrText xml:space="preserve"> PAGEREF _Toc133768785 \h </w:instrText>
             </w:r>
             <w:r>
               <w:rPr>
@@ -763,7 +763,7 @@
               <w:noProof/>
             </w:rPr>
           </w:pPr>
-          <w:hyperlink w:anchor="_Toc129445750" w:history="1">
+          <w:hyperlink w:anchor="_Toc133768786" w:history="1">
             <w:r>
               <w:rPr>
                 <w:rStyle w:val="Lienhypertexte"/>
@@ -804,7 +804,7 @@
                 <w:noProof/>
                 <w:webHidden/>
               </w:rPr>
-              <w:instrText xml:space="preserve"> PAGEREF _Toc129445750 \h </w:instrText>
+              <w:instrText xml:space="preserve"> PAGEREF _Toc133768786 \h </w:instrText>
             </w:r>
             <w:r>
               <w:rPr>
@@ -847,7 +847,7 @@
               <w:noProof/>
             </w:rPr>
           </w:pPr>
-          <w:hyperlink w:anchor="_Toc129445751" w:history="1">
+          <w:hyperlink w:anchor="_Toc133768787" w:history="1">
             <w:r>
               <w:rPr>
                 <w:rStyle w:val="Lienhypertexte"/>
@@ -888,7 +888,7 @@
                 <w:noProof/>
                 <w:webHidden/>
               </w:rPr>
-              <w:instrText xml:space="preserve"> PAGEREF _Toc129445751 \h </w:instrText>
+              <w:instrText xml:space="preserve"> PAGEREF _Toc133768787 \h </w:instrText>
             </w:r>
             <w:r>
               <w:rPr>
@@ -931,7 +931,7 @@
               <w:noProof/>
             </w:rPr>
           </w:pPr>
-          <w:hyperlink w:anchor="_Toc129445752" w:history="1">
+          <w:hyperlink w:anchor="_Toc133768788" w:history="1">
             <w:r>
               <w:rPr>
                 <w:rStyle w:val="Lienhypertexte"/>
@@ -972,7 +972,7 @@
                 <w:noProof/>
                 <w:webHidden/>
               </w:rPr>
-              <w:instrText xml:space="preserve"> PAGEREF _Toc129445752 \h </w:instrText>
+              <w:instrText xml:space="preserve"> PAGEREF _Toc133768788 \h </w:instrText>
             </w:r>
             <w:r>
               <w:rPr>
@@ -1015,7 +1015,7 @@
               <w:noProof/>
             </w:rPr>
           </w:pPr>
-          <w:hyperlink w:anchor="_Toc129445753" w:history="1">
+          <w:hyperlink w:anchor="_Toc133768789" w:history="1">
             <w:r>
               <w:rPr>
                 <w:rStyle w:val="Lienhypertexte"/>
@@ -1056,7 +1056,7 @@
                 <w:noProof/>
                 <w:webHidden/>
               </w:rPr>
-              <w:instrText xml:space="preserve"> PAGEREF _Toc129445753 \h </w:instrText>
+              <w:instrText xml:space="preserve"> PAGEREF _Toc133768789 \h </w:instrText>
             </w:r>
             <w:r>
               <w:rPr>
@@ -1099,7 +1099,7 @@
               <w:noProof/>
             </w:rPr>
           </w:pPr>
-          <w:hyperlink w:anchor="_Toc129445754" w:history="1">
+          <w:hyperlink w:anchor="_Toc133768790" w:history="1">
             <w:r>
               <w:rPr>
                 <w:rStyle w:val="Lienhypertexte"/>
@@ -1140,7 +1140,7 @@
                 <w:noProof/>
                 <w:webHidden/>
               </w:rPr>
-              <w:instrText xml:space="preserve"> PAGEREF _Toc129445754 \h </w:instrText>
+              <w:instrText xml:space="preserve"> PAGEREF _Toc133768790 \h </w:instrText>
             </w:r>
             <w:r>
               <w:rPr>
@@ -1160,7 +1160,7 @@
                 <w:noProof/>
                 <w:webHidden/>
               </w:rPr>
-              <w:t>4</w:t>
+              <w:t>5</w:t>
             </w:r>
             <w:r>
               <w:rPr>
@@ -1183,7 +1183,7 @@
               <w:noProof/>
             </w:rPr>
           </w:pPr>
-          <w:hyperlink w:anchor="_Toc129445755" w:history="1">
+          <w:hyperlink w:anchor="_Toc133768791" w:history="1">
             <w:r>
               <w:rPr>
                 <w:rStyle w:val="Lienhypertexte"/>
@@ -1224,7 +1224,7 @@
                 <w:noProof/>
                 <w:webHidden/>
               </w:rPr>
-              <w:instrText xml:space="preserve"> PAGEREF _Toc129445755 \h </w:instrText>
+              <w:instrText xml:space="preserve"> PAGEREF _Toc133768791 \h </w:instrText>
             </w:r>
             <w:r>
               <w:rPr>
@@ -1244,7 +1244,7 @@
                 <w:noProof/>
                 <w:webHidden/>
               </w:rPr>
-              <w:t>4</w:t>
+              <w:t>5</w:t>
             </w:r>
             <w:r>
               <w:rPr>
@@ -1267,7 +1267,7 @@
               <w:noProof/>
             </w:rPr>
           </w:pPr>
-          <w:hyperlink w:anchor="_Toc129445756" w:history="1">
+          <w:hyperlink w:anchor="_Toc133768792" w:history="1">
             <w:r>
               <w:rPr>
                 <w:rStyle w:val="Lienhypertexte"/>
@@ -1308,7 +1308,7 @@
                 <w:noProof/>
                 <w:webHidden/>
               </w:rPr>
-              <w:instrText xml:space="preserve"> PAGEREF _Toc129445756 \h </w:instrText>
+              <w:instrText xml:space="preserve"> PAGEREF _Toc133768792 \h </w:instrText>
             </w:r>
             <w:r>
               <w:rPr>
@@ -1328,7 +1328,7 @@
                 <w:noProof/>
                 <w:webHidden/>
               </w:rPr>
-              <w:t>4</w:t>
+              <w:t>5</w:t>
             </w:r>
             <w:r>
               <w:rPr>
@@ -1351,7 +1351,7 @@
               <w:noProof/>
             </w:rPr>
           </w:pPr>
-          <w:hyperlink w:anchor="_Toc129445757" w:history="1">
+          <w:hyperlink w:anchor="_Toc133768793" w:history="1">
             <w:r>
               <w:rPr>
                 <w:rStyle w:val="Lienhypertexte"/>
@@ -1392,7 +1392,7 @@
                 <w:noProof/>
                 <w:webHidden/>
               </w:rPr>
-              <w:instrText xml:space="preserve"> PAGEREF _Toc129445757 \h </w:instrText>
+              <w:instrText xml:space="preserve"> PAGEREF _Toc133768793 \h </w:instrText>
             </w:r>
             <w:r>
               <w:rPr>
@@ -1412,7 +1412,7 @@
                 <w:noProof/>
                 <w:webHidden/>
               </w:rPr>
-              <w:t>4</w:t>
+              <w:t>5</w:t>
             </w:r>
             <w:r>
               <w:rPr>
@@ -1435,7 +1435,7 @@
               <w:noProof/>
             </w:rPr>
           </w:pPr>
-          <w:hyperlink w:anchor="_Toc129445758" w:history="1">
+          <w:hyperlink w:anchor="_Toc133768794" w:history="1">
             <w:r>
               <w:rPr>
                 <w:rStyle w:val="Lienhypertexte"/>
@@ -1476,7 +1476,7 @@
                 <w:noProof/>
                 <w:webHidden/>
               </w:rPr>
-              <w:instrText xml:space="preserve"> PAGEREF _Toc129445758 \h </w:instrText>
+              <w:instrText xml:space="preserve"> PAGEREF _Toc133768794 \h </w:instrText>
             </w:r>
             <w:r>
               <w:rPr>
@@ -1496,7 +1496,7 @@
                 <w:noProof/>
                 <w:webHidden/>
               </w:rPr>
-              <w:t>4</w:t>
+              <w:t>5</w:t>
             </w:r>
             <w:r>
               <w:rPr>
@@ -1519,7 +1519,7 @@
               <w:noProof/>
             </w:rPr>
           </w:pPr>
-          <w:hyperlink w:anchor="_Toc129445759" w:history="1">
+          <w:hyperlink w:anchor="_Toc133768795" w:history="1">
             <w:r>
               <w:rPr>
                 <w:rStyle w:val="Lienhypertexte"/>
@@ -1560,7 +1560,7 @@
                 <w:noProof/>
                 <w:webHidden/>
               </w:rPr>
-              <w:instrText xml:space="preserve"> PAGEREF _Toc129445759 \h </w:instrText>
+              <w:instrText xml:space="preserve"> PAGEREF _Toc133768795 \h </w:instrText>
             </w:r>
             <w:r>
               <w:rPr>
@@ -1580,7 +1580,7 @@
                 <w:noProof/>
                 <w:webHidden/>
               </w:rPr>
-              <w:t>5</w:t>
+              <w:t>6</w:t>
             </w:r>
             <w:r>
               <w:rPr>
@@ -1603,7 +1603,7 @@
               <w:noProof/>
             </w:rPr>
           </w:pPr>
-          <w:hyperlink w:anchor="_Toc129445760" w:history="1">
+          <w:hyperlink w:anchor="_Toc133768796" w:history="1">
             <w:r>
               <w:rPr>
                 <w:rStyle w:val="Lienhypertexte"/>
@@ -1623,7 +1623,7 @@
                 <w:rStyle w:val="Lienhypertexte"/>
                 <w:noProof/>
               </w:rPr>
-              <w:t>Projet 1 et compétences validées</w:t>
+              <w:t>Projet WSO2</w:t>
             </w:r>
             <w:r>
               <w:rPr>
@@ -1644,7 +1644,7 @@
                 <w:noProof/>
                 <w:webHidden/>
               </w:rPr>
-              <w:instrText xml:space="preserve"> PAGEREF _Toc129445760 \h </w:instrText>
+              <w:instrText xml:space="preserve"> PAGEREF _Toc133768796 \h </w:instrText>
             </w:r>
             <w:r>
               <w:rPr>
@@ -1664,7 +1664,7 @@
                 <w:noProof/>
                 <w:webHidden/>
               </w:rPr>
-              <w:t>5</w:t>
+              <w:t>6</w:t>
             </w:r>
             <w:r>
               <w:rPr>
@@ -1687,7 +1687,7 @@
               <w:noProof/>
             </w:rPr>
           </w:pPr>
-          <w:hyperlink w:anchor="_Toc129445761" w:history="1">
+          <w:hyperlink w:anchor="_Toc133768797" w:history="1">
             <w:r>
               <w:rPr>
                 <w:rStyle w:val="Lienhypertexte"/>
@@ -1728,7 +1728,7 @@
                 <w:noProof/>
                 <w:webHidden/>
               </w:rPr>
-              <w:instrText xml:space="preserve"> PAGEREF _Toc129445761 \h </w:instrText>
+              <w:instrText xml:space="preserve"> PAGEREF _Toc133768797 \h </w:instrText>
             </w:r>
             <w:r>
               <w:rPr>
@@ -1748,7 +1748,7 @@
                 <w:noProof/>
                 <w:webHidden/>
               </w:rPr>
-              <w:t>5</w:t>
+              <w:t>6</w:t>
             </w:r>
             <w:r>
               <w:rPr>
@@ -1771,7 +1771,7 @@
               <w:noProof/>
             </w:rPr>
           </w:pPr>
-          <w:hyperlink w:anchor="_Toc129445762" w:history="1">
+          <w:hyperlink w:anchor="_Toc133768798" w:history="1">
             <w:r>
               <w:rPr>
                 <w:rStyle w:val="Lienhypertexte"/>
@@ -1791,7 +1791,7 @@
                 <w:rStyle w:val="Lienhypertexte"/>
                 <w:noProof/>
               </w:rPr>
-              <w:t>Contexte de réalisation, pourquoi avoir besoin de cette compétence dans l’activité ? Comment ça a été réalisé et assimilé ? Quelles ressources utilisées ? As-t ’elle été traversée par des évolutions majeures ces 10 dernières années ?</w:t>
+              <w:t>Quelles compétences validées par le projet ?</w:t>
             </w:r>
             <w:r>
               <w:rPr>
@@ -1812,7 +1812,7 @@
                 <w:noProof/>
                 <w:webHidden/>
               </w:rPr>
-              <w:instrText xml:space="preserve"> PAGEREF _Toc129445762 \h </w:instrText>
+              <w:instrText xml:space="preserve"> PAGEREF _Toc133768798 \h </w:instrText>
             </w:r>
             <w:r>
               <w:rPr>
@@ -1832,7 +1832,7 @@
                 <w:noProof/>
                 <w:webHidden/>
               </w:rPr>
-              <w:t>5</w:t>
+              <w:t>6</w:t>
             </w:r>
             <w:r>
               <w:rPr>
@@ -1855,7 +1855,7 @@
               <w:noProof/>
             </w:rPr>
           </w:pPr>
-          <w:hyperlink w:anchor="_Toc129445763" w:history="1">
+          <w:hyperlink w:anchor="_Toc133768799" w:history="1">
             <w:r>
               <w:rPr>
                 <w:rStyle w:val="Lienhypertexte"/>
@@ -1896,7 +1896,7 @@
                 <w:noProof/>
                 <w:webHidden/>
               </w:rPr>
-              <w:instrText xml:space="preserve"> PAGEREF _Toc129445763 \h </w:instrText>
+              <w:instrText xml:space="preserve"> PAGEREF _Toc133768799 \h </w:instrText>
             </w:r>
             <w:r>
               <w:rPr>
@@ -1916,7 +1916,7 @@
                 <w:noProof/>
                 <w:webHidden/>
               </w:rPr>
-              <w:t>5</w:t>
+              <w:t>6</w:t>
             </w:r>
             <w:r>
               <w:rPr>
@@ -1939,7 +1939,7 @@
               <w:noProof/>
             </w:rPr>
           </w:pPr>
-          <w:hyperlink w:anchor="_Toc129445764" w:history="1">
+          <w:hyperlink w:anchor="_Toc133768800" w:history="1">
             <w:r>
               <w:rPr>
                 <w:rStyle w:val="Lienhypertexte"/>
@@ -1959,7 +1959,7 @@
                 <w:rStyle w:val="Lienhypertexte"/>
                 <w:noProof/>
               </w:rPr>
-              <w:t>Projet 2 et compétences validées</w:t>
+              <w:t>Projet INRAE</w:t>
             </w:r>
             <w:r>
               <w:rPr>
@@ -1980,7 +1980,7 @@
                 <w:noProof/>
                 <w:webHidden/>
               </w:rPr>
-              <w:instrText xml:space="preserve"> PAGEREF _Toc129445764 \h </w:instrText>
+              <w:instrText xml:space="preserve"> PAGEREF _Toc133768800 \h </w:instrText>
             </w:r>
             <w:r>
               <w:rPr>
@@ -2000,7 +2000,7 @@
                 <w:noProof/>
                 <w:webHidden/>
               </w:rPr>
-              <w:t>5</w:t>
+              <w:t>7</w:t>
             </w:r>
             <w:r>
               <w:rPr>
@@ -2023,7 +2023,7 @@
               <w:noProof/>
             </w:rPr>
           </w:pPr>
-          <w:hyperlink w:anchor="_Toc129445765" w:history="1">
+          <w:hyperlink w:anchor="_Toc133768801" w:history="1">
             <w:r>
               <w:rPr>
                 <w:rStyle w:val="Lienhypertexte"/>
@@ -2064,7 +2064,7 @@
                 <w:noProof/>
                 <w:webHidden/>
               </w:rPr>
-              <w:instrText xml:space="preserve"> PAGEREF _Toc129445765 \h </w:instrText>
+              <w:instrText xml:space="preserve"> PAGEREF _Toc133768801 \h </w:instrText>
             </w:r>
             <w:r>
               <w:rPr>
@@ -2084,7 +2084,7 @@
                 <w:noProof/>
                 <w:webHidden/>
               </w:rPr>
-              <w:t>5</w:t>
+              <w:t>7</w:t>
             </w:r>
             <w:r>
               <w:rPr>
@@ -2107,7 +2107,7 @@
               <w:noProof/>
             </w:rPr>
           </w:pPr>
-          <w:hyperlink w:anchor="_Toc129445766" w:history="1">
+          <w:hyperlink w:anchor="_Toc133768802" w:history="1">
             <w:r>
               <w:rPr>
                 <w:rStyle w:val="Lienhypertexte"/>
@@ -2148,7 +2148,7 @@
                 <w:noProof/>
                 <w:webHidden/>
               </w:rPr>
-              <w:instrText xml:space="preserve"> PAGEREF _Toc129445766 \h </w:instrText>
+              <w:instrText xml:space="preserve"> PAGEREF _Toc133768802 \h </w:instrText>
             </w:r>
             <w:r>
               <w:rPr>
@@ -2168,7 +2168,7 @@
                 <w:noProof/>
                 <w:webHidden/>
               </w:rPr>
-              <w:t>5</w:t>
+              <w:t>7</w:t>
             </w:r>
             <w:r>
               <w:rPr>
@@ -2191,7 +2191,7 @@
               <w:noProof/>
             </w:rPr>
           </w:pPr>
-          <w:hyperlink w:anchor="_Toc129445767" w:history="1">
+          <w:hyperlink w:anchor="_Toc133768803" w:history="1">
             <w:r>
               <w:rPr>
                 <w:rStyle w:val="Lienhypertexte"/>
@@ -2232,7 +2232,7 @@
                 <w:noProof/>
                 <w:webHidden/>
               </w:rPr>
-              <w:instrText xml:space="preserve"> PAGEREF _Toc129445767 \h </w:instrText>
+              <w:instrText xml:space="preserve"> PAGEREF _Toc133768803 \h </w:instrText>
             </w:r>
             <w:r>
               <w:rPr>
@@ -2252,7 +2252,7 @@
                 <w:noProof/>
                 <w:webHidden/>
               </w:rPr>
-              <w:t>5</w:t>
+              <w:t>7</w:t>
             </w:r>
             <w:r>
               <w:rPr>
@@ -2275,7 +2275,7 @@
               <w:noProof/>
             </w:rPr>
           </w:pPr>
-          <w:hyperlink w:anchor="_Toc129445768" w:history="1">
+          <w:hyperlink w:anchor="_Toc133768804" w:history="1">
             <w:r>
               <w:rPr>
                 <w:rStyle w:val="Lienhypertexte"/>
@@ -2295,7 +2295,7 @@
                 <w:rStyle w:val="Lienhypertexte"/>
                 <w:noProof/>
               </w:rPr>
-              <w:t>Projet 3 et compétences validées</w:t>
+              <w:t>Projet Java</w:t>
             </w:r>
             <w:r>
               <w:rPr>
@@ -2316,7 +2316,7 @@
                 <w:noProof/>
                 <w:webHidden/>
               </w:rPr>
-              <w:instrText xml:space="preserve"> PAGEREF _Toc129445768 \h </w:instrText>
+              <w:instrText xml:space="preserve"> PAGEREF _Toc133768804 \h </w:instrText>
             </w:r>
             <w:r>
               <w:rPr>
@@ -2336,7 +2336,7 @@
                 <w:noProof/>
                 <w:webHidden/>
               </w:rPr>
-              <w:t>5</w:t>
+              <w:t>7</w:t>
             </w:r>
             <w:r>
               <w:rPr>
@@ -2359,13 +2359,13 @@
               <w:noProof/>
             </w:rPr>
           </w:pPr>
-          <w:hyperlink w:anchor="_Toc129445769" w:history="1">
+          <w:hyperlink w:anchor="_Toc133768805" w:history="1">
             <w:r>
               <w:rPr>
                 <w:rStyle w:val="Lienhypertexte"/>
                 <w:noProof/>
               </w:rPr>
-              <w:t>iv)</w:t>
+              <w:t>i)</w:t>
             </w:r>
             <w:r>
               <w:rPr>
@@ -2400,7 +2400,7 @@
                 <w:noProof/>
                 <w:webHidden/>
               </w:rPr>
-              <w:instrText xml:space="preserve"> PAGEREF _Toc129445769 \h </w:instrText>
+              <w:instrText xml:space="preserve"> PAGEREF _Toc133768805 \h </w:instrText>
             </w:r>
             <w:r>
               <w:rPr>
@@ -2420,7 +2420,7 @@
                 <w:noProof/>
                 <w:webHidden/>
               </w:rPr>
-              <w:t>5</w:t>
+              <w:t>7</w:t>
             </w:r>
             <w:r>
               <w:rPr>
@@ -2443,13 +2443,13 @@
               <w:noProof/>
             </w:rPr>
           </w:pPr>
-          <w:hyperlink w:anchor="_Toc129445770" w:history="1">
+          <w:hyperlink w:anchor="_Toc133768806" w:history="1">
             <w:r>
               <w:rPr>
                 <w:rStyle w:val="Lienhypertexte"/>
                 <w:noProof/>
               </w:rPr>
-              <w:t>v)</w:t>
+              <w:t>ii)</w:t>
             </w:r>
             <w:r>
               <w:rPr>
@@ -2484,7 +2484,7 @@
                 <w:noProof/>
                 <w:webHidden/>
               </w:rPr>
-              <w:instrText xml:space="preserve"> PAGEREF _Toc129445770 \h </w:instrText>
+              <w:instrText xml:space="preserve"> PAGEREF _Toc133768806 \h </w:instrText>
             </w:r>
             <w:r>
               <w:rPr>
@@ -2504,7 +2504,7 @@
                 <w:noProof/>
                 <w:webHidden/>
               </w:rPr>
-              <w:t>5</w:t>
+              <w:t>7</w:t>
             </w:r>
             <w:r>
               <w:rPr>
@@ -2527,13 +2527,13 @@
               <w:noProof/>
             </w:rPr>
           </w:pPr>
-          <w:hyperlink w:anchor="_Toc129445771" w:history="1">
+          <w:hyperlink w:anchor="_Toc133768807" w:history="1">
             <w:r>
               <w:rPr>
                 <w:rStyle w:val="Lienhypertexte"/>
                 <w:noProof/>
               </w:rPr>
-              <w:t>vi)</w:t>
+              <w:t>iii)</w:t>
             </w:r>
             <w:r>
               <w:rPr>
@@ -2568,7 +2568,7 @@
                 <w:noProof/>
                 <w:webHidden/>
               </w:rPr>
-              <w:instrText xml:space="preserve"> PAGEREF _Toc129445771 \h </w:instrText>
+              <w:instrText xml:space="preserve"> PAGEREF _Toc133768807 \h </w:instrText>
             </w:r>
             <w:r>
               <w:rPr>
@@ -2588,7 +2588,7 @@
                 <w:noProof/>
                 <w:webHidden/>
               </w:rPr>
-              <w:t>5</w:t>
+              <w:t>7</w:t>
             </w:r>
             <w:r>
               <w:rPr>
@@ -2611,7 +2611,7 @@
               <w:noProof/>
             </w:rPr>
           </w:pPr>
-          <w:hyperlink w:anchor="_Toc129445772" w:history="1">
+          <w:hyperlink w:anchor="_Toc133768808" w:history="1">
             <w:r>
               <w:rPr>
                 <w:rStyle w:val="Lienhypertexte"/>
@@ -2652,7 +2652,7 @@
                 <w:noProof/>
                 <w:webHidden/>
               </w:rPr>
-              <w:instrText xml:space="preserve"> PAGEREF _Toc129445772 \h </w:instrText>
+              <w:instrText xml:space="preserve"> PAGEREF _Toc133768808 \h </w:instrText>
             </w:r>
             <w:r>
               <w:rPr>
@@ -2672,7 +2672,7 @@
                 <w:noProof/>
                 <w:webHidden/>
               </w:rPr>
-              <w:t>6</w:t>
+              <w:t>8</w:t>
             </w:r>
             <w:r>
               <w:rPr>
@@ -2695,7 +2695,7 @@
               <w:noProof/>
             </w:rPr>
           </w:pPr>
-          <w:hyperlink w:anchor="_Toc129445773" w:history="1">
+          <w:hyperlink w:anchor="_Toc133768809" w:history="1">
             <w:r>
               <w:rPr>
                 <w:rStyle w:val="Lienhypertexte"/>
@@ -2736,7 +2736,7 @@
                 <w:noProof/>
                 <w:webHidden/>
               </w:rPr>
-              <w:instrText xml:space="preserve"> PAGEREF _Toc129445773 \h </w:instrText>
+              <w:instrText xml:space="preserve"> PAGEREF _Toc133768809 \h </w:instrText>
             </w:r>
             <w:r>
               <w:rPr>
@@ -2756,7 +2756,7 @@
                 <w:noProof/>
                 <w:webHidden/>
               </w:rPr>
-              <w:t>7</w:t>
+              <w:t>9</w:t>
             </w:r>
             <w:r>
               <w:rPr>
@@ -2779,7 +2779,7 @@
               <w:noProof/>
             </w:rPr>
           </w:pPr>
-          <w:hyperlink w:anchor="_Toc129445774" w:history="1">
+          <w:hyperlink w:anchor="_Toc133768810" w:history="1">
             <w:r>
               <w:rPr>
                 <w:rStyle w:val="Lienhypertexte"/>
@@ -2820,7 +2820,7 @@
                 <w:noProof/>
                 <w:webHidden/>
               </w:rPr>
-              <w:instrText xml:space="preserve"> PAGEREF _Toc129445774 \h </w:instrText>
+              <w:instrText xml:space="preserve"> PAGEREF _Toc133768810 \h </w:instrText>
             </w:r>
             <w:r>
               <w:rPr>
@@ -2840,7 +2840,7 @@
                 <w:noProof/>
                 <w:webHidden/>
               </w:rPr>
-              <w:t>7</w:t>
+              <w:t>9</w:t>
             </w:r>
             <w:r>
               <w:rPr>
@@ -2863,7 +2863,7 @@
               <w:noProof/>
             </w:rPr>
           </w:pPr>
-          <w:hyperlink w:anchor="_Toc129445775" w:history="1">
+          <w:hyperlink w:anchor="_Toc133768811" w:history="1">
             <w:r>
               <w:rPr>
                 <w:rStyle w:val="Lienhypertexte"/>
@@ -2904,7 +2904,7 @@
                 <w:noProof/>
                 <w:webHidden/>
               </w:rPr>
-              <w:instrText xml:space="preserve"> PAGEREF _Toc129445775 \h </w:instrText>
+              <w:instrText xml:space="preserve"> PAGEREF _Toc133768811 \h </w:instrText>
             </w:r>
             <w:r>
               <w:rPr>
@@ -2924,7 +2924,7 @@
                 <w:noProof/>
                 <w:webHidden/>
               </w:rPr>
-              <w:t>7</w:t>
+              <w:t>9</w:t>
             </w:r>
             <w:r>
               <w:rPr>
@@ -2941,7 +2941,6 @@
               <w:b/>
               <w:bCs/>
             </w:rPr>
-            <w:lastRenderedPageBreak/>
             <w:fldChar w:fldCharType="end"/>
           </w:r>
         </w:p>
@@ -2951,8 +2950,9 @@
       <w:pPr>
         <w:pStyle w:val="Titre1"/>
       </w:pPr>
-      <w:bookmarkStart w:id="0" w:name="_Toc129445746"/>
-      <w:r>
+      <w:bookmarkStart w:id="0" w:name="_Toc133768782"/>
+      <w:r>
+        <w:lastRenderedPageBreak/>
         <w:t>Remerciements</w:t>
       </w:r>
       <w:bookmarkEnd w:id="0"/>
@@ -3100,7 +3100,15 @@
     </w:p>
     <w:p>
       <w:r>
-        <w:t xml:space="preserve">Un grand merci a mes anciens équipiers de l’INRAE, </w:t>
+        <w:t xml:space="preserve">Un grand merci </w:t>
+      </w:r>
+      <w:proofErr w:type="spellStart"/>
+      <w:r>
+        <w:t>a</w:t>
+      </w:r>
+      <w:proofErr w:type="spellEnd"/>
+      <w:r>
+        <w:t xml:space="preserve"> mes anciens équipiers de l’INRAE, </w:t>
       </w:r>
       <w:r>
         <w:t xml:space="preserve">particulièrement </w:t>
@@ -3137,7 +3145,7 @@
       <w:pPr>
         <w:pStyle w:val="Titre1"/>
       </w:pPr>
-      <w:bookmarkStart w:id="1" w:name="_Toc129445747"/>
+      <w:bookmarkStart w:id="1" w:name="_Toc133768783"/>
       <w:r>
         <w:lastRenderedPageBreak/>
         <w:t>Introduction</w:t>
@@ -3236,7 +3244,7 @@
       <w:pPr>
         <w:pStyle w:val="Titre1"/>
       </w:pPr>
-      <w:bookmarkStart w:id="2" w:name="_Toc129445748"/>
+      <w:bookmarkStart w:id="2" w:name="_Toc133768784"/>
       <w:r>
         <w:lastRenderedPageBreak/>
         <w:t>Environnement professionnel</w:t>
@@ -3247,7 +3255,7 @@
       <w:pPr>
         <w:pStyle w:val="Titre2"/>
       </w:pPr>
-      <w:bookmarkStart w:id="3" w:name="_Toc129445749"/>
+      <w:bookmarkStart w:id="3" w:name="_Toc133768785"/>
       <w:r>
         <w:t>Présentation de l’entreprise SMILE</w:t>
       </w:r>
@@ -3257,7 +3265,7 @@
       <w:pPr>
         <w:pStyle w:val="Titre3"/>
       </w:pPr>
-      <w:bookmarkStart w:id="4" w:name="_Toc129445750"/>
+      <w:bookmarkStart w:id="4" w:name="_Toc133768786"/>
       <w:r>
         <w:t>Organisation de la structure</w:t>
       </w:r>
@@ -3279,7 +3287,13 @@
         <w:t xml:space="preserve">La société </w:t>
       </w:r>
       <w:r>
-        <w:t>emploie plus de 2000 collaborateurs, et l’agence de Lyon est composée de 150 collaborateurs, dispersés en différentes équipes que nous verrons plus tard dans le dossier.</w:t>
+        <w:t xml:space="preserve">emploie plus de 2000 collaborateurs, et l’agence de Lyon est composée de 150 collaborateurs, dispersés en différentes équipes que nous </w:t>
+      </w:r>
+      <w:r>
+        <w:t>retrouverons</w:t>
+      </w:r>
+      <w:r>
+        <w:t xml:space="preserve"> plus tard dans le dossier.</w:t>
       </w:r>
     </w:p>
     <w:p>
@@ -3291,7 +3305,7 @@
       <w:pPr>
         <w:pStyle w:val="Titre3"/>
       </w:pPr>
-      <w:bookmarkStart w:id="5" w:name="_Toc129445751"/>
+      <w:bookmarkStart w:id="5" w:name="_Toc133768787"/>
       <w:r>
         <w:t>Présentation du SI</w:t>
       </w:r>
@@ -3304,7 +3318,7 @@
       <w:pPr>
         <w:pStyle w:val="Titre2"/>
       </w:pPr>
-      <w:bookmarkStart w:id="6" w:name="_Toc129445752"/>
+      <w:bookmarkStart w:id="6" w:name="_Toc133768788"/>
       <w:r>
         <w:t>Activités de la structure</w:t>
       </w:r>
@@ -3318,7 +3332,7 @@
           <w:numId w:val="4"/>
         </w:numPr>
       </w:pPr>
-      <w:bookmarkStart w:id="7" w:name="_Toc129445753"/>
+      <w:bookmarkStart w:id="7" w:name="_Toc133768789"/>
       <w:r>
         <w:t>Les différentes équipes de SMILE</w:t>
       </w:r>
@@ -3326,6 +3340,37 @@
     </w:p>
     <w:p>
       <w:r>
+        <w:t>Co</w:t>
+      </w:r>
+      <w:r>
+        <w:t>mm</w:t>
+      </w:r>
+      <w:r>
+        <w:t xml:space="preserve">e présenté précédemment, SMILE </w:t>
+      </w:r>
+      <w:r>
+        <w:t xml:space="preserve">contient plusieurs équipes et travaille sur plusieurs projets différents. Cette partie va détailler les objectifs et les </w:t>
+      </w:r>
+      <w:r>
+        <w:t>m</w:t>
+      </w:r>
+      <w:r>
+        <w:t xml:space="preserve">issions des équipes proches de </w:t>
+      </w:r>
+      <w:r>
+        <w:t>m</w:t>
+      </w:r>
+      <w:r>
+        <w:t>on travail.</w:t>
+      </w:r>
+    </w:p>
+    <w:p>
+      <w:r>
+        <w:t xml:space="preserve">Les équipes peuvent-être séparées en trois pôles : </w:t>
+      </w:r>
+    </w:p>
+    <w:p>
+      <w:pPr>
         <w:rPr>
           <w:rStyle w:val="lev"/>
           <w:rFonts w:ascii="Raleway" w:hAnsi="Raleway"/>
@@ -3333,14 +3378,476 @@
           <w:bdr w:val="none" w:sz="0" w:space="0" w:color="auto" w:frame="1"/>
           <w:shd w:val="clear" w:color="auto" w:fill="FFFFFF"/>
         </w:rPr>
-        <w:t>Digital, Embedded et IoT , Business Apps et Infrastucture</w:t>
+      </w:pPr>
+      <w:r>
+        <w:rPr>
+          <w:rStyle w:val="lev"/>
+          <w:rFonts w:ascii="Raleway" w:hAnsi="Raleway"/>
+          <w:color w:val="828282"/>
+          <w:bdr w:val="none" w:sz="0" w:space="0" w:color="auto" w:frame="1"/>
+          <w:shd w:val="clear" w:color="auto" w:fill="FFFFFF"/>
+        </w:rPr>
+        <w:t>Data</w:t>
+      </w:r>
+    </w:p>
+    <w:p>
+      <w:r>
+        <w:t xml:space="preserve">Les équipes dans le pôle data suivent des projets dont le but est de </w:t>
+      </w:r>
+      <w:r>
+        <w:t>m</w:t>
+      </w:r>
+      <w:r>
+        <w:t>ettre en œuvre un système de gestion de donnée</w:t>
+      </w:r>
+      <w:r>
+        <w:t>s</w:t>
+      </w:r>
+      <w:r>
+        <w:t>. Cela se traduit par :</w:t>
+      </w:r>
+    </w:p>
+    <w:p>
+      <w:pPr>
+        <w:pStyle w:val="Paragraphedeliste"/>
+        <w:numPr>
+          <w:ilvl w:val="0"/>
+          <w:numId w:val="12"/>
+        </w:numPr>
+      </w:pPr>
+      <w:r>
+        <w:t>De la relation client afin de trouver quels sont les bonnes technologies pour i</w:t>
+      </w:r>
+      <w:r>
+        <w:t>m</w:t>
+      </w:r>
+      <w:r>
+        <w:t>plé</w:t>
+      </w:r>
+      <w:r>
+        <w:t>m</w:t>
+      </w:r>
+      <w:r>
+        <w:t>enter ce systè</w:t>
+      </w:r>
+      <w:r>
+        <w:t>m</w:t>
+      </w:r>
+      <w:r>
+        <w:t>e de gestion</w:t>
+      </w:r>
+      <w:r>
+        <w:t>.</w:t>
+      </w:r>
+    </w:p>
+    <w:p>
+      <w:pPr>
+        <w:pStyle w:val="Paragraphedeliste"/>
+        <w:numPr>
+          <w:ilvl w:val="0"/>
+          <w:numId w:val="12"/>
+        </w:numPr>
+      </w:pPr>
+      <w:r>
+        <w:t>Une création de systè</w:t>
+      </w:r>
+      <w:r>
+        <w:t>m</w:t>
+      </w:r>
+      <w:r>
+        <w:t>es qui correspondent aux de</w:t>
+      </w:r>
+      <w:r>
+        <w:t>m</w:t>
+      </w:r>
+      <w:r>
+        <w:t xml:space="preserve">andes clients, </w:t>
+      </w:r>
+      <w:r>
+        <w:t xml:space="preserve">cherchant à convenir au </w:t>
+      </w:r>
+      <w:r>
+        <w:t>m</w:t>
+      </w:r>
+      <w:r>
+        <w:t>ieux aux besoins, en restant le plus opti</w:t>
+      </w:r>
+      <w:r>
+        <w:t>m</w:t>
+      </w:r>
+      <w:r>
+        <w:t>isé possible.</w:t>
+      </w:r>
+    </w:p>
+    <w:p>
+      <w:pPr>
+        <w:pStyle w:val="Paragraphedeliste"/>
+        <w:numPr>
+          <w:ilvl w:val="0"/>
+          <w:numId w:val="12"/>
+        </w:numPr>
+      </w:pPr>
+      <w:r>
+        <w:t>Un acco</w:t>
+      </w:r>
+      <w:r>
+        <w:t>m</w:t>
+      </w:r>
+      <w:r>
+        <w:t>pagne</w:t>
+      </w:r>
+      <w:r>
+        <w:t>m</w:t>
+      </w:r>
+      <w:r>
+        <w:t>ent client lors de la restitution du projet</w:t>
+      </w:r>
+      <w:r>
+        <w:t>.</w:t>
+      </w:r>
+    </w:p>
+    <w:p>
+      <w:pPr>
+        <w:rPr>
+          <w:b/>
+          <w:bCs/>
+        </w:rPr>
+      </w:pPr>
+      <w:r>
+        <w:t>Les collaborateurs de ces équipes peuvent être a</w:t>
+      </w:r>
+      <w:r>
+        <w:t>me</w:t>
+      </w:r>
+      <w:r>
+        <w:t xml:space="preserve">nés </w:t>
+      </w:r>
+      <w:r>
+        <w:t>à</w:t>
+      </w:r>
+      <w:r>
+        <w:t xml:space="preserve"> utiliser diverses technologies co</w:t>
+      </w:r>
+      <w:r>
+        <w:t>mm</w:t>
+      </w:r>
+      <w:r>
+        <w:t xml:space="preserve">e Talend, Power BI, Jedox ou encore des API Manager tel que </w:t>
+      </w:r>
+      <w:r>
+        <w:rPr>
+          <w:b/>
+          <w:bCs/>
+        </w:rPr>
+        <w:t>WSO2 API</w:t>
+      </w:r>
+      <w:r>
+        <w:rPr>
+          <w:b/>
+          <w:bCs/>
+        </w:rPr>
+        <w:t xml:space="preserve"> </w:t>
+      </w:r>
+      <w:r>
+        <w:rPr>
+          <w:b/>
+          <w:bCs/>
+        </w:rPr>
+        <w:t>M</w:t>
+      </w:r>
+      <w:r>
+        <w:rPr>
+          <w:b/>
+          <w:bCs/>
+        </w:rPr>
+        <w:t>anager</w:t>
+      </w:r>
+      <w:r>
+        <w:rPr>
+          <w:b/>
+          <w:bCs/>
+        </w:rPr>
+        <w:t>.</w:t>
+      </w:r>
+    </w:p>
+    <w:p/>
+    <w:p>
+      <w:pPr>
+        <w:rPr>
+          <w:rStyle w:val="lev"/>
+          <w:rFonts w:ascii="Raleway" w:hAnsi="Raleway"/>
+          <w:color w:val="828282"/>
+          <w:bdr w:val="none" w:sz="0" w:space="0" w:color="auto" w:frame="1"/>
+          <w:shd w:val="clear" w:color="auto" w:fill="FFFFFF"/>
+        </w:rPr>
+      </w:pPr>
+      <w:r>
+        <w:rPr>
+          <w:rStyle w:val="lev"/>
+          <w:rFonts w:ascii="Raleway" w:hAnsi="Raleway"/>
+          <w:color w:val="828282"/>
+          <w:bdr w:val="none" w:sz="0" w:space="0" w:color="auto" w:frame="1"/>
+          <w:shd w:val="clear" w:color="auto" w:fill="FFFFFF"/>
+        </w:rPr>
+        <w:t>Java/Backend</w:t>
+      </w:r>
+    </w:p>
+    <w:p>
+      <w:r>
+        <w:t>Le pole Backend est co</w:t>
+      </w:r>
+      <w:r>
+        <w:t>m</w:t>
+      </w:r>
+      <w:r>
+        <w:t xml:space="preserve">posé de </w:t>
+      </w:r>
+      <w:r>
+        <w:t>m</w:t>
+      </w:r>
+      <w:r>
+        <w:t xml:space="preserve">ultiples équipes, </w:t>
+      </w:r>
+      <w:r>
+        <w:t>travaillant sur de no</w:t>
+      </w:r>
+      <w:r>
+        <w:t>m</w:t>
+      </w:r>
+      <w:r>
+        <w:t>breux projets, pour des clients ou en interne.</w:t>
+      </w:r>
+      <w:r>
+        <w:t xml:space="preserve"> Les collaborateurs de ces équipes fonctionnent en Agilité (SCRUM) dans des équipes d’environ 6 à 8 personnes constituées de développeurs backend, frontend, de testeurs, et d’un Scrum</w:t>
+      </w:r>
+      <w:r>
+        <w:t>M</w:t>
+      </w:r>
+      <w:r>
+        <w:t xml:space="preserve">aster. </w:t>
+      </w:r>
+    </w:p>
+    <w:p>
+      <w:r>
+        <w:lastRenderedPageBreak/>
+        <w:t xml:space="preserve">Leur travail consiste à développer de nouvelles features sur un projet donné en Java, </w:t>
+      </w:r>
+      <w:r>
+        <w:t>de participer aux créations des US (User Stories), faire de la relecture de code ainsi que de participer aux te</w:t>
+      </w:r>
+      <w:r>
+        <w:t>m</w:t>
+      </w:r>
+      <w:r>
+        <w:t>ps d’équipe agile.</w:t>
+      </w:r>
+    </w:p>
+    <w:p/>
+    <w:p>
+      <w:pPr>
+        <w:rPr>
+          <w:rStyle w:val="lev"/>
+          <w:rFonts w:ascii="Raleway" w:hAnsi="Raleway"/>
+          <w:color w:val="828282"/>
+          <w:bdr w:val="none" w:sz="0" w:space="0" w:color="auto" w:frame="1"/>
+          <w:shd w:val="clear" w:color="auto" w:fill="FFFFFF"/>
+        </w:rPr>
+      </w:pPr>
+      <w:r>
+        <w:rPr>
+          <w:rStyle w:val="lev"/>
+          <w:rFonts w:ascii="Raleway" w:hAnsi="Raleway"/>
+          <w:color w:val="828282"/>
+          <w:bdr w:val="none" w:sz="0" w:space="0" w:color="auto" w:frame="1"/>
+          <w:shd w:val="clear" w:color="auto" w:fill="FFFFFF"/>
+        </w:rPr>
+        <w:t>Régies</w:t>
+      </w:r>
+    </w:p>
+    <w:p>
+      <w:r>
+        <w:t>Il est possible que des clients fassent appel a SMILE afin de trouver des personnes pour leur projet. Dans ce cas, le collaborateur s</w:t>
+      </w:r>
+      <w:r>
+        <w:t>m</w:t>
+      </w:r>
+      <w:r>
+        <w:t>ilien est « envoyé » chez le client afin de travailler dans leurs équipes. On appelle cela un projet en régie</w:t>
+      </w:r>
+      <w:r>
+        <w:t>. C</w:t>
+      </w:r>
+      <w:r>
+        <w:t>’est une coutu</w:t>
+      </w:r>
+      <w:r>
+        <w:t>m</w:t>
+      </w:r>
+      <w:r>
+        <w:t>e assez fréquente chez SMILE</w:t>
+      </w:r>
+      <w:r>
+        <w:t xml:space="preserve"> que j’ai pu effectuer pour rejoindre l’INRAE (</w:t>
+      </w:r>
+      <w:r>
+        <w:rPr>
+          <w:b/>
+          <w:bCs/>
+        </w:rPr>
+        <w:t>I</w:t>
+      </w:r>
+      <w:r>
+        <w:t>n</w:t>
+      </w:r>
+      <w:r>
+        <w:t>stitut</w:t>
+      </w:r>
+      <w:r>
+        <w:rPr>
+          <w:b/>
+          <w:bCs/>
+        </w:rPr>
+        <w:t xml:space="preserve"> N</w:t>
+      </w:r>
+      <w:r>
+        <w:t>ational de</w:t>
+      </w:r>
+      <w:r>
+        <w:rPr>
+          <w:b/>
+          <w:bCs/>
+        </w:rPr>
+        <w:t xml:space="preserve"> R</w:t>
+      </w:r>
+      <w:r>
+        <w:t>echerche pour l’</w:t>
+      </w:r>
+      <w:r>
+        <w:rPr>
+          <w:b/>
+          <w:bCs/>
+        </w:rPr>
+        <w:t>A</w:t>
+      </w:r>
+      <w:r>
+        <w:t>gri</w:t>
+      </w:r>
+      <w:r>
+        <w:t xml:space="preserve">culture l’alimentation </w:t>
+      </w:r>
+      <w:r>
+        <w:t>et</w:t>
+      </w:r>
+      <w:r>
+        <w:rPr>
+          <w:b/>
+          <w:bCs/>
+        </w:rPr>
+        <w:t xml:space="preserve"> </w:t>
+      </w:r>
+      <w:r>
+        <w:t>l’</w:t>
+      </w:r>
+      <w:r>
+        <w:rPr>
+          <w:b/>
+          <w:bCs/>
+        </w:rPr>
+        <w:t>E</w:t>
+      </w:r>
+      <w:r>
+        <w:t>nvironne</w:t>
+      </w:r>
+      <w:r>
+        <w:t>m</w:t>
+      </w:r>
+      <w:r>
+        <w:t>ent</w:t>
+      </w:r>
+      <w:r>
+        <w:t>)</w:t>
+      </w:r>
+      <w:r>
+        <w:t>.</w:t>
+      </w:r>
+    </w:p>
+    <w:p/>
+    <w:p>
+      <w:r>
+        <w:t>Bien qu’</w:t>
+      </w:r>
+      <w:r>
+        <w:t>ils existent, je ne vais pas détailler les autres pôles car je n’ai pas participé à leur développe</w:t>
+      </w:r>
+      <w:r>
+        <w:t>m</w:t>
+      </w:r>
+      <w:r>
+        <w:t xml:space="preserve">ent, </w:t>
+      </w:r>
+      <w:r>
+        <w:t>m</w:t>
+      </w:r>
+      <w:r>
+        <w:t xml:space="preserve">ais voici quand </w:t>
+      </w:r>
+      <w:r>
+        <w:t>m</w:t>
+      </w:r>
+      <w:r>
+        <w:t>ê</w:t>
+      </w:r>
+      <w:r>
+        <w:t>m</w:t>
+      </w:r>
+      <w:r>
+        <w:t xml:space="preserve">e une liste </w:t>
+      </w:r>
+      <w:r>
+        <w:t xml:space="preserve">des autres pôles existant chez </w:t>
+      </w:r>
+      <w:r>
+        <w:t>SMILE :</w:t>
+      </w:r>
+    </w:p>
+    <w:p>
+      <w:pPr>
+        <w:ind w:left="708"/>
+      </w:pPr>
+      <w:r>
+        <w:t>Javascript,</w:t>
+      </w:r>
+      <w:r>
+        <w:rPr>
+          <w:b/>
+          <w:bCs/>
+        </w:rPr>
+        <w:t xml:space="preserve"> </w:t>
+      </w:r>
+      <w:r>
+        <w:t>Drupal, PHP</w:t>
+      </w:r>
+      <w:r>
+        <w:t xml:space="preserve">, </w:t>
+      </w:r>
+      <w:r>
+        <w:t>E-</w:t>
+      </w:r>
+      <w:r>
+        <w:t>commerce</w:t>
+      </w:r>
+      <w:r>
+        <w:t xml:space="preserve">, </w:t>
+      </w:r>
+      <w:r>
+        <w:t>GED/ECM, Fonctionnel et testing, Project Management</w:t>
       </w:r>
     </w:p>
     <w:p>
       <w:pPr>
         <w:pStyle w:val="Titre3"/>
       </w:pPr>
-      <w:bookmarkStart w:id="8" w:name="_Toc129445754"/>
+      <w:bookmarkStart w:id="8" w:name="_Toc133768790"/>
       <w:r>
         <w:t>Les objectif</w:t>
       </w:r>
@@ -3354,14 +3861,20 @@
     </w:p>
     <w:p>
       <w:r>
-        <w:t xml:space="preserve">Gagner de l’argent, fidélité client, utiliser les compétences des collaborateurs a bon escient </w:t>
+        <w:t xml:space="preserve">Gagner de l’argent, fidélité client, utiliser les compétences des collaborateurs </w:t>
+      </w:r>
+      <w:r>
+        <w:t>à</w:t>
+      </w:r>
+      <w:r>
+        <w:t xml:space="preserve"> bon escient </w:t>
       </w:r>
     </w:p>
     <w:p>
       <w:pPr>
         <w:pStyle w:val="Titre3"/>
       </w:pPr>
-      <w:bookmarkStart w:id="9" w:name="_Toc129445755"/>
+      <w:bookmarkStart w:id="9" w:name="_Toc133768791"/>
       <w:r>
         <w:t>Les clients réguliers</w:t>
       </w:r>
@@ -3369,14 +3882,30 @@
     </w:p>
     <w:p>
       <w:r>
-        <w:t>SCNF, Métropole de Lyon, INRAE, tcl ? etc ;</w:t>
+        <w:t xml:space="preserve">SCNF, Métropole de Lyon, INRAE, </w:t>
+      </w:r>
+      <w:proofErr w:type="spellStart"/>
+      <w:r>
+        <w:t>tcl</w:t>
+      </w:r>
+      <w:proofErr w:type="spellEnd"/>
+      <w:r>
+        <w:t xml:space="preserve"> ? </w:t>
+      </w:r>
+      <w:proofErr w:type="spellStart"/>
+      <w:r>
+        <w:t>etc</w:t>
+      </w:r>
+      <w:proofErr w:type="spellEnd"/>
+      <w:r>
+        <w:t> ;</w:t>
       </w:r>
     </w:p>
     <w:p>
       <w:pPr>
         <w:pStyle w:val="Titre2"/>
       </w:pPr>
-      <w:bookmarkStart w:id="10" w:name="_Toc129445756"/>
+      <w:bookmarkStart w:id="10" w:name="_Toc133768792"/>
       <w:r>
         <w:t>Mon activité à SMILE</w:t>
       </w:r>
@@ -3390,7 +3919,7 @@
           <w:numId w:val="5"/>
         </w:numPr>
       </w:pPr>
-      <w:bookmarkStart w:id="11" w:name="_Toc129445757"/>
+      <w:bookmarkStart w:id="11" w:name="_Toc133768793"/>
       <w:r>
         <w:t>Place dans les équipes</w:t>
       </w:r>
@@ -3415,7 +3944,7 @@
       <w:pPr>
         <w:pStyle w:val="Titre3"/>
       </w:pPr>
-      <w:bookmarkStart w:id="12" w:name="_Toc129445758"/>
+      <w:bookmarkStart w:id="12" w:name="_Toc133768794"/>
       <w:r>
         <w:t>Missions confiées</w:t>
       </w:r>
@@ -3458,7 +3987,7 @@
       <w:pPr>
         <w:pStyle w:val="Titre1"/>
       </w:pPr>
-      <w:bookmarkStart w:id="13" w:name="_Toc129445759"/>
+      <w:bookmarkStart w:id="13" w:name="_Toc133768795"/>
       <w:r>
         <w:lastRenderedPageBreak/>
         <w:t>Valorisation des compétences</w:t>
@@ -3473,9 +4002,11 @@
           <w:numId w:val="7"/>
         </w:numPr>
       </w:pPr>
+      <w:bookmarkStart w:id="14" w:name="_Toc133768796"/>
       <w:r>
         <w:t>Projet WSO2</w:t>
       </w:r>
+      <w:bookmarkEnd w:id="14"/>
     </w:p>
     <w:p>
       <w:pPr>
@@ -3485,11 +4016,11 @@
           <w:numId w:val="8"/>
         </w:numPr>
       </w:pPr>
-      <w:bookmarkStart w:id="14" w:name="_Toc129445761"/>
+      <w:bookmarkStart w:id="15" w:name="_Toc133768797"/>
       <w:r>
         <w:t>Explication en détail du projet</w:t>
       </w:r>
-      <w:bookmarkEnd w:id="14"/>
+      <w:bookmarkEnd w:id="15"/>
     </w:p>
     <w:p>
       <w:r>
@@ -3681,13 +4212,7 @@
         <w:t xml:space="preserve">est </w:t>
       </w:r>
       <w:r>
-        <w:t>réalisé via une passerelle (</w:t>
-      </w:r>
-      <w:r>
-        <w:t>Gateway</w:t>
-      </w:r>
-      <w:r>
-        <w:t>) permettant l’interopérabilité des SI des deux parties (éditeur et souscripteur).</w:t>
+        <w:t>réalisé via une passerelle (Gateway) permettant l’interopérabilité des SI des deux parties (éditeur et souscripteur).</w:t>
       </w:r>
     </w:p>
     <w:p>
@@ -3771,22 +4296,24 @@
           <w:numId w:val="8"/>
         </w:numPr>
       </w:pPr>
+      <w:bookmarkStart w:id="16" w:name="_Toc133768798"/>
       <w:r>
         <w:t>Quelles compétences validées par le projet ?</w:t>
       </w:r>
+      <w:bookmarkEnd w:id="16"/>
     </w:p>
     <w:p>
       <w:pPr>
         <w:pStyle w:val="Titre3"/>
       </w:pPr>
-      <w:bookmarkStart w:id="15" w:name="_Toc129445763"/>
+      <w:bookmarkStart w:id="17" w:name="_Toc133768799"/>
       <w:r>
         <w:t xml:space="preserve">Renseignement sur la compétence et </w:t>
       </w:r>
       <w:r>
         <w:t>bonnes pratiques</w:t>
       </w:r>
-      <w:bookmarkEnd w:id="15"/>
+      <w:bookmarkEnd w:id="17"/>
     </w:p>
     <w:p/>
     <w:p>
@@ -3797,15 +4324,15 @@
           <w:numId w:val="7"/>
         </w:numPr>
       </w:pPr>
-      <w:bookmarkStart w:id="16" w:name="_Toc129445764"/>
+      <w:bookmarkStart w:id="18" w:name="_Toc133768800"/>
       <w:r>
         <w:lastRenderedPageBreak/>
         <w:t xml:space="preserve">Projet </w:t>
       </w:r>
-      <w:bookmarkEnd w:id="16"/>
       <w:r>
         <w:t>INRAE</w:t>
       </w:r>
+      <w:bookmarkEnd w:id="18"/>
     </w:p>
     <w:p>
       <w:pPr>
@@ -3815,11 +4342,11 @@
           <w:numId w:val="11"/>
         </w:numPr>
       </w:pPr>
-      <w:bookmarkStart w:id="17" w:name="_Toc129445765"/>
+      <w:bookmarkStart w:id="19" w:name="_Toc133768801"/>
       <w:r>
         <w:t>Explication en détail du projet</w:t>
       </w:r>
-      <w:bookmarkEnd w:id="17"/>
+      <w:bookmarkEnd w:id="19"/>
     </w:p>
     <w:p>
       <w:pPr>
@@ -3829,21 +4356,42 @@
           <w:numId w:val="8"/>
         </w:numPr>
       </w:pPr>
-      <w:bookmarkStart w:id="18" w:name="_Toc129445766"/>
-      <w:r>
-        <w:t>Contexte de réalisation, pourquoi avoir besoin de cette compétence dans l’activité? Comment ça a été réalisé et assimilé ? Quelles ressources utilisées ? As-t’elle été traversée par des évolutions majeures ces 10 dernières années ?</w:t>
-      </w:r>
-      <w:bookmarkEnd w:id="18"/>
+      <w:bookmarkStart w:id="20" w:name="_Toc133768802"/>
+      <w:r>
+        <w:t xml:space="preserve">Contexte de réalisation, pourquoi avoir besoin de cette compétence dans </w:t>
+      </w:r>
+      <w:proofErr w:type="gramStart"/>
+      <w:r>
+        <w:t>l’activité?</w:t>
+      </w:r>
+      <w:proofErr w:type="gramEnd"/>
+      <w:r>
+        <w:t xml:space="preserve"> Comment ça a été réalisé et assimilé ? Quelles ressources utilisées ? </w:t>
+      </w:r>
+      <w:proofErr w:type="spellStart"/>
+      <w:r>
+        <w:t>As-t’elle</w:t>
+      </w:r>
+      <w:proofErr w:type="spellEnd"/>
+      <w:r>
+        <w:t xml:space="preserve"> été traversée par des évolutions majeures ces 10 dernières années ?</w:t>
+      </w:r>
+      <w:bookmarkEnd w:id="20"/>
     </w:p>
     <w:p>
       <w:pPr>
         <w:pStyle w:val="Titre3"/>
       </w:pPr>
-      <w:bookmarkStart w:id="19" w:name="_Toc129445767"/>
-      <w:r>
-        <w:t>Renseignement sur la compétence et bonnes pratique</w:t>
-      </w:r>
-      <w:bookmarkEnd w:id="19"/>
+      <w:bookmarkStart w:id="21" w:name="_Toc133768803"/>
+      <w:r>
+        <w:t xml:space="preserve">Renseignement sur la compétence et </w:t>
+      </w:r>
+      <w:proofErr w:type="gramStart"/>
+      <w:r>
+        <w:t>bonnes pratique</w:t>
+      </w:r>
+      <w:bookmarkEnd w:id="21"/>
+      <w:proofErr w:type="gramEnd"/>
     </w:p>
     <w:p/>
     <w:p>
@@ -3854,14 +4402,28 @@
           <w:numId w:val="7"/>
         </w:numPr>
       </w:pPr>
-      <w:bookmarkStart w:id="20" w:name="_Toc129445768"/>
+      <w:bookmarkStart w:id="22" w:name="_Toc133768804"/>
       <w:r>
         <w:t xml:space="preserve">Projet </w:t>
       </w:r>
-      <w:bookmarkEnd w:id="20"/>
       <w:r>
         <w:t>Java</w:t>
       </w:r>
+      <w:bookmarkEnd w:id="22"/>
+    </w:p>
+    <w:p>
+      <w:pPr>
+        <w:pStyle w:val="Titre3"/>
+        <w:numPr>
+          <w:ilvl w:val="0"/>
+          <w:numId w:val="13"/>
+        </w:numPr>
+      </w:pPr>
+      <w:bookmarkStart w:id="23" w:name="_Toc133768805"/>
+      <w:r>
+        <w:t>Explication en détail du projet</w:t>
+      </w:r>
+      <w:bookmarkEnd w:id="23"/>
     </w:p>
     <w:p>
       <w:pPr>
@@ -3870,37 +4432,43 @@
           <w:ilvl w:val="0"/>
           <w:numId w:val="8"/>
         </w:numPr>
-        <w:ind w:left="720"/>
-      </w:pPr>
-      <w:bookmarkStart w:id="21" w:name="_Toc129445769"/>
-      <w:r>
-        <w:t>Explication en détail du projet</w:t>
-      </w:r>
-      <w:bookmarkEnd w:id="21"/>
+      </w:pPr>
+      <w:bookmarkStart w:id="24" w:name="_Toc133768806"/>
+      <w:r>
+        <w:t xml:space="preserve">Contexte de réalisation, pourquoi avoir besoin de cette compétence dans </w:t>
+      </w:r>
+      <w:proofErr w:type="gramStart"/>
+      <w:r>
+        <w:t>l’activité?</w:t>
+      </w:r>
+      <w:proofErr w:type="gramEnd"/>
+      <w:r>
+        <w:t xml:space="preserve"> Comment ça a été réalisé et assimilé ? Quelles ressources utilisées ? </w:t>
+      </w:r>
+      <w:proofErr w:type="spellStart"/>
+      <w:r>
+        <w:t>As-t’elle</w:t>
+      </w:r>
+      <w:proofErr w:type="spellEnd"/>
+      <w:r>
+        <w:t xml:space="preserve"> été traversée par des évolutions majeures ces 10 dernières années ?</w:t>
+      </w:r>
+      <w:bookmarkEnd w:id="24"/>
     </w:p>
     <w:p>
       <w:pPr>
         <w:pStyle w:val="Titre3"/>
-        <w:numPr>
-          <w:ilvl w:val="0"/>
-          <w:numId w:val="8"/>
-        </w:numPr>
-      </w:pPr>
-      <w:bookmarkStart w:id="22" w:name="_Toc129445770"/>
-      <w:r>
-        <w:t>Contexte de réalisation, pourquoi avoir besoin de cette compétence dans l’activité? Comment ça a été réalisé et assimilé ? Quelles ressources utilisées ? As-t’elle été traversée par des évolutions majeures ces 10 dernières années ?</w:t>
-      </w:r>
-      <w:bookmarkEnd w:id="22"/>
-    </w:p>
-    <w:p>
-      <w:pPr>
-        <w:pStyle w:val="Titre3"/>
-      </w:pPr>
-      <w:bookmarkStart w:id="23" w:name="_Toc129445771"/>
-      <w:r>
-        <w:t>Renseignement sur la compétence et bonnes pratique</w:t>
-      </w:r>
-      <w:bookmarkEnd w:id="23"/>
+      </w:pPr>
+      <w:bookmarkStart w:id="25" w:name="_Toc133768807"/>
+      <w:r>
+        <w:t xml:space="preserve">Renseignement sur la compétence et </w:t>
+      </w:r>
+      <w:proofErr w:type="gramStart"/>
+      <w:r>
+        <w:t>bonnes pratique</w:t>
+      </w:r>
+      <w:bookmarkEnd w:id="25"/>
+      <w:proofErr w:type="gramEnd"/>
     </w:p>
     <w:p>
       <w:pPr>
@@ -3922,12 +4490,12 @@
       <w:pPr>
         <w:pStyle w:val="Titre1"/>
       </w:pPr>
-      <w:bookmarkStart w:id="24" w:name="_Toc129445772"/>
+      <w:bookmarkStart w:id="26" w:name="_Toc133768808"/>
       <w:r>
         <w:lastRenderedPageBreak/>
         <w:t>Contexte de réalisation</w:t>
       </w:r>
-      <w:bookmarkEnd w:id="24"/>
+      <w:bookmarkEnd w:id="26"/>
     </w:p>
     <w:p>
       <w:r>
@@ -3938,12 +4506,12 @@
       <w:pPr>
         <w:pStyle w:val="Titre1"/>
       </w:pPr>
-      <w:bookmarkStart w:id="25" w:name="_Toc129445773"/>
+      <w:bookmarkStart w:id="27" w:name="_Toc133768809"/>
       <w:r>
         <w:lastRenderedPageBreak/>
         <w:t>Conclusion</w:t>
       </w:r>
-      <w:bookmarkEnd w:id="25"/>
+      <w:bookmarkEnd w:id="27"/>
     </w:p>
     <w:p>
       <w:pPr>
@@ -3953,24 +4521,24 @@
           <w:numId w:val="6"/>
         </w:numPr>
       </w:pPr>
-      <w:bookmarkStart w:id="26" w:name="_Toc129445774"/>
+      <w:bookmarkStart w:id="28" w:name="_Toc133768810"/>
       <w:r>
         <w:t>Résum</w:t>
       </w:r>
       <w:r>
         <w:t>é</w:t>
       </w:r>
-      <w:bookmarkEnd w:id="26"/>
+      <w:bookmarkEnd w:id="28"/>
     </w:p>
     <w:p>
       <w:pPr>
         <w:pStyle w:val="Titre2"/>
       </w:pPr>
-      <w:bookmarkStart w:id="27" w:name="_Toc129445775"/>
+      <w:bookmarkStart w:id="29" w:name="_Toc133768811"/>
       <w:r>
         <w:t>Ouverture sur l’avenir</w:t>
       </w:r>
-      <w:bookmarkEnd w:id="27"/>
+      <w:bookmarkEnd w:id="29"/>
     </w:p>
     <w:p/>
     <w:p/>
@@ -3988,7 +4556,7 @@
 </file>
 
 <file path=word/endnotes.xml><?xml version="1.0" encoding="utf-8"?>
-<w:endnotes xmlns:wpc="http://schemas.microsoft.com/office/word/2010/wordprocessingCanvas" xmlns:cx="http://schemas.microsoft.com/office/drawing/2014/chartex" xmlns:cx1="http://schemas.microsoft.com/office/drawing/2015/9/8/chartex" xmlns:cx2="http://schemas.microsoft.com/office/drawing/2015/10/21/chartex" xmlns:cx3="http://schemas.microsoft.com/office/drawing/2016/5/9/chartex" xmlns:cx4="http://schemas.microsoft.com/office/drawing/2016/5/10/chartex" xmlns:cx5="http://schemas.microsoft.com/office/drawing/2016/5/11/chartex" xmlns:cx6="http://schemas.microsoft.com/office/drawing/2016/5/12/chartex" xmlns:cx7="http://schemas.microsoft.com/office/drawing/2016/5/13/chartex" xmlns:cx8="http://schemas.microsoft.com/office/drawing/2016/5/14/chartex" xmlns:mc="http://schemas.openxmlformats.org/markup-compatibility/2006" xmlns:aink="http://schemas.microsoft.com/office/drawing/2016/ink" xmlns:am3d="http://schemas.microsoft.com/office/drawing/2017/model3d" xmlns:o="urn:schemas-microsoft-com:office:office" xmlns:oel="http://schemas.microsoft.com/office/2019/extlst" xmlns:r="http://schemas.openxmlformats.org/officeDocument/2006/relationships" xmlns:m="http://schemas.openxmlformats.org/officeDocument/2006/math" xmlns:v="urn:schemas-microsoft-com:vml" xmlns:wp14="http://schemas.microsoft.com/office/word/2010/wordprocessingDrawing" xmlns:wp="http://schemas.openxmlformats.org/drawingml/2006/wordprocessingDrawing" xmlns:w10="urn:schemas-microsoft-com:office:word" xmlns:w="http://schemas.openxmlformats.org/wordprocessingml/2006/main" xmlns:w14="http://schemas.microsoft.com/office/word/2010/wordml" xmlns:w15="http://schemas.microsoft.com/office/word/2012/wordml" xmlns:w16cex="http://schemas.microsoft.com/office/word/2018/wordml/cex" xmlns:w16cid="http://schemas.microsoft.com/office/word/2016/wordml/cid" xmlns:w16="http://schemas.microsoft.com/office/word/2018/wordml" xmlns:w16sdtdh="http://schemas.microsoft.com/office/word/2020/wordml/sdtdatahash" xmlns:w16se="http://schemas.microsoft.com/office/word/2015/wordml/symex" xmlns:wpg="http://schemas.microsoft.com/office/word/2010/wordprocessingGroup" xmlns:wpi="http://schemas.microsoft.com/office/word/2010/wordprocessingInk" xmlns:wne="http://schemas.microsoft.com/office/word/2006/wordml" xmlns:wps="http://schemas.microsoft.com/office/word/2010/wordprocessingShape" mc:Ignorable="w14 w15 w16se w16cid w16 w16cex w16sdtdh wp14">
+<w:endnotes xmlns:wpc="http://schemas.microsoft.com/office/word/2010/wordprocessingCanvas" xmlns:cx="http://schemas.microsoft.com/office/drawing/2014/chartex" xmlns:cx1="http://schemas.microsoft.com/office/drawing/2015/9/8/chartex" xmlns:cx2="http://schemas.microsoft.com/office/drawing/2015/10/21/chartex" xmlns:cx3="http://schemas.microsoft.com/office/drawing/2016/5/9/chartex" xmlns:cx4="http://schemas.microsoft.com/office/drawing/2016/5/10/chartex" xmlns:cx5="http://schemas.microsoft.com/office/drawing/2016/5/11/chartex" xmlns:cx6="http://schemas.microsoft.com/office/drawing/2016/5/12/chartex" xmlns:cx7="http://schemas.microsoft.com/office/drawing/2016/5/13/chartex" xmlns:cx8="http://schemas.microsoft.com/office/drawing/2016/5/14/chartex" xmlns:mc="http://schemas.openxmlformats.org/markup-compatibility/2006" xmlns:aink="http://schemas.microsoft.com/office/drawing/2016/ink" xmlns:am3d="http://schemas.microsoft.com/office/drawing/2017/model3d" xmlns:o="urn:schemas-microsoft-com:office:office" xmlns:oel="http://schemas.microsoft.com/office/2019/extlst" xmlns:r="http://schemas.openxmlformats.org/officeDocument/2006/relationships" xmlns:m="http://schemas.openxmlformats.org/officeDocument/2006/math" xmlns:v="urn:schemas-microsoft-com:vml" xmlns:wp14="http://schemas.microsoft.com/office/word/2010/wordprocessingDrawing" xmlns:wp="http://schemas.openxmlformats.org/drawingml/2006/wordprocessingDrawing" xmlns:w10="urn:schemas-microsoft-com:office:word" xmlns:w="http://schemas.openxmlformats.org/wordprocessingml/2006/main" xmlns:w14="http://schemas.microsoft.com/office/word/2010/wordml" xmlns:w15="http://schemas.microsoft.com/office/word/2012/wordml" xmlns:w16cex="http://schemas.microsoft.com/office/word/2018/wordml/cex" xmlns:w16cid="http://schemas.microsoft.com/office/word/2016/wordml/cid" xmlns:w16="http://schemas.microsoft.com/office/word/2018/wordml" xmlns:w16du="http://schemas.microsoft.com/office/word/2023/wordml/word16du" xmlns:w16sdtdh="http://schemas.microsoft.com/office/word/2020/wordml/sdtdatahash" xmlns:w16se="http://schemas.microsoft.com/office/word/2015/wordml/symex" xmlns:wpg="http://schemas.microsoft.com/office/word/2010/wordprocessingGroup" xmlns:wpi="http://schemas.microsoft.com/office/word/2010/wordprocessingInk" xmlns:wne="http://schemas.microsoft.com/office/word/2006/wordml" xmlns:wps="http://schemas.microsoft.com/office/word/2010/wordprocessingShape" mc:Ignorable="w14 w15 w16se w16cid w16 w16cex w16sdtdh wp14">
   <w:endnote w:type="separator" w:id="-1">
     <w:p>
       <w:r>
@@ -4007,7 +4575,7 @@
 </file>
 
 <file path=word/footer1.xml><?xml version="1.0" encoding="utf-8"?>
-<w:ftr xmlns:wpc="http://schemas.microsoft.com/office/word/2010/wordprocessingCanvas" xmlns:cx="http://schemas.microsoft.com/office/drawing/2014/chartex" xmlns:cx1="http://schemas.microsoft.com/office/drawing/2015/9/8/chartex" xmlns:cx2="http://schemas.microsoft.com/office/drawing/2015/10/21/chartex" xmlns:cx3="http://schemas.microsoft.com/office/drawing/2016/5/9/chartex" xmlns:cx4="http://schemas.microsoft.com/office/drawing/2016/5/10/chartex" xmlns:cx5="http://schemas.microsoft.com/office/drawing/2016/5/11/chartex" xmlns:cx6="http://schemas.microsoft.com/office/drawing/2016/5/12/chartex" xmlns:cx7="http://schemas.microsoft.com/office/drawing/2016/5/13/chartex" xmlns:cx8="http://schemas.microsoft.com/office/drawing/2016/5/14/chartex" xmlns:mc="http://schemas.openxmlformats.org/markup-compatibility/2006" xmlns:aink="http://schemas.microsoft.com/office/drawing/2016/ink" xmlns:am3d="http://schemas.microsoft.com/office/drawing/2017/model3d" xmlns:o="urn:schemas-microsoft-com:office:office" xmlns:oel="http://schemas.microsoft.com/office/2019/extlst" xmlns:r="http://schemas.openxmlformats.org/officeDocument/2006/relationships" xmlns:m="http://schemas.openxmlformats.org/officeDocument/2006/math" xmlns:v="urn:schemas-microsoft-com:vml" xmlns:wp14="http://schemas.microsoft.com/office/word/2010/wordprocessingDrawing" xmlns:wp="http://schemas.openxmlformats.org/drawingml/2006/wordprocessingDrawing" xmlns:w10="urn:schemas-microsoft-com:office:word" xmlns:w="http://schemas.openxmlformats.org/wordprocessingml/2006/main" xmlns:w14="http://schemas.microsoft.com/office/word/2010/wordml" xmlns:w15="http://schemas.microsoft.com/office/word/2012/wordml" xmlns:w16cex="http://schemas.microsoft.com/office/word/2018/wordml/cex" xmlns:w16cid="http://schemas.microsoft.com/office/word/2016/wordml/cid" xmlns:w16="http://schemas.microsoft.com/office/word/2018/wordml" xmlns:w16sdtdh="http://schemas.microsoft.com/office/word/2020/wordml/sdtdatahash" xmlns:w16se="http://schemas.microsoft.com/office/word/2015/wordml/symex" xmlns:wpg="http://schemas.microsoft.com/office/word/2010/wordprocessingGroup" xmlns:wpi="http://schemas.microsoft.com/office/word/2010/wordprocessingInk" xmlns:wne="http://schemas.microsoft.com/office/word/2006/wordml" xmlns:wps="http://schemas.microsoft.com/office/word/2010/wordprocessingShape" mc:Ignorable="w14 w15 w16se w16cid w16 w16cex w16sdtdh wp14">
+<w:ftr xmlns:wpc="http://schemas.microsoft.com/office/word/2010/wordprocessingCanvas" xmlns:cx="http://schemas.microsoft.com/office/drawing/2014/chartex" xmlns:cx1="http://schemas.microsoft.com/office/drawing/2015/9/8/chartex" xmlns:cx2="http://schemas.microsoft.com/office/drawing/2015/10/21/chartex" xmlns:cx3="http://schemas.microsoft.com/office/drawing/2016/5/9/chartex" xmlns:cx4="http://schemas.microsoft.com/office/drawing/2016/5/10/chartex" xmlns:cx5="http://schemas.microsoft.com/office/drawing/2016/5/11/chartex" xmlns:cx6="http://schemas.microsoft.com/office/drawing/2016/5/12/chartex" xmlns:cx7="http://schemas.microsoft.com/office/drawing/2016/5/13/chartex" xmlns:cx8="http://schemas.microsoft.com/office/drawing/2016/5/14/chartex" xmlns:mc="http://schemas.openxmlformats.org/markup-compatibility/2006" xmlns:aink="http://schemas.microsoft.com/office/drawing/2016/ink" xmlns:am3d="http://schemas.microsoft.com/office/drawing/2017/model3d" xmlns:o="urn:schemas-microsoft-com:office:office" xmlns:oel="http://schemas.microsoft.com/office/2019/extlst" xmlns:r="http://schemas.openxmlformats.org/officeDocument/2006/relationships" xmlns:m="http://schemas.openxmlformats.org/officeDocument/2006/math" xmlns:v="urn:schemas-microsoft-com:vml" xmlns:wp14="http://schemas.microsoft.com/office/word/2010/wordprocessingDrawing" xmlns:wp="http://schemas.openxmlformats.org/drawingml/2006/wordprocessingDrawing" xmlns:w10="urn:schemas-microsoft-com:office:word" xmlns:w="http://schemas.openxmlformats.org/wordprocessingml/2006/main" xmlns:w14="http://schemas.microsoft.com/office/word/2010/wordml" xmlns:w15="http://schemas.microsoft.com/office/word/2012/wordml" xmlns:w16cex="http://schemas.microsoft.com/office/word/2018/wordml/cex" xmlns:w16cid="http://schemas.microsoft.com/office/word/2016/wordml/cid" xmlns:w16="http://schemas.microsoft.com/office/word/2018/wordml" xmlns:w16du="http://schemas.microsoft.com/office/word/2023/wordml/word16du" xmlns:w16sdtdh="http://schemas.microsoft.com/office/word/2020/wordml/sdtdatahash" xmlns:w16se="http://schemas.microsoft.com/office/word/2015/wordml/symex" xmlns:wpg="http://schemas.microsoft.com/office/word/2010/wordprocessingGroup" xmlns:wpi="http://schemas.microsoft.com/office/word/2010/wordprocessingInk" xmlns:wne="http://schemas.microsoft.com/office/word/2006/wordml" xmlns:wps="http://schemas.microsoft.com/office/word/2010/wordprocessingShape" mc:Ignorable="w14 w15 w16se w16cid w16 w16cex w16sdtdh wp14">
   <w:sdt>
     <w:sdtPr>
       <w:id w:val="-847022910"/>
@@ -4049,7 +4617,7 @@
 </file>
 
 <file path=word/footnotes.xml><?xml version="1.0" encoding="utf-8"?>
-<w:footnotes xmlns:wpc="http://schemas.microsoft.com/office/word/2010/wordprocessingCanvas" xmlns:cx="http://schemas.microsoft.com/office/drawing/2014/chartex" xmlns:cx1="http://schemas.microsoft.com/office/drawing/2015/9/8/chartex" xmlns:cx2="http://schemas.microsoft.com/office/drawing/2015/10/21/chartex" xmlns:cx3="http://schemas.microsoft.com/office/drawing/2016/5/9/chartex" xmlns:cx4="http://schemas.microsoft.com/office/drawing/2016/5/10/chartex" xmlns:cx5="http://schemas.microsoft.com/office/drawing/2016/5/11/chartex" xmlns:cx6="http://schemas.microsoft.com/office/drawing/2016/5/12/chartex" xmlns:cx7="http://schemas.microsoft.com/office/drawing/2016/5/13/chartex" xmlns:cx8="http://schemas.microsoft.com/office/drawing/2016/5/14/chartex" xmlns:mc="http://schemas.openxmlformats.org/markup-compatibility/2006" xmlns:aink="http://schemas.microsoft.com/office/drawing/2016/ink" xmlns:am3d="http://schemas.microsoft.com/office/drawing/2017/model3d" xmlns:o="urn:schemas-microsoft-com:office:office" xmlns:oel="http://schemas.microsoft.com/office/2019/extlst" xmlns:r="http://schemas.openxmlformats.org/officeDocument/2006/relationships" xmlns:m="http://schemas.openxmlformats.org/officeDocument/2006/math" xmlns:v="urn:schemas-microsoft-com:vml" xmlns:wp14="http://schemas.microsoft.com/office/word/2010/wordprocessingDrawing" xmlns:wp="http://schemas.openxmlformats.org/drawingml/2006/wordprocessingDrawing" xmlns:w10="urn:schemas-microsoft-com:office:word" xmlns:w="http://schemas.openxmlformats.org/wordprocessingml/2006/main" xmlns:w14="http://schemas.microsoft.com/office/word/2010/wordml" xmlns:w15="http://schemas.microsoft.com/office/word/2012/wordml" xmlns:w16cex="http://schemas.microsoft.com/office/word/2018/wordml/cex" xmlns:w16cid="http://schemas.microsoft.com/office/word/2016/wordml/cid" xmlns:w16="http://schemas.microsoft.com/office/word/2018/wordml" xmlns:w16sdtdh="http://schemas.microsoft.com/office/word/2020/wordml/sdtdatahash" xmlns:w16se="http://schemas.microsoft.com/office/word/2015/wordml/symex" xmlns:wpg="http://schemas.microsoft.com/office/word/2010/wordprocessingGroup" xmlns:wpi="http://schemas.microsoft.com/office/word/2010/wordprocessingInk" xmlns:wne="http://schemas.microsoft.com/office/word/2006/wordml" xmlns:wps="http://schemas.microsoft.com/office/word/2010/wordprocessingShape" mc:Ignorable="w14 w15 w16se w16cid w16 w16cex w16sdtdh wp14">
+<w:footnotes xmlns:wpc="http://schemas.microsoft.com/office/word/2010/wordprocessingCanvas" xmlns:cx="http://schemas.microsoft.com/office/drawing/2014/chartex" xmlns:cx1="http://schemas.microsoft.com/office/drawing/2015/9/8/chartex" xmlns:cx2="http://schemas.microsoft.com/office/drawing/2015/10/21/chartex" xmlns:cx3="http://schemas.microsoft.com/office/drawing/2016/5/9/chartex" xmlns:cx4="http://schemas.microsoft.com/office/drawing/2016/5/10/chartex" xmlns:cx5="http://schemas.microsoft.com/office/drawing/2016/5/11/chartex" xmlns:cx6="http://schemas.microsoft.com/office/drawing/2016/5/12/chartex" xmlns:cx7="http://schemas.microsoft.com/office/drawing/2016/5/13/chartex" xmlns:cx8="http://schemas.microsoft.com/office/drawing/2016/5/14/chartex" xmlns:mc="http://schemas.openxmlformats.org/markup-compatibility/2006" xmlns:aink="http://schemas.microsoft.com/office/drawing/2016/ink" xmlns:am3d="http://schemas.microsoft.com/office/drawing/2017/model3d" xmlns:o="urn:schemas-microsoft-com:office:office" xmlns:oel="http://schemas.microsoft.com/office/2019/extlst" xmlns:r="http://schemas.openxmlformats.org/officeDocument/2006/relationships" xmlns:m="http://schemas.openxmlformats.org/officeDocument/2006/math" xmlns:v="urn:schemas-microsoft-com:vml" xmlns:wp14="http://schemas.microsoft.com/office/word/2010/wordprocessingDrawing" xmlns:wp="http://schemas.openxmlformats.org/drawingml/2006/wordprocessingDrawing" xmlns:w10="urn:schemas-microsoft-com:office:word" xmlns:w="http://schemas.openxmlformats.org/wordprocessingml/2006/main" xmlns:w14="http://schemas.microsoft.com/office/word/2010/wordml" xmlns:w15="http://schemas.microsoft.com/office/word/2012/wordml" xmlns:w16cex="http://schemas.microsoft.com/office/word/2018/wordml/cex" xmlns:w16cid="http://schemas.microsoft.com/office/word/2016/wordml/cid" xmlns:w16="http://schemas.microsoft.com/office/word/2018/wordml" xmlns:w16du="http://schemas.microsoft.com/office/word/2023/wordml/word16du" xmlns:w16sdtdh="http://schemas.microsoft.com/office/word/2020/wordml/sdtdatahash" xmlns:w16se="http://schemas.microsoft.com/office/word/2015/wordml/symex" xmlns:wpg="http://schemas.microsoft.com/office/word/2010/wordprocessingGroup" xmlns:wpi="http://schemas.microsoft.com/office/word/2010/wordprocessingInk" xmlns:wne="http://schemas.microsoft.com/office/word/2006/wordml" xmlns:wps="http://schemas.microsoft.com/office/word/2010/wordprocessingShape" mc:Ignorable="w14 w15 w16se w16cid w16 w16cex w16sdtdh wp14">
   <w:footnote w:type="separator" w:id="-1">
     <w:p>
       <w:r>
@@ -4068,7 +4636,7 @@
 </file>
 
 <file path=word/numbering.xml><?xml version="1.0" encoding="utf-8"?>
-<w:numbering xmlns:wpc="http://schemas.microsoft.com/office/word/2010/wordprocessingCanvas" xmlns:cx="http://schemas.microsoft.com/office/drawing/2014/chartex" xmlns:cx1="http://schemas.microsoft.com/office/drawing/2015/9/8/chartex" xmlns:cx2="http://schemas.microsoft.com/office/drawing/2015/10/21/chartex" xmlns:cx3="http://schemas.microsoft.com/office/drawing/2016/5/9/chartex" xmlns:cx4="http://schemas.microsoft.com/office/drawing/2016/5/10/chartex" xmlns:cx5="http://schemas.microsoft.com/office/drawing/2016/5/11/chartex" xmlns:cx6="http://schemas.microsoft.com/office/drawing/2016/5/12/chartex" xmlns:cx7="http://schemas.microsoft.com/office/drawing/2016/5/13/chartex" xmlns:cx8="http://schemas.microsoft.com/office/drawing/2016/5/14/chartex" xmlns:mc="http://schemas.openxmlformats.org/markup-compatibility/2006" xmlns:aink="http://schemas.microsoft.com/office/drawing/2016/ink" xmlns:am3d="http://schemas.microsoft.com/office/drawing/2017/model3d" xmlns:o="urn:schemas-microsoft-com:office:office" xmlns:oel="http://schemas.microsoft.com/office/2019/extlst" xmlns:r="http://schemas.openxmlformats.org/officeDocument/2006/relationships" xmlns:m="http://schemas.openxmlformats.org/officeDocument/2006/math" xmlns:v="urn:schemas-microsoft-com:vml" xmlns:wp14="http://schemas.microsoft.com/office/word/2010/wordprocessingDrawing" xmlns:wp="http://schemas.openxmlformats.org/drawingml/2006/wordprocessingDrawing" xmlns:w10="urn:schemas-microsoft-com:office:word" xmlns:w="http://schemas.openxmlformats.org/wordprocessingml/2006/main" xmlns:w14="http://schemas.microsoft.com/office/word/2010/wordml" xmlns:w15="http://schemas.microsoft.com/office/word/2012/wordml" xmlns:w16cex="http://schemas.microsoft.com/office/word/2018/wordml/cex" xmlns:w16cid="http://schemas.microsoft.com/office/word/2016/wordml/cid" xmlns:w16="http://schemas.microsoft.com/office/word/2018/wordml" xmlns:w16sdtdh="http://schemas.microsoft.com/office/word/2020/wordml/sdtdatahash" xmlns:w16se="http://schemas.microsoft.com/office/word/2015/wordml/symex" xmlns:wpg="http://schemas.microsoft.com/office/word/2010/wordprocessingGroup" xmlns:wpi="http://schemas.microsoft.com/office/word/2010/wordprocessingInk" xmlns:wne="http://schemas.microsoft.com/office/word/2006/wordml" xmlns:wps="http://schemas.microsoft.com/office/word/2010/wordprocessingShape" mc:Ignorable="w14 w15 w16se w16cid w16 w16cex w16sdtdh wp14">
+<w:numbering xmlns:wpc="http://schemas.microsoft.com/office/word/2010/wordprocessingCanvas" xmlns:cx="http://schemas.microsoft.com/office/drawing/2014/chartex" xmlns:cx1="http://schemas.microsoft.com/office/drawing/2015/9/8/chartex" xmlns:cx2="http://schemas.microsoft.com/office/drawing/2015/10/21/chartex" xmlns:cx3="http://schemas.microsoft.com/office/drawing/2016/5/9/chartex" xmlns:cx4="http://schemas.microsoft.com/office/drawing/2016/5/10/chartex" xmlns:cx5="http://schemas.microsoft.com/office/drawing/2016/5/11/chartex" xmlns:cx6="http://schemas.microsoft.com/office/drawing/2016/5/12/chartex" xmlns:cx7="http://schemas.microsoft.com/office/drawing/2016/5/13/chartex" xmlns:cx8="http://schemas.microsoft.com/office/drawing/2016/5/14/chartex" xmlns:mc="http://schemas.openxmlformats.org/markup-compatibility/2006" xmlns:aink="http://schemas.microsoft.com/office/drawing/2016/ink" xmlns:am3d="http://schemas.microsoft.com/office/drawing/2017/model3d" xmlns:o="urn:schemas-microsoft-com:office:office" xmlns:oel="http://schemas.microsoft.com/office/2019/extlst" xmlns:r="http://schemas.openxmlformats.org/officeDocument/2006/relationships" xmlns:m="http://schemas.openxmlformats.org/officeDocument/2006/math" xmlns:v="urn:schemas-microsoft-com:vml" xmlns:wp14="http://schemas.microsoft.com/office/word/2010/wordprocessingDrawing" xmlns:wp="http://schemas.openxmlformats.org/drawingml/2006/wordprocessingDrawing" xmlns:w10="urn:schemas-microsoft-com:office:word" xmlns:w="http://schemas.openxmlformats.org/wordprocessingml/2006/main" xmlns:w14="http://schemas.microsoft.com/office/word/2010/wordml" xmlns:w15="http://schemas.microsoft.com/office/word/2012/wordml" xmlns:w16cex="http://schemas.microsoft.com/office/word/2018/wordml/cex" xmlns:w16cid="http://schemas.microsoft.com/office/word/2016/wordml/cid" xmlns:w16="http://schemas.microsoft.com/office/word/2018/wordml" xmlns:w16du="http://schemas.microsoft.com/office/word/2023/wordml/word16du" xmlns:w16sdtdh="http://schemas.microsoft.com/office/word/2020/wordml/sdtdatahash" xmlns:w16se="http://schemas.microsoft.com/office/word/2015/wordml/symex" xmlns:wpg="http://schemas.microsoft.com/office/word/2010/wordprocessingGroup" xmlns:wpi="http://schemas.microsoft.com/office/word/2010/wordprocessingInk" xmlns:wne="http://schemas.microsoft.com/office/word/2006/wordml" xmlns:wps="http://schemas.microsoft.com/office/word/2010/wordprocessingShape" mc:Ignorable="w14 w15 w16se w16cid w16 w16cex w16sdtdh wp14">
   <w:abstractNum w:abstractNumId="0" w15:restartNumberingAfterBreak="0">
     <w:nsid w:val="010247B4"/>
     <w:multiLevelType w:val="hybridMultilevel"/>
@@ -4250,6 +4818,118 @@
     </w:lvl>
   </w:abstractNum>
   <w:abstractNum w:abstractNumId="2" w15:restartNumberingAfterBreak="0">
+    <w:nsid w:val="04C11AAB"/>
+    <w:multiLevelType w:val="hybridMultilevel"/>
+    <w:tmpl w:val="B658C69C"/>
+    <w:lvl w:ilvl="0" w:tplc="64660A0C">
+      <w:numFmt w:val="bullet"/>
+      <w:lvlText w:val="-"/>
+      <w:lvlJc w:val="left"/>
+      <w:pPr>
+        <w:ind w:left="720" w:hanging="360"/>
+      </w:pPr>
+      <w:rPr>
+        <w:rFonts w:ascii="Calibri" w:eastAsiaTheme="minorHAnsi" w:hAnsi="Calibri" w:cs="Calibri" w:hint="default"/>
+      </w:rPr>
+    </w:lvl>
+    <w:lvl w:ilvl="1" w:tplc="040C0003" w:tentative="1">
+      <w:start w:val="1"/>
+      <w:numFmt w:val="bullet"/>
+      <w:lvlText w:val="o"/>
+      <w:lvlJc w:val="left"/>
+      <w:pPr>
+        <w:ind w:left="1440" w:hanging="360"/>
+      </w:pPr>
+      <w:rPr>
+        <w:rFonts w:ascii="Courier New" w:hAnsi="Courier New" w:cs="Courier New" w:hint="default"/>
+      </w:rPr>
+    </w:lvl>
+    <w:lvl w:ilvl="2" w:tplc="040C0005" w:tentative="1">
+      <w:start w:val="1"/>
+      <w:numFmt w:val="bullet"/>
+      <w:lvlText w:val=""/>
+      <w:lvlJc w:val="left"/>
+      <w:pPr>
+        <w:ind w:left="2160" w:hanging="360"/>
+      </w:pPr>
+      <w:rPr>
+        <w:rFonts w:ascii="Wingdings" w:hAnsi="Wingdings" w:hint="default"/>
+      </w:rPr>
+    </w:lvl>
+    <w:lvl w:ilvl="3" w:tplc="040C0001" w:tentative="1">
+      <w:start w:val="1"/>
+      <w:numFmt w:val="bullet"/>
+      <w:lvlText w:val=""/>
+      <w:lvlJc w:val="left"/>
+      <w:pPr>
+        <w:ind w:left="2880" w:hanging="360"/>
+      </w:pPr>
+      <w:rPr>
+        <w:rFonts w:ascii="Symbol" w:hAnsi="Symbol" w:hint="default"/>
+      </w:rPr>
+    </w:lvl>
+    <w:lvl w:ilvl="4" w:tplc="040C0003" w:tentative="1">
+      <w:start w:val="1"/>
+      <w:numFmt w:val="bullet"/>
+      <w:lvlText w:val="o"/>
+      <w:lvlJc w:val="left"/>
+      <w:pPr>
+        <w:ind w:left="3600" w:hanging="360"/>
+      </w:pPr>
+      <w:rPr>
+        <w:rFonts w:ascii="Courier New" w:hAnsi="Courier New" w:cs="Courier New" w:hint="default"/>
+      </w:rPr>
+    </w:lvl>
+    <w:lvl w:ilvl="5" w:tplc="040C0005" w:tentative="1">
+      <w:start w:val="1"/>
+      <w:numFmt w:val="bullet"/>
+      <w:lvlText w:val=""/>
+      <w:lvlJc w:val="left"/>
+      <w:pPr>
+        <w:ind w:left="4320" w:hanging="360"/>
+      </w:pPr>
+      <w:rPr>
+        <w:rFonts w:ascii="Wingdings" w:hAnsi="Wingdings" w:hint="default"/>
+      </w:rPr>
+    </w:lvl>
+    <w:lvl w:ilvl="6" w:tplc="040C0001" w:tentative="1">
+      <w:start w:val="1"/>
+      <w:numFmt w:val="bullet"/>
+      <w:lvlText w:val=""/>
+      <w:lvlJc w:val="left"/>
+      <w:pPr>
+        <w:ind w:left="5040" w:hanging="360"/>
+      </w:pPr>
+      <w:rPr>
+        <w:rFonts w:ascii="Symbol" w:hAnsi="Symbol" w:hint="default"/>
+      </w:rPr>
+    </w:lvl>
+    <w:lvl w:ilvl="7" w:tplc="040C0003" w:tentative="1">
+      <w:start w:val="1"/>
+      <w:numFmt w:val="bullet"/>
+      <w:lvlText w:val="o"/>
+      <w:lvlJc w:val="left"/>
+      <w:pPr>
+        <w:ind w:left="5760" w:hanging="360"/>
+      </w:pPr>
+      <w:rPr>
+        <w:rFonts w:ascii="Courier New" w:hAnsi="Courier New" w:cs="Courier New" w:hint="default"/>
+      </w:rPr>
+    </w:lvl>
+    <w:lvl w:ilvl="8" w:tplc="040C0005" w:tentative="1">
+      <w:start w:val="1"/>
+      <w:numFmt w:val="bullet"/>
+      <w:lvlText w:val=""/>
+      <w:lvlJc w:val="left"/>
+      <w:pPr>
+        <w:ind w:left="6480" w:hanging="360"/>
+      </w:pPr>
+      <w:rPr>
+        <w:rFonts w:ascii="Wingdings" w:hAnsi="Wingdings" w:hint="default"/>
+      </w:rPr>
+    </w:lvl>
+  </w:abstractNum>
+  <w:abstractNum w:abstractNumId="3" w15:restartNumberingAfterBreak="0">
     <w:nsid w:val="71CD06FF"/>
     <w:multiLevelType w:val="hybridMultilevel"/>
     <w:tmpl w:val="44BEB6A8"/>
@@ -4266,7 +4946,7 @@
         <w:rFonts w:hint="default"/>
       </w:rPr>
     </w:lvl>
-    <w:lvl w:ilvl="1" w:tplc="040C0019" w:tentative="1">
+    <w:lvl w:ilvl="1" w:tplc="040C0019">
       <w:start w:val="1"/>
       <w:numFmt w:val="lowerLetter"/>
       <w:lvlText w:val="%2."/>
@@ -4346,16 +5026,16 @@
     <w:abstractNumId w:val="1"/>
   </w:num>
   <w:num w:numId="3" w16cid:durableId="2095279965">
-    <w:abstractNumId w:val="2"/>
+    <w:abstractNumId w:val="3"/>
   </w:num>
   <w:num w:numId="4" w16cid:durableId="1665818166">
-    <w:abstractNumId w:val="2"/>
+    <w:abstractNumId w:val="3"/>
     <w:lvlOverride w:ilvl="0">
       <w:startOverride w:val="1"/>
     </w:lvlOverride>
   </w:num>
   <w:num w:numId="5" w16cid:durableId="40059021">
-    <w:abstractNumId w:val="2"/>
+    <w:abstractNumId w:val="3"/>
     <w:lvlOverride w:ilvl="0">
       <w:startOverride w:val="1"/>
     </w:lvlOverride>
@@ -4373,25 +5053,34 @@
     </w:lvlOverride>
   </w:num>
   <w:num w:numId="8" w16cid:durableId="995960020">
-    <w:abstractNumId w:val="2"/>
+    <w:abstractNumId w:val="3"/>
     <w:lvlOverride w:ilvl="0">
       <w:startOverride w:val="1"/>
     </w:lvlOverride>
   </w:num>
   <w:num w:numId="9" w16cid:durableId="2110349179">
-    <w:abstractNumId w:val="2"/>
+    <w:abstractNumId w:val="3"/>
     <w:lvlOverride w:ilvl="0">
       <w:startOverride w:val="1"/>
     </w:lvlOverride>
   </w:num>
   <w:num w:numId="10" w16cid:durableId="1589463738">
-    <w:abstractNumId w:val="2"/>
+    <w:abstractNumId w:val="3"/>
     <w:lvlOverride w:ilvl="0">
       <w:startOverride w:val="1"/>
     </w:lvlOverride>
   </w:num>
   <w:num w:numId="11" w16cid:durableId="1607348153">
+    <w:abstractNumId w:val="3"/>
+    <w:lvlOverride w:ilvl="0">
+      <w:startOverride w:val="1"/>
+    </w:lvlOverride>
+  </w:num>
+  <w:num w:numId="12" w16cid:durableId="1353190791">
     <w:abstractNumId w:val="2"/>
+  </w:num>
+  <w:num w:numId="13" w16cid:durableId="656760139">
+    <w:abstractNumId w:val="3"/>
     <w:lvlOverride w:ilvl="0">
       <w:startOverride w:val="1"/>
     </w:lvlOverride>
@@ -5242,11 +5931,22 @@
       <w:lang w:eastAsia="fr-FR"/>
     </w:rPr>
   </w:style>
+  <w:style w:type="paragraph" w:styleId="Paragraphedeliste">
+    <w:name w:val="List Paragraph"/>
+    <w:basedOn w:val="Normal"/>
+    <w:uiPriority w:val="34"/>
+    <w:qFormat/>
+    <w:rsid w:val="003771F6"/>
+    <w:pPr>
+      <w:ind w:left="720"/>
+      <w:contextualSpacing/>
+    </w:pPr>
+  </w:style>
 </w:styles>
 </file>
 
 <file path=word/glossary/document.xml><?xml version="1.0" encoding="utf-8"?>
-<w:glossaryDocument xmlns:wpc="http://schemas.microsoft.com/office/word/2010/wordprocessingCanvas" xmlns:cx="http://schemas.microsoft.com/office/drawing/2014/chartex" xmlns:cx1="http://schemas.microsoft.com/office/drawing/2015/9/8/chartex" xmlns:cx2="http://schemas.microsoft.com/office/drawing/2015/10/21/chartex" xmlns:cx3="http://schemas.microsoft.com/office/drawing/2016/5/9/chartex" xmlns:cx4="http://schemas.microsoft.com/office/drawing/2016/5/10/chartex" xmlns:cx5="http://schemas.microsoft.com/office/drawing/2016/5/11/chartex" xmlns:cx6="http://schemas.microsoft.com/office/drawing/2016/5/12/chartex" xmlns:cx7="http://schemas.microsoft.com/office/drawing/2016/5/13/chartex" xmlns:cx8="http://schemas.microsoft.com/office/drawing/2016/5/14/chartex" xmlns:mc="http://schemas.openxmlformats.org/markup-compatibility/2006" xmlns:aink="http://schemas.microsoft.com/office/drawing/2016/ink" xmlns:am3d="http://schemas.microsoft.com/office/drawing/2017/model3d" xmlns:o="urn:schemas-microsoft-com:office:office" xmlns:oel="http://schemas.microsoft.com/office/2019/extlst" xmlns:r="http://schemas.openxmlformats.org/officeDocument/2006/relationships" xmlns:m="http://schemas.openxmlformats.org/officeDocument/2006/math" xmlns:v="urn:schemas-microsoft-com:vml" xmlns:wp14="http://schemas.microsoft.com/office/word/2010/wordprocessingDrawing" xmlns:wp="http://schemas.openxmlformats.org/drawingml/2006/wordprocessingDrawing" xmlns:w10="urn:schemas-microsoft-com:office:word" xmlns:w="http://schemas.openxmlformats.org/wordprocessingml/2006/main" xmlns:w14="http://schemas.microsoft.com/office/word/2010/wordml" xmlns:w15="http://schemas.microsoft.com/office/word/2012/wordml" xmlns:w16cex="http://schemas.microsoft.com/office/word/2018/wordml/cex" xmlns:w16cid="http://schemas.microsoft.com/office/word/2016/wordml/cid" xmlns:w16="http://schemas.microsoft.com/office/word/2018/wordml" xmlns:w16sdtdh="http://schemas.microsoft.com/office/word/2020/wordml/sdtdatahash" xmlns:w16se="http://schemas.microsoft.com/office/word/2015/wordml/symex" xmlns:wpg="http://schemas.microsoft.com/office/word/2010/wordprocessingGroup" xmlns:wpi="http://schemas.microsoft.com/office/word/2010/wordprocessingInk" xmlns:wne="http://schemas.microsoft.com/office/word/2006/wordml" xmlns:wps="http://schemas.microsoft.com/office/word/2010/wordprocessingShape" mc:Ignorable="w14 w15 w16se w16cid w16 w16cex w16sdtdh wp14">
+<w:glossaryDocument xmlns:wpc="http://schemas.microsoft.com/office/word/2010/wordprocessingCanvas" xmlns:cx="http://schemas.microsoft.com/office/drawing/2014/chartex" xmlns:cx1="http://schemas.microsoft.com/office/drawing/2015/9/8/chartex" xmlns:cx2="http://schemas.microsoft.com/office/drawing/2015/10/21/chartex" xmlns:cx3="http://schemas.microsoft.com/office/drawing/2016/5/9/chartex" xmlns:cx4="http://schemas.microsoft.com/office/drawing/2016/5/10/chartex" xmlns:cx5="http://schemas.microsoft.com/office/drawing/2016/5/11/chartex" xmlns:cx6="http://schemas.microsoft.com/office/drawing/2016/5/12/chartex" xmlns:cx7="http://schemas.microsoft.com/office/drawing/2016/5/13/chartex" xmlns:cx8="http://schemas.microsoft.com/office/drawing/2016/5/14/chartex" xmlns:mc="http://schemas.openxmlformats.org/markup-compatibility/2006" xmlns:aink="http://schemas.microsoft.com/office/drawing/2016/ink" xmlns:am3d="http://schemas.microsoft.com/office/drawing/2017/model3d" xmlns:o="urn:schemas-microsoft-com:office:office" xmlns:oel="http://schemas.microsoft.com/office/2019/extlst" xmlns:r="http://schemas.openxmlformats.org/officeDocument/2006/relationships" xmlns:m="http://schemas.openxmlformats.org/officeDocument/2006/math" xmlns:v="urn:schemas-microsoft-com:vml" xmlns:wp14="http://schemas.microsoft.com/office/word/2010/wordprocessingDrawing" xmlns:wp="http://schemas.openxmlformats.org/drawingml/2006/wordprocessingDrawing" xmlns:w10="urn:schemas-microsoft-com:office:word" xmlns:w="http://schemas.openxmlformats.org/wordprocessingml/2006/main" xmlns:w14="http://schemas.microsoft.com/office/word/2010/wordml" xmlns:w15="http://schemas.microsoft.com/office/word/2012/wordml" xmlns:w16cex="http://schemas.microsoft.com/office/word/2018/wordml/cex" xmlns:w16cid="http://schemas.microsoft.com/office/word/2016/wordml/cid" xmlns:w16="http://schemas.microsoft.com/office/word/2018/wordml" xmlns:w16du="http://schemas.microsoft.com/office/word/2023/wordml/word16du" xmlns:w16sdtdh="http://schemas.microsoft.com/office/word/2020/wordml/sdtdatahash" xmlns:w16se="http://schemas.microsoft.com/office/word/2015/wordml/symex" xmlns:wpg="http://schemas.microsoft.com/office/word/2010/wordprocessingGroup" xmlns:wpi="http://schemas.microsoft.com/office/word/2010/wordprocessingInk" xmlns:wne="http://schemas.microsoft.com/office/word/2006/wordml" xmlns:wps="http://schemas.microsoft.com/office/word/2010/wordprocessingShape" mc:Ignorable="w14 w15 w16se w16cid w16 w16cex w16sdtdh wp14">
   <w:docParts>
     <w:docPart>
       <w:docPartPr>
@@ -5424,6 +6124,27 @@
     <w:pitch w:val="variable"/>
     <w:sig w:usb0="E4002EFF" w:usb1="C000247B" w:usb2="00000009" w:usb3="00000000" w:csb0="000001FF" w:csb1="00000000"/>
   </w:font>
+  <w:font w:name="Courier New">
+    <w:panose1 w:val="02070309020205020404"/>
+    <w:charset w:val="00"/>
+    <w:family w:val="modern"/>
+    <w:pitch w:val="fixed"/>
+    <w:sig w:usb0="E0002EFF" w:usb1="C0007843" w:usb2="00000009" w:usb3="00000000" w:csb0="000001FF" w:csb1="00000000"/>
+  </w:font>
+  <w:font w:name="Wingdings">
+    <w:panose1 w:val="05000000000000000000"/>
+    <w:charset w:val="02"/>
+    <w:family w:val="auto"/>
+    <w:pitch w:val="variable"/>
+    <w:sig w:usb0="00000000" w:usb1="10000000" w:usb2="00000000" w:usb3="00000000" w:csb0="80000000" w:csb1="00000000"/>
+  </w:font>
+  <w:font w:name="Symbol">
+    <w:panose1 w:val="05050102010706020507"/>
+    <w:charset w:val="02"/>
+    <w:family w:val="roman"/>
+    <w:pitch w:val="variable"/>
+    <w:sig w:usb0="00000000" w:usb1="10000000" w:usb2="00000000" w:usb3="00000000" w:csb0="80000000" w:csb1="00000000"/>
+  </w:font>
   <w:font w:name="Calibri Light">
     <w:panose1 w:val="020F0302020204030204"/>
     <w:charset w:val="00"/>
@@ -5465,6 +6186,7 @@
   </w:compat>
   <w:rsids>
     <w:rsidRoot w:val="00AE1813"/>
+    <w:rsid w:val="000177B0"/>
     <w:rsid w:val="00044940"/>
     <w:rsid w:val="0017148C"/>
     <w:rsid w:val="001C72CE"/>
@@ -5476,6 +6198,8 @@
     <w:rsid w:val="00B11E73"/>
     <w:rsid w:val="00B40A41"/>
     <w:rsid w:val="00B521D8"/>
+    <w:rsid w:val="00CA6869"/>
+    <w:rsid w:val="00CD03EB"/>
     <w:rsid w:val="00CE0D12"/>
     <w:rsid w:val="00F22E4E"/>
   </w:rsids>

</xml_diff>

<commit_message>
Ajout Info Mission WSO2
</commit_message>
<xml_diff>
--- a/Dossier Pro.docx
+++ b/Dossier Pro.docx
@@ -2959,13 +2959,7 @@
     </w:p>
     <w:p>
       <w:r>
-        <w:t>Je tiens à remercier toutes les personnes qui m’ont accompagnées lors de mes deux anné</w:t>
-      </w:r>
-      <w:r>
-        <w:t>e</w:t>
-      </w:r>
-      <w:r>
-        <w:t xml:space="preserve">s en alternance à SMILE, ainsi que toutes celles qui m’ont aidé lors de la rédaction de ce rapport. En premier lieu, j’adresse mes sincères remerciements à </w:t>
+        <w:t xml:space="preserve">Je tiens à remercier toutes les personnes qui m’ont accompagnées lors de mes deux années en alternance à SMILE, ainsi que toutes celles qui m’ont aidé lors de la rédaction de ce rapport. En premier lieu, j’adresse mes sincères remerciements à </w:t>
       </w:r>
       <w:r>
         <w:rPr>
@@ -2975,22 +2969,7 @@
         <w:t>Sophie DEMOIS</w:t>
       </w:r>
       <w:r>
-        <w:t>, ainsi que toute l’équipe pédagogique de l’EPSI,</w:t>
-      </w:r>
-      <w:r>
-        <w:t xml:space="preserve"> dont le suivi et l’aide apportée a été d’une grande ressource lors de la rédaction de ce rapport</w:t>
-      </w:r>
-      <w:r>
-        <w:t xml:space="preserve">. J’aimerai ensuite remercier </w:t>
-      </w:r>
-      <w:r>
-        <w:t>mes deux manageuses de SMILE</w:t>
-      </w:r>
-      <w:r>
-        <w:t>,</w:t>
-      </w:r>
-      <w:r>
-        <w:t xml:space="preserve"> </w:t>
+        <w:t xml:space="preserve">, ainsi que toute l’équipe pédagogique de l’EPSI, dont le suivi et l’aide apportée a été d’une grande ressource lors de la rédaction de ce rapport. J’aimerai ensuite remercier mes deux manageuses de SMILE, </w:t>
       </w:r>
       <w:r>
         <w:rPr>
@@ -3027,48 +3006,12 @@
         <w:t>thuy Linh LE</w:t>
       </w:r>
       <w:r>
-        <w:t xml:space="preserve">, qui </w:t>
-      </w:r>
-      <w:r>
-        <w:t>m’</w:t>
-      </w:r>
-      <w:r>
-        <w:t>ont</w:t>
-      </w:r>
-      <w:r>
-        <w:t xml:space="preserve"> </w:t>
-      </w:r>
-      <w:r>
-        <w:t xml:space="preserve">suivi tout au long de mon alternance, et m’ont introduit </w:t>
-      </w:r>
-      <w:r>
-        <w:t>l</w:t>
-      </w:r>
-      <w:r>
-        <w:t>es collaborateurs</w:t>
-      </w:r>
-      <w:r>
-        <w:t xml:space="preserve"> avec l</w:t>
-      </w:r>
-      <w:r>
-        <w:t>es</w:t>
-      </w:r>
-      <w:r>
-        <w:t>quel</w:t>
-      </w:r>
-      <w:r>
-        <w:t>s</w:t>
-      </w:r>
-      <w:r>
-        <w:t xml:space="preserve"> j’allais travailler. </w:t>
-      </w:r>
-    </w:p>
-    <w:p>
-      <w:r>
-        <w:t xml:space="preserve">Je remercie </w:t>
-      </w:r>
-      <w:r>
-        <w:t xml:space="preserve">également toutes les personnes du pôle GED de SMILE, notamment </w:t>
+        <w:t xml:space="preserve">, qui m’ont suivi tout au long de mon alternance, et m’ont introduit les collaborateurs avec lesquels j’allais travailler. </w:t>
+      </w:r>
+    </w:p>
+    <w:p>
+      <w:r>
+        <w:t xml:space="preserve">Je remercie également toutes les personnes du pôle GED de SMILE, notamment </w:t>
       </w:r>
       <w:r>
         <w:rPr>
@@ -3077,59 +3020,50 @@
         </w:rPr>
         <w:t xml:space="preserve">Nicolas </w:t>
       </w:r>
-      <w:r>
-        <w:rPr>
-          <w:b/>
-          <w:bCs/>
-          <w:color w:val="FF0000"/>
-        </w:rPr>
-        <w:t>[NOM DE NICOLAS]</w:t>
-      </w:r>
-      <w:r>
-        <w:t>, qui ont</w:t>
-      </w:r>
-      <w:r>
-        <w:t xml:space="preserve"> su</w:t>
-      </w:r>
-      <w:r>
-        <w:t xml:space="preserve"> m’intégrer à l’entreprise lors de mon arrivée, et qui m’ont aidé </w:t>
-      </w:r>
-      <w:r>
-        <w:t xml:space="preserve">durant l’entièreté de mon alternance lorsque j’avais des questions ou problèmes. </w:t>
-      </w:r>
-    </w:p>
-    <w:p>
-      <w:r>
-        <w:t xml:space="preserve">Un grand merci </w:t>
-      </w:r>
       <w:proofErr w:type="spellStart"/>
-      <w:r>
-        <w:t>a</w:t>
-      </w:r>
-      <w:proofErr w:type="spellEnd"/>
-      <w:r>
-        <w:t xml:space="preserve"> mes anciens équipiers de l’INRAE, </w:t>
-      </w:r>
-      <w:r>
-        <w:t xml:space="preserve">particulièrement </w:t>
-      </w:r>
       <w:r>
         <w:rPr>
           <w:b/>
           <w:bCs/>
         </w:rPr>
-        <w:t xml:space="preserve">Olivier </w:t>
+        <w:t>Vezian</w:t>
+      </w:r>
+      <w:proofErr w:type="spellEnd"/>
+      <w:r>
+        <w:t xml:space="preserve">, qui ont su m’intégrer à l’entreprise lors de mon arrivée, et qui m’ont aidé durant l’entièreté de mon alternance lorsque j’avais des questions ou problèmes. </w:t>
+      </w:r>
+    </w:p>
+    <w:p>
+      <w:r>
+        <w:t xml:space="preserve">Un grand merci </w:t>
+      </w:r>
+      <w:proofErr w:type="spellStart"/>
+      <w:r>
+        <w:t>a</w:t>
+      </w:r>
+      <w:proofErr w:type="spellEnd"/>
+      <w:r>
+        <w:t xml:space="preserve"> mes anciens équipiers de l’INRAE, particulièrement </w:t>
       </w:r>
       <w:r>
         <w:rPr>
           <w:b/>
           <w:bCs/>
-          <w:color w:val="FF0000"/>
         </w:rPr>
-        <w:t>[NOM OLIVIER]</w:t>
-      </w:r>
-      <w:r>
-        <w:t xml:space="preserve"> avec qui j’ai pu travailler pendant 8 mois, et qui m’ont formé avec patience et bienveillance.</w:t>
+        <w:t xml:space="preserve">Nicolas </w:t>
+      </w:r>
+      <w:r>
+        <w:rPr>
+          <w:b/>
+          <w:bCs/>
+        </w:rPr>
+        <w:t xml:space="preserve">Brun </w:t>
+      </w:r>
+      <w:r>
+        <w:t>avec</w:t>
+      </w:r>
+      <w:r>
+        <w:t xml:space="preserve"> qui j’ai pu travailler pendant 8 mois, et qui m’ont formé avec patience et bienveillance.</w:t>
       </w:r>
     </w:p>
     <w:p>
@@ -3756,13 +3690,7 @@
         <w:t>E</w:t>
       </w:r>
       <w:r>
-        <w:t>nvironne</w:t>
-      </w:r>
-      <w:r>
-        <w:t>m</w:t>
-      </w:r>
-      <w:r>
-        <w:t>ent</w:t>
+        <w:t>nvironnement</w:t>
       </w:r>
       <w:r>
         <w:t>)</w:t>
@@ -4284,6 +4212,86 @@
       </w:r>
     </w:p>
     <w:p>
+      <w:pPr>
+        <w:suppressAutoHyphens/>
+      </w:pPr>
+      <w:r>
+        <w:t xml:space="preserve">Comme dit précédemment, j’ai rejoint ce projet </w:t>
+      </w:r>
+      <w:r>
+        <w:t>dès</w:t>
+      </w:r>
+      <w:r>
+        <w:t xml:space="preserve"> mon arrivée </w:t>
+      </w:r>
+      <w:r>
+        <w:t>à</w:t>
+      </w:r>
+      <w:r>
+        <w:t xml:space="preserve"> SMILE malgré mon titre de développeur java junior. J’ai donc </w:t>
+      </w:r>
+      <w:r>
+        <w:t>dû</w:t>
+      </w:r>
+      <w:r>
+        <w:t xml:space="preserve"> me former sur cette solution avant de pouvoir moi aussi entamer des processus d’installation chez les clients.</w:t>
+      </w:r>
+    </w:p>
+    <w:p>
+      <w:pPr>
+        <w:suppressAutoHyphens/>
+      </w:pPr>
+      <w:r>
+        <w:t xml:space="preserve">Pour cela, j’ai suivi une auto-formation, interne a SMILE, pendant 6 semaines, afin d’apprendre au mieux le fonctionnement de la solution. Pendant cette formation, j’ai appris </w:t>
+      </w:r>
+      <w:r>
+        <w:t>à</w:t>
+      </w:r>
+      <w:r>
+        <w:t xml:space="preserve"> créer et utiliser des APIs </w:t>
+      </w:r>
+      <w:r>
+        <w:lastRenderedPageBreak/>
+        <w:t xml:space="preserve">en swagger, les ajouter a WSO2 AM, créer des « applications » grâce </w:t>
+      </w:r>
+      <w:proofErr w:type="spellStart"/>
+      <w:proofErr w:type="gramStart"/>
+      <w:r>
+        <w:t>a</w:t>
+      </w:r>
+      <w:proofErr w:type="spellEnd"/>
+      <w:proofErr w:type="gramEnd"/>
+      <w:r>
+        <w:t xml:space="preserve"> ces APIs, créer des rôles, des gateways et à sécuriser les APIs.</w:t>
+      </w:r>
+    </w:p>
+    <w:p>
+      <w:pPr>
+        <w:suppressAutoHyphens/>
+      </w:pPr>
+      <w:r>
+        <w:t xml:space="preserve">J’ai par ailleurs rédigé aux alentours de décembre 2021 un article interne pour SMILE, expliquant comment configurer Auth0 comme « Key Manager ». Vous pouvez le retrouver en </w:t>
+      </w:r>
+      <w:r>
+        <w:rPr>
+          <w:color w:val="2F5496"/>
+        </w:rPr>
+        <w:t>Annexe</w:t>
+      </w:r>
+      <w:r>
+        <w:t>.</w:t>
+      </w:r>
+    </w:p>
+    <w:p>
+      <w:pPr>
+        <w:suppressAutoHyphens/>
+      </w:pPr>
+      <w:r>
+        <w:t xml:space="preserve">Cette présentation m’a permis d’affirmer la fin de mon autoformation et de </w:t>
+      </w:r>
+    </w:p>
+    <w:p/>
+    <w:p>
       <w:r>
         <w:t>Implication personnelle dans le projet, mon apprentissage et ce que j’ai pu produire</w:t>
       </w:r>
@@ -4326,7 +4334,6 @@
       </w:pPr>
       <w:bookmarkStart w:id="18" w:name="_Toc133768800"/>
       <w:r>
-        <w:lastRenderedPageBreak/>
         <w:t xml:space="preserve">Projet </w:t>
       </w:r>
       <w:r>
@@ -4541,9 +4548,45 @@
       <w:bookmarkEnd w:id="29"/>
     </w:p>
     <w:p/>
+    <w:p>
+      <w:pPr>
+        <w:pStyle w:val="Titre1"/>
+      </w:pPr>
+      <w:r>
+        <w:t>Annexe</w:t>
+      </w:r>
+    </w:p>
+    <w:p>
+      <w:pPr>
+        <w:suppressAutoHyphens/>
+      </w:pPr>
+      <w:r>
+        <w:rPr>
+          <w:rFonts w:ascii="Calibri Light" w:eastAsiaTheme="majorEastAsia" w:hAnsi="Calibri Light" w:cstheme="majorBidi"/>
+          <w:color w:val="000000"/>
+          <w:sz w:val="24"/>
+          <w:szCs w:val="24"/>
+        </w:rPr>
+        <w:t xml:space="preserve">Lien de l’article Auth0: </w:t>
+      </w:r>
+      <w:hyperlink r:id="rId9" w:anchor="heading=h.rozdwj5vcws4" w:history="1">
+        <w:hyperlink>
+          <w:r>
+            <w:rPr>
+              <w:rFonts w:ascii="Calibri Light" w:eastAsiaTheme="majorEastAsia" w:hAnsi="Calibri Light" w:cstheme="majorBidi"/>
+              <w:color w:val="000000"/>
+              <w:sz w:val="24"/>
+              <w:szCs w:val="24"/>
+              <w:u w:val="single"/>
+            </w:rPr>
+            <w:t>https://docs.google.com/document/d/1ix73uuw6ou-B6POphNXcAZHEMKA5nOYnNBFuzg0x0R8/edit#heading=h.rozdwj5vcws4</w:t>
+          </w:r>
+        </w:hyperlink>
+      </w:hyperlink>
+    </w:p>
     <w:p/>
     <w:sectPr>
-      <w:footerReference w:type="default" r:id="rId9"/>
+      <w:footerReference w:type="default" r:id="rId10"/>
       <w:pgSz w:w="11906" w:h="16838"/>
       <w:pgMar w:top="1417" w:right="1417" w:bottom="1417" w:left="1417" w:header="708" w:footer="708" w:gutter="0"/>
       <w:pgNumType w:start="0"/>
@@ -6160,7 +6203,6 @@
     <w:sig w:usb0="E0002EFF" w:usb1="C000785B" w:usb2="00000009" w:usb3="00000000" w:csb0="000001FF" w:csb1="00000000"/>
   </w:font>
   <w:font w:name="Raleway">
-    <w:altName w:val="Raleway"/>
     <w:charset w:val="00"/>
     <w:family w:val="auto"/>
     <w:pitch w:val="variable"/>
@@ -6194,6 +6236,7 @@
     <w:rsid w:val="004E28C7"/>
     <w:rsid w:val="0067432D"/>
     <w:rsid w:val="00895509"/>
+    <w:rsid w:val="00A870CF"/>
     <w:rsid w:val="00AE1813"/>
     <w:rsid w:val="00B11E73"/>
     <w:rsid w:val="00B40A41"/>

</xml_diff>

<commit_message>
Commit from pc bug
</commit_message>
<xml_diff>
--- a/Dossier Pro.docx
+++ b/Dossier Pro.docx
@@ -3050,20 +3050,10 @@
           <w:b/>
           <w:bCs/>
         </w:rPr>
-        <w:t xml:space="preserve">Nicolas </w:t>
-      </w:r>
-      <w:r>
-        <w:rPr>
-          <w:b/>
-          <w:bCs/>
-        </w:rPr>
-        <w:t xml:space="preserve">Brun </w:t>
-      </w:r>
-      <w:r>
-        <w:t>avec</w:t>
-      </w:r>
-      <w:r>
-        <w:t xml:space="preserve"> qui j’ai pu travailler pendant 8 mois, et qui m’ont formé avec patience et bienveillance.</w:t>
+        <w:t xml:space="preserve">Nicolas Brun </w:t>
+      </w:r>
+      <w:r>
+        <w:t>avec qui j’ai pu travailler pendant 8 mois, et qui m’ont formé avec patience et bienveillance.</w:t>
       </w:r>
     </w:p>
     <w:p>
@@ -4216,25 +4206,7 @@
         <w:suppressAutoHyphens/>
       </w:pPr>
       <w:r>
-        <w:t xml:space="preserve">Comme dit précédemment, j’ai rejoint ce projet </w:t>
-      </w:r>
-      <w:r>
-        <w:t>dès</w:t>
-      </w:r>
-      <w:r>
-        <w:t xml:space="preserve"> mon arrivée </w:t>
-      </w:r>
-      <w:r>
-        <w:t>à</w:t>
-      </w:r>
-      <w:r>
-        <w:t xml:space="preserve"> SMILE malgré mon titre de développeur java junior. J’ai donc </w:t>
-      </w:r>
-      <w:r>
-        <w:t>dû</w:t>
-      </w:r>
-      <w:r>
-        <w:t xml:space="preserve"> me former sur cette solution avant de pouvoir moi aussi entamer des processus d’installation chez les clients.</w:t>
+        <w:t>Comme dit précédemment, j’ai rejoint ce projet dès mon arrivée à SMILE malgré mon titre de développeur java junior. J’ai donc dû me former sur cette solution avant de pouvoir moi aussi entamer des processus d’installation chez les clients.</w:t>
       </w:r>
     </w:p>
     <w:p>
@@ -4242,25 +4214,17 @@
         <w:suppressAutoHyphens/>
       </w:pPr>
       <w:r>
-        <w:t xml:space="preserve">Pour cela, j’ai suivi une auto-formation, interne a SMILE, pendant 6 semaines, afin d’apprendre au mieux le fonctionnement de la solution. Pendant cette formation, j’ai appris </w:t>
-      </w:r>
-      <w:r>
-        <w:t>à</w:t>
-      </w:r>
-      <w:r>
-        <w:t xml:space="preserve"> créer et utiliser des APIs </w:t>
+        <w:t xml:space="preserve">Pour cela, j’ai suivi une auto-formation, interne a SMILE, pendant 6 semaines, afin d’apprendre au mieux le fonctionnement de la solution. Pendant cette formation, j’ai appris à créer et utiliser des APIs </w:t>
       </w:r>
       <w:r>
         <w:lastRenderedPageBreak/>
         <w:t xml:space="preserve">en swagger, les ajouter a WSO2 AM, créer des « applications » grâce </w:t>
       </w:r>
       <w:proofErr w:type="spellStart"/>
-      <w:proofErr w:type="gramStart"/>
       <w:r>
         <w:t>a</w:t>
       </w:r>
       <w:proofErr w:type="spellEnd"/>
-      <w:proofErr w:type="gramEnd"/>
       <w:r>
         <w:t xml:space="preserve"> ces APIs, créer des rôles, des gateways et à sécuriser les APIs.</w:t>
       </w:r>
@@ -4289,6 +4253,14 @@
       <w:r>
         <w:t xml:space="preserve">Cette présentation m’a permis d’affirmer la fin de mon autoformation et de </w:t>
       </w:r>
+      <w:r>
+        <w:t>lancer mon autonomie sur les différents projets qui nécessiteraient ma présence.</w:t>
+      </w:r>
+    </w:p>
+    <w:p>
+      <w:pPr>
+        <w:suppressAutoHyphens/>
+      </w:pPr>
     </w:p>
     <w:p/>
     <w:p>
@@ -4365,23 +4337,7 @@
       </w:pPr>
       <w:bookmarkStart w:id="20" w:name="_Toc133768802"/>
       <w:r>
-        <w:t xml:space="preserve">Contexte de réalisation, pourquoi avoir besoin de cette compétence dans </w:t>
-      </w:r>
-      <w:proofErr w:type="gramStart"/>
-      <w:r>
-        <w:t>l’activité?</w:t>
-      </w:r>
-      <w:proofErr w:type="gramEnd"/>
-      <w:r>
-        <w:t xml:space="preserve"> Comment ça a été réalisé et assimilé ? Quelles ressources utilisées ? </w:t>
-      </w:r>
-      <w:proofErr w:type="spellStart"/>
-      <w:r>
-        <w:t>As-t’elle</w:t>
-      </w:r>
-      <w:proofErr w:type="spellEnd"/>
-      <w:r>
-        <w:t xml:space="preserve"> été traversée par des évolutions majeures ces 10 dernières années ?</w:t>
+        <w:t>Contexte de réalisation, pourquoi avoir besoin de cette compétence dans l’activité? Comment ça a été réalisé et assimilé ? Quelles ressources utilisées ? As-t’elle été traversée par des évolutions majeures ces 10 dernières années ?</w:t>
       </w:r>
       <w:bookmarkEnd w:id="20"/>
     </w:p>
@@ -4391,14 +4347,9 @@
       </w:pPr>
       <w:bookmarkStart w:id="21" w:name="_Toc133768803"/>
       <w:r>
-        <w:t xml:space="preserve">Renseignement sur la compétence et </w:t>
-      </w:r>
-      <w:proofErr w:type="gramStart"/>
-      <w:r>
-        <w:t>bonnes pratique</w:t>
+        <w:t>Renseignement sur la compétence et bonnes pratique</w:t>
       </w:r>
       <w:bookmarkEnd w:id="21"/>
-      <w:proofErr w:type="gramEnd"/>
     </w:p>
     <w:p/>
     <w:p>
@@ -4442,23 +4393,7 @@
       </w:pPr>
       <w:bookmarkStart w:id="24" w:name="_Toc133768806"/>
       <w:r>
-        <w:t xml:space="preserve">Contexte de réalisation, pourquoi avoir besoin de cette compétence dans </w:t>
-      </w:r>
-      <w:proofErr w:type="gramStart"/>
-      <w:r>
-        <w:t>l’activité?</w:t>
-      </w:r>
-      <w:proofErr w:type="gramEnd"/>
-      <w:r>
-        <w:t xml:space="preserve"> Comment ça a été réalisé et assimilé ? Quelles ressources utilisées ? </w:t>
-      </w:r>
-      <w:proofErr w:type="spellStart"/>
-      <w:r>
-        <w:t>As-t’elle</w:t>
-      </w:r>
-      <w:proofErr w:type="spellEnd"/>
-      <w:r>
-        <w:t xml:space="preserve"> été traversée par des évolutions majeures ces 10 dernières années ?</w:t>
+        <w:t>Contexte de réalisation, pourquoi avoir besoin de cette compétence dans l’activité? Comment ça a été réalisé et assimilé ? Quelles ressources utilisées ? As-t’elle été traversée par des évolutions majeures ces 10 dernières années ?</w:t>
       </w:r>
       <w:bookmarkEnd w:id="24"/>
     </w:p>
@@ -4468,14 +4403,9 @@
       </w:pPr>
       <w:bookmarkStart w:id="25" w:name="_Toc133768807"/>
       <w:r>
-        <w:t xml:space="preserve">Renseignement sur la compétence et </w:t>
-      </w:r>
-      <w:proofErr w:type="gramStart"/>
-      <w:r>
-        <w:t>bonnes pratique</w:t>
+        <w:t>Renseignement sur la compétence et bonnes pratique</w:t>
       </w:r>
       <w:bookmarkEnd w:id="25"/>
-      <w:proofErr w:type="gramEnd"/>
     </w:p>
     <w:p>
       <w:pPr>
@@ -6203,10 +6133,11 @@
     <w:sig w:usb0="E0002EFF" w:usb1="C000785B" w:usb2="00000009" w:usb3="00000000" w:csb0="000001FF" w:csb1="00000000"/>
   </w:font>
   <w:font w:name="Raleway">
+    <w:panose1 w:val="020B0003030101060003"/>
     <w:charset w:val="00"/>
-    <w:family w:val="auto"/>
+    <w:family w:val="swiss"/>
     <w:pitch w:val="variable"/>
-    <w:sig w:usb0="A00002FF" w:usb1="5000205B" w:usb2="00000000" w:usb3="00000000" w:csb0="00000197" w:csb1="00000000"/>
+    <w:sig w:usb0="A00000BF" w:usb1="5000005B" w:usb2="00000000" w:usb3="00000000" w:csb0="00000093" w:csb1="00000000"/>
   </w:font>
 </w:fonts>
 </file>
@@ -6233,6 +6164,7 @@
     <w:rsid w:val="0017148C"/>
     <w:rsid w:val="001C72CE"/>
     <w:rsid w:val="001D7CD0"/>
+    <w:rsid w:val="00371A7A"/>
     <w:rsid w:val="004E28C7"/>
     <w:rsid w:val="0067432D"/>
     <w:rsid w:val="00895509"/>

</xml_diff>

<commit_message>
Ajout des clients + mini description mission effectuées
</commit_message>
<xml_diff>
--- a/Dossier Pro.docx
+++ b/Dossier Pro.docx
@@ -3196,28 +3196,70 @@
       <w:bookmarkEnd w:id="4"/>
     </w:p>
     <w:p>
-      <w:r>
-        <w:t xml:space="preserve">SMILE est une </w:t>
-      </w:r>
-      <w:r>
-        <w:t>société spécialisée dans le développement de solutions open source. Crée en 1991 à Paris, elle est maintenant implantée dans 17 agences réparties dans 9 pays différents</w:t>
-      </w:r>
-      <w:r>
-        <w:t>. Offrant des solutions à des clients importants comme la préfecture de Lyon, la SNCF, etc.</w:t>
-      </w:r>
-    </w:p>
-    <w:p>
-      <w:r>
-        <w:t xml:space="preserve">La société </w:t>
-      </w:r>
-      <w:r>
-        <w:t xml:space="preserve">emploie plus de 2000 collaborateurs, et l’agence de Lyon est composée de 150 collaborateurs, dispersés en différentes équipes que nous </w:t>
-      </w:r>
-      <w:r>
-        <w:t>retrouverons</w:t>
-      </w:r>
-      <w:r>
-        <w:t xml:space="preserve"> plus tard dans le dossier.</w:t>
+      <w:bookmarkStart w:id="5" w:name="_Toc133768787"/>
+      <w:r>
+        <w:t>SMILE est une société spécialisée dans le développement de solutions open source. Crée en 1991 à Paris, elle est maintenant implantée dans 17 agences réparties dans 9 pays différents. Offrant des solutions à des clients importants comme la préfecture de Lyon, la SNCF, etc.</w:t>
+      </w:r>
+    </w:p>
+    <w:p>
+      <w:r>
+        <w:t>La société emploie plus de 2000 collaborateurs, et l’agence de Lyon est composée de 150 collaborateurs, dispersés en différentes équipes que nous retrouverons plus tard dans le dossier.</w:t>
+      </w:r>
+    </w:p>
+    <w:p>
+      <w:pPr>
+        <w:rPr>
+          <w:b/>
+          <w:bCs/>
+        </w:rPr>
+      </w:pPr>
+      <w:r>
+        <w:t xml:space="preserve">Voici l’organigramme de la structure lyonnaise lors de mon arrivée, </w:t>
+      </w:r>
+      <w:r>
+        <w:rPr>
+          <w:b/>
+          <w:bCs/>
+        </w:rPr>
+        <w:t>[montrant les différentes équipes et les personnes dirigeant ces équipes] :</w:t>
+      </w:r>
+    </w:p>
+    <w:p>
+      <w:pPr>
+        <w:jc w:val="center"/>
+        <w:rPr>
+          <w:b/>
+          <w:bCs/>
+          <w:sz w:val="120"/>
+          <w:szCs w:val="120"/>
+        </w:rPr>
+      </w:pPr>
+      <w:r>
+        <w:rPr>
+          <w:b/>
+          <w:bCs/>
+          <w:sz w:val="120"/>
+          <w:szCs w:val="120"/>
+        </w:rPr>
+        <w:t>ORGAN</w:t>
+      </w:r>
+      <w:r>
+        <w:rPr>
+          <w:b/>
+          <w:bCs/>
+          <w:sz w:val="120"/>
+          <w:szCs w:val="120"/>
+        </w:rPr>
+        <w:t>I</w:t>
+      </w:r>
+      <w:r>
+        <w:rPr>
+          <w:b/>
+          <w:bCs/>
+          <w:sz w:val="120"/>
+          <w:szCs w:val="120"/>
+        </w:rPr>
+        <w:t>GRAMME</w:t>
       </w:r>
     </w:p>
     <w:p>
@@ -3229,24 +3271,23 @@
       <w:pPr>
         <w:pStyle w:val="Titre3"/>
       </w:pPr>
-      <w:bookmarkStart w:id="5" w:name="_Toc133768787"/>
-      <w:r>
-        <w:t>Présentation du SI</w:t>
-      </w:r>
-      <w:r>
-        <w:t>, systèmes informatiques</w:t>
-      </w:r>
+      <w:bookmarkStart w:id="6" w:name="_Toc135836068"/>
+      <w:bookmarkStart w:id="7" w:name="_Toc133768788"/>
       <w:bookmarkEnd w:id="5"/>
-    </w:p>
+      <w:r>
+        <w:t>Présentation du SI, acteurs, informations et flux</w:t>
+      </w:r>
+      <w:bookmarkEnd w:id="6"/>
+    </w:p>
+    <w:p/>
     <w:p>
       <w:pPr>
         <w:pStyle w:val="Titre2"/>
       </w:pPr>
-      <w:bookmarkStart w:id="6" w:name="_Toc133768788"/>
       <w:r>
         <w:t>Activités de la structure</w:t>
       </w:r>
-      <w:bookmarkEnd w:id="6"/>
+      <w:bookmarkEnd w:id="7"/>
     </w:p>
     <w:p>
       <w:pPr>
@@ -3256,11 +3297,11 @@
           <w:numId w:val="4"/>
         </w:numPr>
       </w:pPr>
-      <w:bookmarkStart w:id="7" w:name="_Toc133768789"/>
+      <w:bookmarkStart w:id="8" w:name="_Toc133768789"/>
       <w:r>
         <w:t>Les différentes équipes de SMILE</w:t>
       </w:r>
-      <w:bookmarkEnd w:id="7"/>
+      <w:bookmarkEnd w:id="8"/>
     </w:p>
     <w:p>
       <w:r>
@@ -3438,6 +3479,7 @@
         </w:rPr>
       </w:pPr>
       <w:r>
+        <w:lastRenderedPageBreak/>
         <w:t>Les collaborateurs de ces équipes peuvent être a</w:t>
       </w:r>
       <w:r>
@@ -3456,12 +3498,22 @@
         <w:t>mm</w:t>
       </w:r>
       <w:r>
-        <w:t xml:space="preserve">e Talend, Power BI, Jedox ou encore des API Manager tel que </w:t>
+        <w:t xml:space="preserve">e Talend, Power BI, </w:t>
+      </w:r>
+      <w:proofErr w:type="spellStart"/>
+      <w:r>
+        <w:t>Jedox</w:t>
+      </w:r>
+      <w:proofErr w:type="spellEnd"/>
+      <w:r>
+        <w:t xml:space="preserve"> ou encore des API Manager tel que </w:t>
       </w:r>
       <w:r>
         <w:rPr>
           <w:b/>
           <w:bCs/>
+          <w:i/>
+          <w:iCs/>
         </w:rPr>
         <w:t>WSO2 API</w:t>
       </w:r>
@@ -3469,6 +3521,8 @@
         <w:rPr>
           <w:b/>
           <w:bCs/>
+          <w:i/>
+          <w:iCs/>
         </w:rPr>
         <w:t xml:space="preserve"> </w:t>
       </w:r>
@@ -3476,6 +3530,8 @@
         <w:rPr>
           <w:b/>
           <w:bCs/>
+          <w:i/>
+          <w:iCs/>
         </w:rPr>
         <w:t>M</w:t>
       </w:r>
@@ -3483,6 +3539,8 @@
         <w:rPr>
           <w:b/>
           <w:bCs/>
+          <w:i/>
+          <w:iCs/>
         </w:rPr>
         <w:t>anager</w:t>
       </w:r>
@@ -3490,6 +3548,8 @@
         <w:rPr>
           <w:b/>
           <w:bCs/>
+          <w:i/>
+          <w:iCs/>
         </w:rPr>
         <w:t>.</w:t>
       </w:r>
@@ -3518,7 +3578,15 @@
     </w:p>
     <w:p>
       <w:r>
-        <w:t>Le pole Backend est co</w:t>
+        <w:t xml:space="preserve">Le </w:t>
+      </w:r>
+      <w:proofErr w:type="spellStart"/>
+      <w:r>
+        <w:t>pole</w:t>
+      </w:r>
+      <w:proofErr w:type="spellEnd"/>
+      <w:r>
+        <w:t xml:space="preserve"> Backend est co</w:t>
       </w:r>
       <w:r>
         <w:t>m</w:t>
@@ -3553,7 +3621,6 @@
     </w:p>
     <w:p>
       <w:r>
-        <w:lastRenderedPageBreak/>
         <w:t xml:space="preserve">Leur travail consiste à développer de nouvelles features sur un projet donné en Java, </w:t>
       </w:r>
       <w:r>
@@ -3590,7 +3657,15 @@
     </w:p>
     <w:p>
       <w:r>
-        <w:t>Il est possible que des clients fassent appel a SMILE afin de trouver des personnes pour leur projet. Dans ce cas, le collaborateur s</w:t>
+        <w:t xml:space="preserve">Il est possible que des clients fassent appel </w:t>
+      </w:r>
+      <w:proofErr w:type="spellStart"/>
+      <w:r>
+        <w:t>a</w:t>
+      </w:r>
+      <w:proofErr w:type="spellEnd"/>
+      <w:r>
+        <w:t xml:space="preserve"> SMILE afin de trouver des personnes pour leur projet. Dans ce cas, le collaborateur s</w:t>
       </w:r>
       <w:r>
         <w:t>m</w:t>
@@ -3691,46 +3766,23 @@
     </w:p>
     <w:p/>
     <w:p>
+      <w:bookmarkStart w:id="9" w:name="_Toc133768790"/>
       <w:r>
         <w:t>Bien qu’</w:t>
       </w:r>
       <w:r>
-        <w:t>ils existent, je ne vais pas détailler les autres pôles car je n’ai pas participé à leur développe</w:t>
+        <w:t>ils existent, je ne vais pas détailler les autres pôles dans lesquels je n’ai pas activement participé à leur développe</w:t>
       </w:r>
       <w:r>
         <w:t>m</w:t>
       </w:r>
       <w:r>
-        <w:t xml:space="preserve">ent, </w:t>
-      </w:r>
-      <w:r>
-        <w:t>m</w:t>
-      </w:r>
-      <w:r>
-        <w:t xml:space="preserve">ais voici quand </w:t>
-      </w:r>
-      <w:r>
-        <w:t>m</w:t>
-      </w:r>
-      <w:r>
-        <w:t>ê</w:t>
-      </w:r>
-      <w:r>
-        <w:t>m</w:t>
-      </w:r>
-      <w:r>
-        <w:t xml:space="preserve">e une liste </w:t>
-      </w:r>
-      <w:r>
-        <w:t xml:space="preserve">des autres pôles existant chez </w:t>
-      </w:r>
-      <w:r>
-        <w:t>SMILE :</w:t>
-      </w:r>
-    </w:p>
-    <w:p>
-      <w:pPr>
-        <w:ind w:left="708"/>
+        <w:t>ent, voici cependant une liste des autres pôles existant chez SMILE :</w:t>
+      </w:r>
+    </w:p>
+    <w:p>
+      <w:pPr>
+        <w:ind w:left="708" w:firstLine="1"/>
       </w:pPr>
       <w:r>
         <w:t>Javascript,</w:t>
@@ -3749,10 +3801,7 @@
         <w:t xml:space="preserve">, </w:t>
       </w:r>
       <w:r>
-        <w:t>E-</w:t>
-      </w:r>
-      <w:r>
-        <w:t>commerce</w:t>
+        <w:t>E-commerce</w:t>
       </w:r>
       <w:r>
         <w:t xml:space="preserve">, </w:t>
@@ -3765,7 +3814,6 @@
       <w:pPr>
         <w:pStyle w:val="Titre3"/>
       </w:pPr>
-      <w:bookmarkStart w:id="8" w:name="_Toc133768790"/>
       <w:r>
         <w:t>Les objectif</w:t>
       </w:r>
@@ -3775,7 +3823,7 @@
       <w:r>
         <w:t>des activités</w:t>
       </w:r>
-      <w:bookmarkEnd w:id="8"/>
+      <w:bookmarkEnd w:id="9"/>
     </w:p>
     <w:p>
       <w:r>
@@ -3792,42 +3840,436 @@
       <w:pPr>
         <w:pStyle w:val="Titre3"/>
       </w:pPr>
-      <w:bookmarkStart w:id="9" w:name="_Toc133768791"/>
+      <w:bookmarkStart w:id="10" w:name="_Toc133768791"/>
       <w:r>
         <w:t>Les clients réguliers</w:t>
       </w:r>
-      <w:bookmarkEnd w:id="9"/>
-    </w:p>
-    <w:p>
-      <w:r>
-        <w:t xml:space="preserve">SCNF, Métropole de Lyon, INRAE, </w:t>
+      <w:bookmarkEnd w:id="10"/>
+    </w:p>
+    <w:p>
+      <w:bookmarkStart w:id="11" w:name="_Toc133768792"/>
+      <w:r>
+        <w:t xml:space="preserve">Grâce à son expertise et a son ancienneté, SMILE </w:t>
       </w:r>
       <w:proofErr w:type="spellStart"/>
       <w:r>
-        <w:t>tcl</w:t>
+        <w:t>à</w:t>
       </w:r>
       <w:proofErr w:type="spellEnd"/>
       <w:r>
-        <w:t xml:space="preserve"> ? </w:t>
+        <w:t xml:space="preserve"> pu obtenir la confiance de nombreuses entreprises et intervient donc chez de nombreux clients différents. Certains font régulièrement appel aux services de SMILE, voici une présentation non exhaustive de ces clients :</w:t>
+      </w:r>
+    </w:p>
+    <w:p>
+      <w:pPr>
+        <w:pStyle w:val="Paragraphedeliste"/>
+        <w:numPr>
+          <w:ilvl w:val="0"/>
+          <w:numId w:val="14"/>
+        </w:numPr>
+        <w:rPr>
+          <w:u w:val="single"/>
+        </w:rPr>
+      </w:pPr>
+      <w:proofErr w:type="gramStart"/>
+      <w:r>
+        <w:rPr>
+          <w:u w:val="single"/>
+        </w:rPr>
+        <w:t>beIN</w:t>
+      </w:r>
+      <w:proofErr w:type="gramEnd"/>
+      <w:r>
+        <w:rPr>
+          <w:u w:val="single"/>
+        </w:rPr>
+        <w:t xml:space="preserve"> SPORTS</w:t>
+      </w:r>
+    </w:p>
+    <w:p>
+      <w:r>
+        <w:t xml:space="preserve">Le défi de beIN SPORTS était de créer </w:t>
+      </w:r>
+      <w:r>
+        <w:t>un site web flexible capable d’assurer la publication de contenus multilingues et multisites</w:t>
+      </w:r>
+      <w:r>
+        <w:t>, permettant à</w:t>
+      </w:r>
+      <w:r>
+        <w:t xml:space="preserve"> 60 journalistes et éditorialistes</w:t>
+      </w:r>
+      <w:r>
+        <w:t>,</w:t>
+      </w:r>
+      <w:r>
+        <w:t xml:space="preserve"> répartis dans 4 salles de rédaction</w:t>
+      </w:r>
+      <w:r>
+        <w:t>, de pouvoir</w:t>
+      </w:r>
+      <w:r>
+        <w:t xml:space="preserve"> facilement contribuer sur le site.</w:t>
+      </w:r>
+    </w:p>
+    <w:p>
+      <w:r>
+        <w:t xml:space="preserve">Après 2 ans de développement </w:t>
+      </w:r>
+      <w:r>
+        <w:t>SMILE</w:t>
+      </w:r>
+      <w:r>
+        <w:t xml:space="preserve"> produit une plateforme open source développé dans 4 pays et 7 langues</w:t>
+      </w:r>
+      <w:r>
+        <w:t>,</w:t>
+      </w:r>
+      <w:r>
+        <w:t xml:space="preserve"> permettant l'intégration de nombreux prestataires.</w:t>
+      </w:r>
+    </w:p>
+    <w:p>
+      <w:r>
+        <w:lastRenderedPageBreak/>
+        <w:t xml:space="preserve">Avec ce site </w:t>
+      </w:r>
+      <w:r>
+        <w:t>SMILE</w:t>
+      </w:r>
+      <w:r>
+        <w:t xml:space="preserve"> remporte en 2015 en Symphony Award</w:t>
+      </w:r>
+      <w:r>
+        <w:t xml:space="preserve">s </w:t>
+      </w:r>
+      <w:r>
+        <w:t xml:space="preserve">du </w:t>
+      </w:r>
+      <w:r>
+        <w:t>«</w:t>
+      </w:r>
+      <w:r>
+        <w:rPr>
+          <w:i/>
+          <w:iCs/>
+        </w:rPr>
+        <w:t xml:space="preserve"> best B2C web</w:t>
+      </w:r>
+      <w:r>
+        <w:rPr>
+          <w:i/>
+          <w:iCs/>
+        </w:rPr>
+        <w:t>s</w:t>
+      </w:r>
+      <w:r>
+        <w:rPr>
+          <w:i/>
+          <w:iCs/>
+        </w:rPr>
+        <w:t>i</w:t>
+      </w:r>
+      <w:r>
+        <w:rPr>
+          <w:i/>
+          <w:iCs/>
+        </w:rPr>
+        <w:t>t</w:t>
+      </w:r>
+      <w:r>
+        <w:rPr>
+          <w:i/>
+          <w:iCs/>
+        </w:rPr>
+        <w:t>e of the year</w:t>
+      </w:r>
+      <w:r>
+        <w:t> »</w:t>
+      </w:r>
+    </w:p>
+    <w:p/>
+    <w:p>
+      <w:pPr>
+        <w:pStyle w:val="Paragraphedeliste"/>
+        <w:numPr>
+          <w:ilvl w:val="0"/>
+          <w:numId w:val="14"/>
+        </w:numPr>
+        <w:rPr>
+          <w:u w:val="single"/>
+        </w:rPr>
+      </w:pPr>
+      <w:r>
+        <w:rPr>
+          <w:u w:val="single"/>
+        </w:rPr>
+        <w:t>Suez</w:t>
+      </w:r>
+    </w:p>
+    <w:p>
+      <w:r>
+        <w:t xml:space="preserve">Lors de leur affiliation, pendant 2 ans </w:t>
+      </w:r>
+      <w:r>
+        <w:t>SMILE</w:t>
+      </w:r>
+      <w:r>
+        <w:t xml:space="preserve"> intervient </w:t>
+      </w:r>
+      <w:r>
+        <w:t>chez</w:t>
+      </w:r>
+      <w:r>
+        <w:t xml:space="preserve"> Suez sur les technologies </w:t>
+      </w:r>
+      <w:r>
+        <w:rPr>
+          <w:i/>
+          <w:iCs/>
+        </w:rPr>
+        <w:t>Symphony</w:t>
+      </w:r>
+      <w:r>
+        <w:t xml:space="preserve"> et </w:t>
       </w:r>
       <w:proofErr w:type="spellStart"/>
       <w:r>
-        <w:t>etc</w:t>
+        <w:rPr>
+          <w:i/>
+          <w:iCs/>
+        </w:rPr>
+        <w:t>e</w:t>
+      </w:r>
+      <w:r>
+        <w:rPr>
+          <w:i/>
+          <w:iCs/>
+        </w:rPr>
+        <w:t>Z</w:t>
       </w:r>
       <w:proofErr w:type="spellEnd"/>
       <w:r>
-        <w:t> ;</w:t>
+        <w:rPr>
+          <w:i/>
+          <w:iCs/>
+        </w:rPr>
+        <w:t xml:space="preserve"> publish.</w:t>
+      </w:r>
+    </w:p>
+    <w:p>
+      <w:r>
+        <w:t xml:space="preserve">Dans cette période Suez </w:t>
+      </w:r>
+      <w:r>
+        <w:t>r</w:t>
+      </w:r>
+      <w:r>
+        <w:t>echerche</w:t>
+      </w:r>
+      <w:r>
+        <w:t xml:space="preserve"> </w:t>
+      </w:r>
+      <w:r>
+        <w:t>d</w:t>
+      </w:r>
+      <w:r>
+        <w:t>es e</w:t>
+      </w:r>
+      <w:r>
+        <w:t>xpert</w:t>
+      </w:r>
+      <w:r>
+        <w:t>s</w:t>
+      </w:r>
+      <w:r>
+        <w:t xml:space="preserve"> afin de concevoir une plateforme web optimisée en seulement un mois. Ce projet sera donné à une équipe Smil</w:t>
+      </w:r>
+      <w:r>
+        <w:t>i</w:t>
+      </w:r>
+      <w:r>
+        <w:t>enne, qui développera la solution en seulement 30 jours.</w:t>
+      </w:r>
+    </w:p>
+    <w:p>
+      <w:r>
+        <w:t xml:space="preserve">Un an après ce projet Suède décide d'accorder sa confiance à </w:t>
+      </w:r>
+      <w:r>
+        <w:t>SMILE</w:t>
+      </w:r>
+      <w:r>
+        <w:t xml:space="preserve"> en lui confiant la conception et la maintenance de ces 3 sites web.</w:t>
+      </w:r>
+    </w:p>
+    <w:p/>
+    <w:p>
+      <w:pPr>
+        <w:pStyle w:val="Paragraphedeliste"/>
+        <w:numPr>
+          <w:ilvl w:val="0"/>
+          <w:numId w:val="14"/>
+        </w:numPr>
+        <w:rPr>
+          <w:u w:val="single"/>
+        </w:rPr>
+      </w:pPr>
+      <w:r>
+        <w:rPr>
+          <w:u w:val="single"/>
+        </w:rPr>
+        <w:t>EDF</w:t>
+      </w:r>
+    </w:p>
+    <w:p>
+      <w:r>
+        <w:t xml:space="preserve">Depuis 2016 </w:t>
+      </w:r>
+      <w:r>
+        <w:t>SMILE</w:t>
+      </w:r>
+      <w:r>
+        <w:t xml:space="preserve"> occupe la fonction d'experts référent au sein du département</w:t>
+      </w:r>
+      <w:r>
+        <w:t xml:space="preserve"> </w:t>
+      </w:r>
+      <w:r>
+        <w:t>SPENCER – ESA</w:t>
+      </w:r>
+      <w:r>
+        <w:t xml:space="preserve"> (département centralisé des besoins informatiques du groupe).</w:t>
+      </w:r>
+    </w:p>
+    <w:p>
+      <w:r>
+        <w:t>Actuellement plus de 60 tickets sont gérés chaque mois sur des technologies diverses et variées.</w:t>
+      </w:r>
+    </w:p>
+    <w:p/>
+    <w:p>
+      <w:pPr>
+        <w:pStyle w:val="Paragraphedeliste"/>
+        <w:numPr>
+          <w:ilvl w:val="0"/>
+          <w:numId w:val="14"/>
+        </w:numPr>
+        <w:rPr>
+          <w:u w:val="single"/>
+        </w:rPr>
+      </w:pPr>
+      <w:r>
+        <w:rPr>
+          <w:u w:val="single"/>
+        </w:rPr>
+        <w:t>Total</w:t>
+      </w:r>
+    </w:p>
+    <w:p>
+      <w:r>
+        <w:t>SMILE</w:t>
+      </w:r>
+      <w:r>
+        <w:t xml:space="preserve"> et total sont en lien depuis de nombreuses années</w:t>
+      </w:r>
+      <w:r>
+        <w:t xml:space="preserve">. </w:t>
+      </w:r>
+      <w:r>
+        <w:t>En effet 4 équipes sont mobilisées en parallèle contenant 20 collaborateurs</w:t>
+      </w:r>
+      <w:r>
+        <w:t>,</w:t>
+      </w:r>
+      <w:r>
+        <w:t xml:space="preserve"> </w:t>
+      </w:r>
+      <w:r>
+        <w:t>7</w:t>
+      </w:r>
+      <w:r>
+        <w:t xml:space="preserve"> projets sont réalisés par année avec total et plus de 500 tickets sont traités chaque année</w:t>
+      </w:r>
+      <w:r>
+        <w:t>.</w:t>
+      </w:r>
+    </w:p>
+    <w:p/>
+    <w:p>
+      <w:pPr>
+        <w:pStyle w:val="Paragraphedeliste"/>
+        <w:numPr>
+          <w:ilvl w:val="0"/>
+          <w:numId w:val="14"/>
+        </w:numPr>
+        <w:rPr>
+          <w:u w:val="single"/>
+        </w:rPr>
+      </w:pPr>
+      <w:r>
+        <w:rPr>
+          <w:u w:val="single"/>
+        </w:rPr>
+        <w:t>Vitam</w:t>
+      </w:r>
+    </w:p>
+    <w:p>
+      <w:r>
+        <w:t>Vita</w:t>
+      </w:r>
+      <w:r>
+        <w:t>m</w:t>
+      </w:r>
+      <w:r>
+        <w:t xml:space="preserve"> est un projet demandé par l'État français afin de créer un socle commun d'archivage open source permettant la facilité d'accès et la documentation. Missionné</w:t>
+      </w:r>
+      <w:r>
+        <w:t>s</w:t>
+      </w:r>
+      <w:r>
+        <w:t xml:space="preserve"> sur le projet</w:t>
+      </w:r>
+      <w:r>
+        <w:t>, SMILE s</w:t>
+      </w:r>
+      <w:r>
+        <w:t xml:space="preserve">e lance dans la conception d'un projet hautement sécurisé réutilisable et </w:t>
+      </w:r>
+      <w:r>
+        <w:t>pérenne.</w:t>
+      </w:r>
+    </w:p>
+    <w:p>
+      <w:r>
+        <w:t>Engagé sur 20 ans ce fait le choix de la flexibilité technologique c'est-à-dire que la solution vitam est conçue de façon modulaire permettant l'optimisation ou la modification de certains pans de l'application</w:t>
+      </w:r>
+    </w:p>
+    <w:p/>
+    <w:p>
+      <w:pPr>
+        <w:spacing w:line="240" w:lineRule="auto"/>
+        <w:jc w:val="left"/>
+        <w:rPr>
+          <w:rFonts w:asciiTheme="majorHAnsi" w:eastAsiaTheme="majorEastAsia" w:hAnsiTheme="majorHAnsi" w:cstheme="majorBidi"/>
+          <w:color w:val="2F5496" w:themeColor="accent1" w:themeShade="BF"/>
+          <w:sz w:val="26"/>
+          <w:szCs w:val="26"/>
+        </w:rPr>
+      </w:pPr>
+      <w:r>
+        <w:br w:type="page"/>
       </w:r>
     </w:p>
     <w:p>
       <w:pPr>
         <w:pStyle w:val="Titre2"/>
       </w:pPr>
-      <w:bookmarkStart w:id="10" w:name="_Toc133768792"/>
-      <w:r>
+      <w:r>
+        <w:lastRenderedPageBreak/>
         <w:t>Mon activité à SMILE</w:t>
       </w:r>
-      <w:bookmarkEnd w:id="10"/>
+      <w:bookmarkEnd w:id="11"/>
     </w:p>
     <w:p>
       <w:pPr>
@@ -3837,40 +4279,218 @@
           <w:numId w:val="5"/>
         </w:numPr>
       </w:pPr>
-      <w:bookmarkStart w:id="11" w:name="_Toc133768793"/>
+      <w:bookmarkStart w:id="12" w:name="_Toc133768793"/>
       <w:r>
         <w:t>Place dans les équipes</w:t>
       </w:r>
-      <w:bookmarkEnd w:id="11"/>
-    </w:p>
-    <w:p>
-      <w:r>
+      <w:bookmarkEnd w:id="12"/>
+    </w:p>
+    <w:p>
+      <w:r>
+        <w:t>Chez SMILE, j’ai été placé dans 3 équipes différentes que j’expliquerais plus en détail dans la partie IV. Voici malgré tout une courte introduction à ma place dans ces-dites équipes :</w:t>
+      </w:r>
+    </w:p>
+    <w:p>
+      <w:pPr>
+        <w:ind w:firstLine="708"/>
+        <w:rPr>
+          <w:i/>
+          <w:iCs/>
+        </w:rPr>
+      </w:pPr>
+      <w:r>
+        <w:rPr>
+          <w:i/>
+          <w:iCs/>
+        </w:rPr>
         <w:t>Equipe WSO2</w:t>
       </w:r>
     </w:p>
     <w:p>
       <w:r>
+        <w:t xml:space="preserve">Lors de mon projet sur </w:t>
+      </w:r>
+      <w:r>
+        <w:rPr>
+          <w:i/>
+          <w:iCs/>
+        </w:rPr>
+        <w:t xml:space="preserve">WSO2 API Manager (APIM ou AM) </w:t>
+      </w:r>
+      <w:r>
+        <w:t xml:space="preserve">j’étais apprenti </w:t>
+      </w:r>
+      <w:r>
+        <w:rPr>
+          <w:b/>
+          <w:bCs/>
+        </w:rPr>
+        <w:t xml:space="preserve">« API </w:t>
+      </w:r>
+      <w:proofErr w:type="spellStart"/>
+      <w:r>
+        <w:rPr>
+          <w:b/>
+          <w:bCs/>
+        </w:rPr>
+        <w:t>Constructer</w:t>
+      </w:r>
+      <w:proofErr w:type="spellEnd"/>
+      <w:r>
+        <w:rPr>
+          <w:b/>
+          <w:bCs/>
+        </w:rPr>
+        <w:t> »</w:t>
+      </w:r>
+      <w:r>
+        <w:rPr>
+          <w:b/>
+          <w:bCs/>
+        </w:rPr>
+        <w:t xml:space="preserve"> </w:t>
+      </w:r>
+      <w:r>
+        <w:t>dans une équipe composée de 2 personnes à mon arrivée.</w:t>
+      </w:r>
+    </w:p>
+    <w:p/>
+    <w:p>
+      <w:pPr>
+        <w:ind w:left="708"/>
+        <w:rPr>
+          <w:i/>
+          <w:iCs/>
+        </w:rPr>
+      </w:pPr>
+      <w:r>
+        <w:rPr>
+          <w:i/>
+          <w:iCs/>
+        </w:rPr>
         <w:t>Régie INRAE</w:t>
       </w:r>
     </w:p>
     <w:p>
       <w:r>
+        <w:t xml:space="preserve">Pendant ma mission en régie a l’INRAE, j’ai rejoint une équipe de 7 personnes afin de développer en Agilité une solution de gestion de rôles et habilitations utilisant la solution </w:t>
+      </w:r>
+      <w:r>
+        <w:rPr>
+          <w:i/>
+          <w:iCs/>
+        </w:rPr>
+        <w:t xml:space="preserve">OpenIDM </w:t>
+      </w:r>
+      <w:r>
+        <w:t>de forgerock.</w:t>
+      </w:r>
+    </w:p>
+    <w:p/>
+    <w:p>
+      <w:pPr>
+        <w:ind w:left="708"/>
+        <w:rPr>
+          <w:i/>
+          <w:iCs/>
+        </w:rPr>
+      </w:pPr>
+      <w:r>
+        <w:rPr>
+          <w:i/>
+          <w:iCs/>
+        </w:rPr>
         <w:t>Equipe Java</w:t>
       </w:r>
     </w:p>
     <w:p>
+      <w:r>
+        <w:t>J’ai rejoint un</w:t>
+      </w:r>
+      <w:r>
+        <w:t xml:space="preserve"> projet java en tant que second développeur Backend. </w:t>
+      </w:r>
+      <w:r>
+        <w:t>Ce projet consiste en un développement d’une application web</w:t>
+      </w:r>
+      <w:r>
+        <w:t xml:space="preserve"> </w:t>
+      </w:r>
+      <w:r>
+        <w:t xml:space="preserve">permettant la création de formulaires lors d'accidents entre véhicules contenant des matières dangereuses. Ce projet </w:t>
+      </w:r>
+      <w:r>
+        <w:t xml:space="preserve">est </w:t>
+      </w:r>
+      <w:r>
+        <w:t xml:space="preserve">destiné </w:t>
+      </w:r>
+      <w:r>
+        <w:t>au</w:t>
+      </w:r>
+      <w:r>
+        <w:t xml:space="preserve"> ministre de </w:t>
+      </w:r>
+      <w:r>
+        <w:t>l’Écologie</w:t>
+      </w:r>
+      <w:r>
+        <w:t xml:space="preserve"> et a été développé par une équipe de 8 personnes</w:t>
+      </w:r>
+      <w:r>
+        <w:t xml:space="preserve"> : </w:t>
+      </w:r>
+      <w:r>
+        <w:t>2 développeurs backend</w:t>
+      </w:r>
+      <w:r>
+        <w:t>,</w:t>
+      </w:r>
+      <w:r>
+        <w:t xml:space="preserve"> 4 développeurs front-end un </w:t>
+      </w:r>
+      <w:r>
+        <w:t>S</w:t>
+      </w:r>
+      <w:r>
+        <w:t xml:space="preserve">crum </w:t>
+      </w:r>
+      <w:r>
+        <w:t>M</w:t>
+      </w:r>
+      <w:r>
+        <w:t>aster et notre</w:t>
+      </w:r>
+      <w:r>
+        <w:t xml:space="preserve"> P</w:t>
+      </w:r>
+      <w:r>
+        <w:t xml:space="preserve">roduct </w:t>
+      </w:r>
+      <w:r>
+        <w:t>O</w:t>
+      </w:r>
+      <w:r>
+        <w:t>wner</w:t>
+      </w:r>
+      <w:r>
+        <w:t>.</w:t>
+      </w:r>
+    </w:p>
+    <w:p/>
+    <w:p>
       <w:pPr>
         <w:pStyle w:val="Titre3"/>
       </w:pPr>
-      <w:bookmarkStart w:id="12" w:name="_Toc133768794"/>
+      <w:bookmarkStart w:id="13" w:name="_Toc133768794"/>
       <w:r>
         <w:t>Missions confiées</w:t>
       </w:r>
-      <w:bookmarkEnd w:id="12"/>
-    </w:p>
-    <w:p>
-      <w:r>
-        <w:t>Création d’API, apprentissage WSO2, Développement solution démo client en java x WSO2</w:t>
+      <w:bookmarkEnd w:id="13"/>
+    </w:p>
+    <w:p>
+      <w:r>
+        <w:t>Création d’API, apprentissage WSO2, Développement solution démo client en java WSO2</w:t>
       </w:r>
     </w:p>
     <w:p>
@@ -3905,12 +4525,12 @@
       <w:pPr>
         <w:pStyle w:val="Titre1"/>
       </w:pPr>
-      <w:bookmarkStart w:id="13" w:name="_Toc133768795"/>
+      <w:bookmarkStart w:id="14" w:name="_Toc133768795"/>
       <w:r>
         <w:lastRenderedPageBreak/>
         <w:t>Valorisation des compétences</w:t>
       </w:r>
-      <w:bookmarkEnd w:id="13"/>
+      <w:bookmarkEnd w:id="14"/>
     </w:p>
     <w:p>
       <w:pPr>
@@ -3920,11 +4540,11 @@
           <w:numId w:val="7"/>
         </w:numPr>
       </w:pPr>
-      <w:bookmarkStart w:id="14" w:name="_Toc133768796"/>
+      <w:bookmarkStart w:id="15" w:name="_Toc133768796"/>
       <w:r>
         <w:t>Projet WSO2</w:t>
       </w:r>
-      <w:bookmarkEnd w:id="14"/>
+      <w:bookmarkEnd w:id="15"/>
     </w:p>
     <w:p>
       <w:pPr>
@@ -3934,11 +4554,11 @@
           <w:numId w:val="8"/>
         </w:numPr>
       </w:pPr>
-      <w:bookmarkStart w:id="15" w:name="_Toc133768797"/>
+      <w:bookmarkStart w:id="16" w:name="_Toc133768797"/>
       <w:r>
         <w:t>Explication en détail du projet</w:t>
       </w:r>
-      <w:bookmarkEnd w:id="15"/>
+      <w:bookmarkEnd w:id="16"/>
     </w:p>
     <w:p>
       <w:r>
@@ -3987,16 +4607,25 @@
         <w:t xml:space="preserve">était le logiciel </w:t>
       </w:r>
       <w:r>
-        <w:t>« </w:t>
-      </w:r>
-      <w:r>
+        <w:rPr>
+          <w:i/>
+          <w:iCs/>
+        </w:rPr>
         <w:t>WSO2</w:t>
       </w:r>
       <w:r>
-        <w:t xml:space="preserve"> Api </w:t>
-      </w:r>
-      <w:r>
-        <w:t>Manager »</w:t>
+        <w:rPr>
+          <w:i/>
+          <w:iCs/>
+        </w:rPr>
+        <w:t xml:space="preserve"> </w:t>
+      </w:r>
+      <w:r>
+        <w:rPr>
+          <w:i/>
+          <w:iCs/>
+        </w:rPr>
+        <w:t>AM</w:t>
       </w:r>
       <w:r>
         <w:t>.</w:t>
@@ -4025,7 +4654,10 @@
         <w:t xml:space="preserve"> AM</w:t>
       </w:r>
       <w:r>
-        <w:t> ; c’est-à-dire en format swagger API.</w:t>
+        <w:t xml:space="preserve"> </w:t>
+      </w:r>
+      <w:r>
+        <w:t>; c’est-à-dire en format swagger API.</w:t>
       </w:r>
     </w:p>
     <w:p/>
@@ -4042,26 +4674,48 @@
           <w:b/>
           <w:bCs/>
         </w:rPr>
-        <w:t>Qu’est-ce qu’est WSO2</w:t>
+        <w:t xml:space="preserve">Qu’est-ce qu’est </w:t>
       </w:r>
       <w:r>
         <w:rPr>
           <w:b/>
           <w:bCs/>
-        </w:rPr>
-        <w:t xml:space="preserve"> API Manager</w:t>
+          <w:i/>
+          <w:iCs/>
+        </w:rPr>
+        <w:t>WSO2</w:t>
       </w:r>
       <w:r>
         <w:rPr>
           <w:b/>
           <w:bCs/>
+          <w:i/>
+          <w:iCs/>
+        </w:rPr>
+        <w:t xml:space="preserve"> API Manager</w:t>
+      </w:r>
+      <w:r>
+        <w:rPr>
+          <w:b/>
+          <w:bCs/>
         </w:rPr>
         <w:t xml:space="preserve"> ?</w:t>
       </w:r>
     </w:p>
     <w:p>
       <w:r>
-        <w:t>WSO2 API Manager</w:t>
+        <w:rPr>
+          <w:i/>
+          <w:iCs/>
+        </w:rPr>
+        <w:t xml:space="preserve">WSO2 </w:t>
+      </w:r>
+      <w:r>
+        <w:rPr>
+          <w:i/>
+          <w:iCs/>
+        </w:rPr>
+        <w:t>AM</w:t>
       </w:r>
       <w:r>
         <w:t xml:space="preserve"> est</w:t>
@@ -4169,7 +4823,7 @@
                     </pic:cNvPicPr>
                   </pic:nvPicPr>
                   <pic:blipFill>
-                    <a:blip r:embed="rId8">
+                    <a:blip r:embed="rId9">
                       <a:extLst>
                         <a:ext uri="{28A0092B-C50C-407E-A947-70E740481C1C}">
                           <a14:useLocalDpi xmlns:a14="http://schemas.microsoft.com/office/drawing/2010/main" val="0"/>
@@ -4220,41 +4874,232 @@
         <w:lastRenderedPageBreak/>
         <w:t xml:space="preserve">en swagger, les ajouter a WSO2 AM, créer des « applications » grâce </w:t>
       </w:r>
+      <w:r>
+        <w:t>à</w:t>
+      </w:r>
+      <w:r>
+        <w:t xml:space="preserve"> ces APIs, créer des rôles, des gateways et à sécuriser les APIs.</w:t>
+      </w:r>
+    </w:p>
+    <w:p>
+      <w:pPr>
+        <w:suppressAutoHyphens/>
+      </w:pPr>
+      <w:r>
+        <w:t xml:space="preserve">J’ai par ailleurs rédigé aux alentours de décembre 2021 un article interne pour SMILE, expliquant comment configurer Auth0 comme « Key Manager ». Vous pouvez le retrouver en </w:t>
+      </w:r>
+      <w:r>
+        <w:rPr>
+          <w:color w:val="2F5496"/>
+        </w:rPr>
+        <w:t>Annexe</w:t>
+      </w:r>
+      <w:r>
+        <w:t>.</w:t>
+      </w:r>
+    </w:p>
+    <w:p>
+      <w:pPr>
+        <w:suppressAutoHyphens/>
+      </w:pPr>
+      <w:r>
+        <w:t xml:space="preserve">Cette présentation </w:t>
+      </w:r>
+      <w:bookmarkStart w:id="17" w:name="_Hlk135664135"/>
+      <w:r>
+        <w:t>m</w:t>
+      </w:r>
+      <w:bookmarkEnd w:id="17"/>
+      <w:r>
+        <w:t xml:space="preserve">’a permis d’affirmer la fin de mon autoformation et de </w:t>
+      </w:r>
+      <w:r>
+        <w:t xml:space="preserve">lancer mon autonomie sur les différents projets qui </w:t>
+      </w:r>
+      <w:r>
+        <w:t xml:space="preserve">pourraient nécessiter </w:t>
+      </w:r>
+      <w:r>
+        <w:t>ma présence.</w:t>
+      </w:r>
+    </w:p>
+    <w:p>
+      <w:pPr>
+        <w:suppressAutoHyphens/>
+      </w:pPr>
+      <w:r>
+        <w:t>Malheureuse</w:t>
+      </w:r>
+      <w:r>
+        <w:t>m</w:t>
+      </w:r>
+      <w:r>
+        <w:t>ent, après quelques peaufinages de l’article en lien avec le responsable WSO2 de SMILE</w:t>
+      </w:r>
+      <w:r>
+        <w:t>, Gregory Eve</w:t>
+      </w:r>
+      <w:r>
+        <w:t>, les clients de</w:t>
+      </w:r>
+      <w:r>
+        <w:t>m</w:t>
+      </w:r>
+      <w:r>
+        <w:t xml:space="preserve">andant une installation WSO2 APIM se fîtes de plus en plus rare, et les </w:t>
+      </w:r>
+      <w:r>
+        <w:t>p</w:t>
+      </w:r>
+      <w:r>
+        <w:t xml:space="preserve">rojets que </w:t>
+      </w:r>
+      <w:r>
+        <w:t>m</w:t>
+      </w:r>
+      <w:r>
+        <w:t>es collègues avaient nécessitaient des co</w:t>
+      </w:r>
+      <w:r>
+        <w:t>m</w:t>
+      </w:r>
+      <w:r>
+        <w:t xml:space="preserve">pétences dans des technos que je ne </w:t>
+      </w:r>
+      <w:r>
+        <w:t>m</w:t>
+      </w:r>
+      <w:r>
+        <w:t>aitrisais pas, co</w:t>
+      </w:r>
+      <w:r>
+        <w:t>mm</w:t>
+      </w:r>
+      <w:r>
+        <w:t xml:space="preserve">e Talend ou Elasticsearch. </w:t>
+      </w:r>
+    </w:p>
+    <w:p>
+      <w:pPr>
+        <w:suppressAutoHyphens/>
+      </w:pPr>
+      <w:r>
+        <w:t>J’ai donc de</w:t>
+      </w:r>
+      <w:r>
+        <w:t>m</w:t>
+      </w:r>
+      <w:r>
+        <w:t xml:space="preserve">andé un point avec </w:t>
+      </w:r>
+      <w:r>
+        <w:t>m</w:t>
+      </w:r>
+      <w:r>
+        <w:t xml:space="preserve">on </w:t>
+      </w:r>
+      <w:r>
+        <w:t>m</w:t>
+      </w:r>
+      <w:r>
+        <w:t xml:space="preserve">anager, </w:t>
+      </w:r>
+      <w:r>
+        <w:t>m</w:t>
+      </w:r>
+      <w:r>
+        <w:t>es coéquipiers ainsi que Gregory, afin de leur proposer le développe</w:t>
+      </w:r>
+      <w:r>
+        <w:t>m</w:t>
+      </w:r>
+      <w:r>
+        <w:t xml:space="preserve">ent d’une application en </w:t>
+      </w:r>
+      <w:r>
+        <w:rPr>
+          <w:b/>
+          <w:bCs/>
+        </w:rPr>
+        <w:t>Java</w:t>
+      </w:r>
+      <w:r>
+        <w:t>, utilisant l’</w:t>
+      </w:r>
+      <w:r>
+        <w:rPr>
+          <w:b/>
+          <w:bCs/>
+        </w:rPr>
+        <w:t>api manager</w:t>
+      </w:r>
+      <w:r>
+        <w:t xml:space="preserve"> de </w:t>
+      </w:r>
+      <w:r>
+        <w:rPr>
+          <w:b/>
+          <w:bCs/>
+        </w:rPr>
+        <w:t>WSO2</w:t>
+      </w:r>
+      <w:r>
+        <w:t>, qui per</w:t>
+      </w:r>
+      <w:r>
+        <w:t>m</w:t>
+      </w:r>
+      <w:r>
+        <w:t>ettrai de faire des dé</w:t>
+      </w:r>
+      <w:r>
+        <w:t>m</w:t>
+      </w:r>
+      <w:r>
+        <w:t>onstrations des possibilités d’utilisation de WSO2 APIM dans un contexte de projet.</w:t>
+      </w:r>
+    </w:p>
+    <w:p>
+      <w:pPr>
+        <w:suppressAutoHyphens/>
+        <w:rPr>
+          <w:color w:val="4472C4" w:themeColor="accent1"/>
+        </w:rPr>
+      </w:pPr>
+      <w:r>
+        <w:t xml:space="preserve">Cette proposition </w:t>
+      </w:r>
       <w:proofErr w:type="spellStart"/>
       <w:r>
-        <w:t>a</w:t>
+        <w:t>à</w:t>
       </w:r>
       <w:proofErr w:type="spellEnd"/>
       <w:r>
-        <w:t xml:space="preserve"> ces APIs, créer des rôles, des gateways et à sécuriser les APIs.</w:t>
-      </w:r>
-    </w:p>
-    <w:p>
-      <w:pPr>
-        <w:suppressAutoHyphens/>
-      </w:pPr>
-      <w:r>
-        <w:t xml:space="preserve">J’ai par ailleurs rédigé aux alentours de décembre 2021 un article interne pour SMILE, expliquant comment configurer Auth0 comme « Key Manager ». Vous pouvez le retrouver en </w:t>
-      </w:r>
-      <w:r>
-        <w:rPr>
-          <w:color w:val="2F5496"/>
-        </w:rPr>
-        <w:t>Annexe</w:t>
-      </w:r>
-      <w:r>
-        <w:t>.</w:t>
-      </w:r>
-    </w:p>
-    <w:p>
-      <w:pPr>
-        <w:suppressAutoHyphens/>
-      </w:pPr>
-      <w:r>
-        <w:t xml:space="preserve">Cette présentation m’a permis d’affirmer la fin de mon autoformation et de </w:t>
-      </w:r>
-      <w:r>
-        <w:t>lancer mon autonomie sur les différents projets qui nécessiteraient ma présence.</w:t>
+        <w:t xml:space="preserve"> été très bien reçue par </w:t>
+      </w:r>
+      <w:r>
+        <w:t>m</w:t>
+      </w:r>
+      <w:r>
+        <w:t xml:space="preserve">on </w:t>
+      </w:r>
+      <w:r>
+        <w:t>m</w:t>
+      </w:r>
+      <w:r>
+        <w:t>anager et Gregory, puis après quelques délibérations nous so</w:t>
+      </w:r>
+      <w:r>
+        <w:t>mm</w:t>
+      </w:r>
+      <w:r>
+        <w:t xml:space="preserve">es venus à un objectif plus précis : </w:t>
+      </w:r>
+      <w:r>
+        <w:rPr>
+          <w:color w:val="4472C4" w:themeColor="accent1"/>
+        </w:rPr>
+        <w:t>développer une application en java pur, permettant de showcase 3 APIs intégrés sur une gateway WSO2 APIM.</w:t>
       </w:r>
     </w:p>
     <w:p>
@@ -4276,24 +5121,24 @@
           <w:numId w:val="8"/>
         </w:numPr>
       </w:pPr>
-      <w:bookmarkStart w:id="16" w:name="_Toc133768798"/>
+      <w:bookmarkStart w:id="18" w:name="_Toc133768798"/>
       <w:r>
         <w:t>Quelles compétences validées par le projet ?</w:t>
       </w:r>
-      <w:bookmarkEnd w:id="16"/>
+      <w:bookmarkEnd w:id="18"/>
     </w:p>
     <w:p>
       <w:pPr>
         <w:pStyle w:val="Titre3"/>
       </w:pPr>
-      <w:bookmarkStart w:id="17" w:name="_Toc133768799"/>
+      <w:bookmarkStart w:id="19" w:name="_Toc133768799"/>
       <w:r>
         <w:t xml:space="preserve">Renseignement sur la compétence et </w:t>
       </w:r>
       <w:r>
         <w:t>bonnes pratiques</w:t>
       </w:r>
-      <w:bookmarkEnd w:id="17"/>
+      <w:bookmarkEnd w:id="19"/>
     </w:p>
     <w:p/>
     <w:p>
@@ -4304,14 +5149,14 @@
           <w:numId w:val="7"/>
         </w:numPr>
       </w:pPr>
-      <w:bookmarkStart w:id="18" w:name="_Toc133768800"/>
+      <w:bookmarkStart w:id="20" w:name="_Toc133768800"/>
       <w:r>
         <w:t xml:space="preserve">Projet </w:t>
       </w:r>
       <w:r>
         <w:t>INRAE</w:t>
       </w:r>
-      <w:bookmarkEnd w:id="18"/>
+      <w:bookmarkEnd w:id="20"/>
     </w:p>
     <w:p>
       <w:pPr>
@@ -4321,11 +5166,11 @@
           <w:numId w:val="11"/>
         </w:numPr>
       </w:pPr>
-      <w:bookmarkStart w:id="19" w:name="_Toc133768801"/>
+      <w:bookmarkStart w:id="21" w:name="_Toc133768801"/>
       <w:r>
         <w:t>Explication en détail du projet</w:t>
       </w:r>
-      <w:bookmarkEnd w:id="19"/>
+      <w:bookmarkEnd w:id="21"/>
     </w:p>
     <w:p>
       <w:pPr>
@@ -4335,21 +5180,42 @@
           <w:numId w:val="8"/>
         </w:numPr>
       </w:pPr>
-      <w:bookmarkStart w:id="20" w:name="_Toc133768802"/>
-      <w:r>
-        <w:t>Contexte de réalisation, pourquoi avoir besoin de cette compétence dans l’activité? Comment ça a été réalisé et assimilé ? Quelles ressources utilisées ? As-t’elle été traversée par des évolutions majeures ces 10 dernières années ?</w:t>
-      </w:r>
-      <w:bookmarkEnd w:id="20"/>
+      <w:bookmarkStart w:id="22" w:name="_Toc133768802"/>
+      <w:r>
+        <w:t xml:space="preserve">Contexte de réalisation, pourquoi avoir besoin de cette compétence dans </w:t>
+      </w:r>
+      <w:proofErr w:type="gramStart"/>
+      <w:r>
+        <w:t>l’activité?</w:t>
+      </w:r>
+      <w:proofErr w:type="gramEnd"/>
+      <w:r>
+        <w:t xml:space="preserve"> Comment ça a été réalisé et assimilé ? Quelles ressources utilisées ? </w:t>
+      </w:r>
+      <w:proofErr w:type="spellStart"/>
+      <w:r>
+        <w:t>As-t’elle</w:t>
+      </w:r>
+      <w:proofErr w:type="spellEnd"/>
+      <w:r>
+        <w:t xml:space="preserve"> été traversée par des évolutions majeures ces 10 dernières années ?</w:t>
+      </w:r>
+      <w:bookmarkEnd w:id="22"/>
     </w:p>
     <w:p>
       <w:pPr>
         <w:pStyle w:val="Titre3"/>
       </w:pPr>
-      <w:bookmarkStart w:id="21" w:name="_Toc133768803"/>
-      <w:r>
-        <w:t>Renseignement sur la compétence et bonnes pratique</w:t>
-      </w:r>
-      <w:bookmarkEnd w:id="21"/>
+      <w:bookmarkStart w:id="23" w:name="_Toc133768803"/>
+      <w:r>
+        <w:t xml:space="preserve">Renseignement sur la compétence et </w:t>
+      </w:r>
+      <w:proofErr w:type="gramStart"/>
+      <w:r>
+        <w:t>bonnes pratique</w:t>
+      </w:r>
+      <w:bookmarkEnd w:id="23"/>
+      <w:proofErr w:type="gramEnd"/>
     </w:p>
     <w:p/>
     <w:p>
@@ -4360,14 +5226,15 @@
           <w:numId w:val="7"/>
         </w:numPr>
       </w:pPr>
-      <w:bookmarkStart w:id="22" w:name="_Toc133768804"/>
-      <w:r>
+      <w:bookmarkStart w:id="24" w:name="_Toc133768804"/>
+      <w:r>
+        <w:lastRenderedPageBreak/>
         <w:t xml:space="preserve">Projet </w:t>
       </w:r>
       <w:r>
         <w:t>Java</w:t>
       </w:r>
-      <w:bookmarkEnd w:id="22"/>
+      <w:bookmarkEnd w:id="24"/>
     </w:p>
     <w:p>
       <w:pPr>
@@ -4377,11 +5244,11 @@
           <w:numId w:val="13"/>
         </w:numPr>
       </w:pPr>
-      <w:bookmarkStart w:id="23" w:name="_Toc133768805"/>
+      <w:bookmarkStart w:id="25" w:name="_Toc133768805"/>
       <w:r>
         <w:t>Explication en détail du projet</w:t>
       </w:r>
-      <w:bookmarkEnd w:id="23"/>
+      <w:bookmarkEnd w:id="25"/>
     </w:p>
     <w:p>
       <w:pPr>
@@ -4391,21 +5258,42 @@
           <w:numId w:val="8"/>
         </w:numPr>
       </w:pPr>
-      <w:bookmarkStart w:id="24" w:name="_Toc133768806"/>
-      <w:r>
-        <w:t>Contexte de réalisation, pourquoi avoir besoin de cette compétence dans l’activité? Comment ça a été réalisé et assimilé ? Quelles ressources utilisées ? As-t’elle été traversée par des évolutions majeures ces 10 dernières années ?</w:t>
-      </w:r>
-      <w:bookmarkEnd w:id="24"/>
+      <w:bookmarkStart w:id="26" w:name="_Toc133768806"/>
+      <w:r>
+        <w:t xml:space="preserve">Contexte de réalisation, pourquoi avoir besoin de cette compétence dans </w:t>
+      </w:r>
+      <w:proofErr w:type="gramStart"/>
+      <w:r>
+        <w:t>l’activité?</w:t>
+      </w:r>
+      <w:proofErr w:type="gramEnd"/>
+      <w:r>
+        <w:t xml:space="preserve"> Comment ça a été réalisé et assimilé ? Quelles ressources utilisées ? </w:t>
+      </w:r>
+      <w:proofErr w:type="spellStart"/>
+      <w:r>
+        <w:t>As-t’elle</w:t>
+      </w:r>
+      <w:proofErr w:type="spellEnd"/>
+      <w:r>
+        <w:t xml:space="preserve"> été traversée par des évolutions majeures ces 10 dernières années ?</w:t>
+      </w:r>
+      <w:bookmarkEnd w:id="26"/>
     </w:p>
     <w:p>
       <w:pPr>
         <w:pStyle w:val="Titre3"/>
       </w:pPr>
-      <w:bookmarkStart w:id="25" w:name="_Toc133768807"/>
-      <w:r>
-        <w:t>Renseignement sur la compétence et bonnes pratique</w:t>
-      </w:r>
-      <w:bookmarkEnd w:id="25"/>
+      <w:bookmarkStart w:id="27" w:name="_Toc133768807"/>
+      <w:r>
+        <w:t xml:space="preserve">Renseignement sur la compétence et </w:t>
+      </w:r>
+      <w:proofErr w:type="gramStart"/>
+      <w:r>
+        <w:t>bonnes pratique</w:t>
+      </w:r>
+      <w:bookmarkEnd w:id="27"/>
+      <w:proofErr w:type="gramEnd"/>
     </w:p>
     <w:p>
       <w:pPr>
@@ -4427,12 +5315,12 @@
       <w:pPr>
         <w:pStyle w:val="Titre1"/>
       </w:pPr>
-      <w:bookmarkStart w:id="26" w:name="_Toc133768808"/>
+      <w:bookmarkStart w:id="28" w:name="_Toc133768808"/>
       <w:r>
         <w:lastRenderedPageBreak/>
         <w:t>Contexte de réalisation</w:t>
       </w:r>
-      <w:bookmarkEnd w:id="26"/>
+      <w:bookmarkEnd w:id="28"/>
     </w:p>
     <w:p>
       <w:r>
@@ -4443,12 +5331,12 @@
       <w:pPr>
         <w:pStyle w:val="Titre1"/>
       </w:pPr>
-      <w:bookmarkStart w:id="27" w:name="_Toc133768809"/>
+      <w:bookmarkStart w:id="29" w:name="_Toc133768809"/>
       <w:r>
         <w:lastRenderedPageBreak/>
         <w:t>Conclusion</w:t>
       </w:r>
-      <w:bookmarkEnd w:id="27"/>
+      <w:bookmarkEnd w:id="29"/>
     </w:p>
     <w:p>
       <w:pPr>
@@ -4458,24 +5346,24 @@
           <w:numId w:val="6"/>
         </w:numPr>
       </w:pPr>
-      <w:bookmarkStart w:id="28" w:name="_Toc133768810"/>
+      <w:bookmarkStart w:id="30" w:name="_Toc133768810"/>
       <w:r>
         <w:t>Résum</w:t>
       </w:r>
       <w:r>
         <w:t>é</w:t>
       </w:r>
-      <w:bookmarkEnd w:id="28"/>
+      <w:bookmarkEnd w:id="30"/>
     </w:p>
     <w:p>
       <w:pPr>
         <w:pStyle w:val="Titre2"/>
       </w:pPr>
-      <w:bookmarkStart w:id="29" w:name="_Toc133768811"/>
+      <w:bookmarkStart w:id="31" w:name="_Toc133768811"/>
       <w:r>
         <w:t>Ouverture sur l’avenir</w:t>
       </w:r>
-      <w:bookmarkEnd w:id="29"/>
+      <w:bookmarkEnd w:id="31"/>
     </w:p>
     <w:p/>
     <w:p>
@@ -4499,7 +5387,7 @@
         </w:rPr>
         <w:t xml:space="preserve">Lien de l’article Auth0: </w:t>
       </w:r>
-      <w:hyperlink r:id="rId9" w:anchor="heading=h.rozdwj5vcws4" w:history="1">
+      <w:hyperlink r:id="rId10" w:anchor="heading=h.rozdwj5vcws4" w:history="1">
         <w:hyperlink>
           <w:r>
             <w:rPr>
@@ -4516,7 +5404,7 @@
     </w:p>
     <w:p/>
     <w:sectPr>
-      <w:footerReference w:type="default" r:id="rId10"/>
+      <w:footerReference w:type="default" r:id="rId11"/>
       <w:pgSz w:w="11906" w:h="16838"/>
       <w:pgMar w:top="1417" w:right="1417" w:bottom="1417" w:left="1417" w:header="708" w:footer="708" w:gutter="0"/>
       <w:pgNumType w:start="0"/>
@@ -4903,6 +5791,119 @@
     </w:lvl>
   </w:abstractNum>
   <w:abstractNum w:abstractNumId="3" w15:restartNumberingAfterBreak="0">
+    <w:nsid w:val="53C20B43"/>
+    <w:multiLevelType w:val="hybridMultilevel"/>
+    <w:tmpl w:val="74545916"/>
+    <w:lvl w:ilvl="0" w:tplc="040C0001">
+      <w:start w:val="1"/>
+      <w:numFmt w:val="bullet"/>
+      <w:lvlText w:val=""/>
+      <w:lvlJc w:val="left"/>
+      <w:pPr>
+        <w:ind w:left="720" w:hanging="360"/>
+      </w:pPr>
+      <w:rPr>
+        <w:rFonts w:ascii="Symbol" w:hAnsi="Symbol" w:hint="default"/>
+      </w:rPr>
+    </w:lvl>
+    <w:lvl w:ilvl="1" w:tplc="040C0003" w:tentative="1">
+      <w:start w:val="1"/>
+      <w:numFmt w:val="bullet"/>
+      <w:lvlText w:val="o"/>
+      <w:lvlJc w:val="left"/>
+      <w:pPr>
+        <w:ind w:left="1440" w:hanging="360"/>
+      </w:pPr>
+      <w:rPr>
+        <w:rFonts w:ascii="Courier New" w:hAnsi="Courier New" w:cs="Courier New" w:hint="default"/>
+      </w:rPr>
+    </w:lvl>
+    <w:lvl w:ilvl="2" w:tplc="040C0005" w:tentative="1">
+      <w:start w:val="1"/>
+      <w:numFmt w:val="bullet"/>
+      <w:lvlText w:val=""/>
+      <w:lvlJc w:val="left"/>
+      <w:pPr>
+        <w:ind w:left="2160" w:hanging="360"/>
+      </w:pPr>
+      <w:rPr>
+        <w:rFonts w:ascii="Wingdings" w:hAnsi="Wingdings" w:hint="default"/>
+      </w:rPr>
+    </w:lvl>
+    <w:lvl w:ilvl="3" w:tplc="040C0001" w:tentative="1">
+      <w:start w:val="1"/>
+      <w:numFmt w:val="bullet"/>
+      <w:lvlText w:val=""/>
+      <w:lvlJc w:val="left"/>
+      <w:pPr>
+        <w:ind w:left="2880" w:hanging="360"/>
+      </w:pPr>
+      <w:rPr>
+        <w:rFonts w:ascii="Symbol" w:hAnsi="Symbol" w:hint="default"/>
+      </w:rPr>
+    </w:lvl>
+    <w:lvl w:ilvl="4" w:tplc="040C0003" w:tentative="1">
+      <w:start w:val="1"/>
+      <w:numFmt w:val="bullet"/>
+      <w:lvlText w:val="o"/>
+      <w:lvlJc w:val="left"/>
+      <w:pPr>
+        <w:ind w:left="3600" w:hanging="360"/>
+      </w:pPr>
+      <w:rPr>
+        <w:rFonts w:ascii="Courier New" w:hAnsi="Courier New" w:cs="Courier New" w:hint="default"/>
+      </w:rPr>
+    </w:lvl>
+    <w:lvl w:ilvl="5" w:tplc="040C0005" w:tentative="1">
+      <w:start w:val="1"/>
+      <w:numFmt w:val="bullet"/>
+      <w:lvlText w:val=""/>
+      <w:lvlJc w:val="left"/>
+      <w:pPr>
+        <w:ind w:left="4320" w:hanging="360"/>
+      </w:pPr>
+      <w:rPr>
+        <w:rFonts w:ascii="Wingdings" w:hAnsi="Wingdings" w:hint="default"/>
+      </w:rPr>
+    </w:lvl>
+    <w:lvl w:ilvl="6" w:tplc="040C0001" w:tentative="1">
+      <w:start w:val="1"/>
+      <w:numFmt w:val="bullet"/>
+      <w:lvlText w:val=""/>
+      <w:lvlJc w:val="left"/>
+      <w:pPr>
+        <w:ind w:left="5040" w:hanging="360"/>
+      </w:pPr>
+      <w:rPr>
+        <w:rFonts w:ascii="Symbol" w:hAnsi="Symbol" w:hint="default"/>
+      </w:rPr>
+    </w:lvl>
+    <w:lvl w:ilvl="7" w:tplc="040C0003" w:tentative="1">
+      <w:start w:val="1"/>
+      <w:numFmt w:val="bullet"/>
+      <w:lvlText w:val="o"/>
+      <w:lvlJc w:val="left"/>
+      <w:pPr>
+        <w:ind w:left="5760" w:hanging="360"/>
+      </w:pPr>
+      <w:rPr>
+        <w:rFonts w:ascii="Courier New" w:hAnsi="Courier New" w:cs="Courier New" w:hint="default"/>
+      </w:rPr>
+    </w:lvl>
+    <w:lvl w:ilvl="8" w:tplc="040C0005" w:tentative="1">
+      <w:start w:val="1"/>
+      <w:numFmt w:val="bullet"/>
+      <w:lvlText w:val=""/>
+      <w:lvlJc w:val="left"/>
+      <w:pPr>
+        <w:ind w:left="6480" w:hanging="360"/>
+      </w:pPr>
+      <w:rPr>
+        <w:rFonts w:ascii="Wingdings" w:hAnsi="Wingdings" w:hint="default"/>
+      </w:rPr>
+    </w:lvl>
+  </w:abstractNum>
+  <w:abstractNum w:abstractNumId="4" w15:restartNumberingAfterBreak="0">
     <w:nsid w:val="71CD06FF"/>
     <w:multiLevelType w:val="hybridMultilevel"/>
     <w:tmpl w:val="44BEB6A8"/>
@@ -4999,16 +6000,16 @@
     <w:abstractNumId w:val="1"/>
   </w:num>
   <w:num w:numId="3" w16cid:durableId="2095279965">
-    <w:abstractNumId w:val="3"/>
+    <w:abstractNumId w:val="4"/>
   </w:num>
   <w:num w:numId="4" w16cid:durableId="1665818166">
-    <w:abstractNumId w:val="3"/>
+    <w:abstractNumId w:val="4"/>
     <w:lvlOverride w:ilvl="0">
       <w:startOverride w:val="1"/>
     </w:lvlOverride>
   </w:num>
   <w:num w:numId="5" w16cid:durableId="40059021">
-    <w:abstractNumId w:val="3"/>
+    <w:abstractNumId w:val="4"/>
     <w:lvlOverride w:ilvl="0">
       <w:startOverride w:val="1"/>
     </w:lvlOverride>
@@ -5026,25 +6027,25 @@
     </w:lvlOverride>
   </w:num>
   <w:num w:numId="8" w16cid:durableId="995960020">
-    <w:abstractNumId w:val="3"/>
+    <w:abstractNumId w:val="4"/>
     <w:lvlOverride w:ilvl="0">
       <w:startOverride w:val="1"/>
     </w:lvlOverride>
   </w:num>
   <w:num w:numId="9" w16cid:durableId="2110349179">
-    <w:abstractNumId w:val="3"/>
+    <w:abstractNumId w:val="4"/>
     <w:lvlOverride w:ilvl="0">
       <w:startOverride w:val="1"/>
     </w:lvlOverride>
   </w:num>
   <w:num w:numId="10" w16cid:durableId="1589463738">
-    <w:abstractNumId w:val="3"/>
+    <w:abstractNumId w:val="4"/>
     <w:lvlOverride w:ilvl="0">
       <w:startOverride w:val="1"/>
     </w:lvlOverride>
   </w:num>
   <w:num w:numId="11" w16cid:durableId="1607348153">
-    <w:abstractNumId w:val="3"/>
+    <w:abstractNumId w:val="4"/>
     <w:lvlOverride w:ilvl="0">
       <w:startOverride w:val="1"/>
     </w:lvlOverride>
@@ -5053,10 +6054,13 @@
     <w:abstractNumId w:val="2"/>
   </w:num>
   <w:num w:numId="13" w16cid:durableId="656760139">
-    <w:abstractNumId w:val="3"/>
+    <w:abstractNumId w:val="4"/>
     <w:lvlOverride w:ilvl="0">
       <w:startOverride w:val="1"/>
     </w:lvlOverride>
+  </w:num>
+  <w:num w:numId="14" w16cid:durableId="1607810881">
+    <w:abstractNumId w:val="3"/>
   </w:num>
 </w:numbering>
 </file>
@@ -6133,11 +7137,11 @@
     <w:sig w:usb0="E0002EFF" w:usb1="C000785B" w:usb2="00000009" w:usb3="00000000" w:csb0="000001FF" w:csb1="00000000"/>
   </w:font>
   <w:font w:name="Raleway">
-    <w:panose1 w:val="020B0003030101060003"/>
+    <w:altName w:val="Trebuchet MS"/>
     <w:charset w:val="00"/>
-    <w:family w:val="swiss"/>
+    <w:family w:val="auto"/>
     <w:pitch w:val="variable"/>
-    <w:sig w:usb0="A00000BF" w:usb1="5000005B" w:usb2="00000000" w:usb3="00000000" w:csb0="00000093" w:csb1="00000000"/>
+    <w:sig w:usb0="A00002FF" w:usb1="5000205B" w:usb2="00000000" w:usb3="00000000" w:csb0="00000197" w:csb1="00000000"/>
   </w:font>
 </w:fonts>
 </file>
@@ -6161,10 +7165,12 @@
     <w:rsidRoot w:val="00AE1813"/>
     <w:rsid w:val="000177B0"/>
     <w:rsid w:val="00044940"/>
+    <w:rsid w:val="00106CE5"/>
     <w:rsid w:val="0017148C"/>
     <w:rsid w:val="001C72CE"/>
     <w:rsid w:val="001D7CD0"/>
     <w:rsid w:val="00371A7A"/>
+    <w:rsid w:val="003E7C37"/>
     <w:rsid w:val="004E28C7"/>
     <w:rsid w:val="0067432D"/>
     <w:rsid w:val="00895509"/>
@@ -6177,6 +7183,8 @@
     <w:rsid w:val="00CD03EB"/>
     <w:rsid w:val="00CE0D12"/>
     <w:rsid w:val="00F22E4E"/>
+    <w:rsid w:val="00F3271A"/>
+    <w:rsid w:val="00F83970"/>
   </w:rsids>
   <m:mathPr>
     <m:mathFont m:val="Cambria Math"/>
@@ -6961,10 +7969,22 @@
 </CoverPageProperties>
 </file>
 
+<file path=customXml/item2.xml><?xml version="1.0" encoding="utf-8"?>
+<b:Sources xmlns:b="http://schemas.openxmlformats.org/officeDocument/2006/bibliography" xmlns="http://schemas.openxmlformats.org/officeDocument/2006/bibliography" SelectedStyle="\APASixthEditionOfficeOnline.xsl" StyleName="APA" Version="6"/>
+</file>
+
 <file path=customXml/itemProps1.xml><?xml version="1.0" encoding="utf-8"?>
 <ds:datastoreItem xmlns:ds="http://schemas.openxmlformats.org/officeDocument/2006/customXml" ds:itemID="{55AF091B-3C7A-41E3-B477-F2FDAA23CFDA}">
   <ds:schemaRefs>
     <ds:schemaRef ds:uri="http://schemas.microsoft.com/office/2006/coverPageProps"/>
   </ds:schemaRefs>
 </ds:datastoreItem>
+</file>
+
+<file path=customXml/itemProps2.xml><?xml version="1.0" encoding="utf-8"?>
+<ds:datastoreItem xmlns:ds="http://schemas.openxmlformats.org/officeDocument/2006/customXml" ds:itemID="{75C55D89-CB78-4701-82B3-5DD88C4AE151}">
+  <ds:schemaRefs>
+    <ds:schemaRef ds:uri="http://schemas.openxmlformats.org/officeDocument/2006/bibliography"/>
+  </ds:schemaRefs>
+</ds:datastoreItem>
 </file>
</xml_diff>

<commit_message>
1ere page 3e projet, ne pas oublier demande du 2e
</commit_message>
<xml_diff>
--- a/Dossier Pro.docx
+++ b/Dossier Pro.docx
@@ -3001,10 +3001,44 @@
           <w:b/>
           <w:bCs/>
         </w:rPr>
-        <w:t>Sophie DEMOIS</w:t>
-      </w:r>
-      <w:r>
-        <w:t xml:space="preserve">, ainsi que toute l’équipe pédagogique de l’EPSI, dont le suivi et l’aide apportée ont été d’une grande ressource lors de la rédaction de ce rapport. J’aimerai ensuite remercier mes deux manageuses de SMILE, </w:t>
+        <w:t>Sophie DEMOI</w:t>
+      </w:r>
+      <w:r>
+        <w:rPr>
+          <w:b/>
+          <w:bCs/>
+        </w:rPr>
+        <w:t xml:space="preserve">S </w:t>
+      </w:r>
+      <w:r>
+        <w:t>(a</w:t>
+      </w:r>
+      <w:r>
+        <w:t>insi que toute l’équipe pédagogique de l’EPSI</w:t>
+      </w:r>
+      <w:r>
+        <w:t>)</w:t>
+      </w:r>
+      <w:r>
+        <w:t xml:space="preserve"> </w:t>
+      </w:r>
+      <w:r>
+        <w:t>qu</w:t>
+      </w:r>
+      <w:r>
+        <w:t>i, grâce à son écoute et sa réactivité, nous a offert les meilleurs conditions</w:t>
+      </w:r>
+      <w:r>
+        <w:t xml:space="preserve"> de travail pour deux années</w:t>
+      </w:r>
+      <w:r>
+        <w:t xml:space="preserve"> </w:t>
+      </w:r>
+      <w:r>
+        <w:t>d’études</w:t>
+      </w:r>
+      <w:r>
+        <w:t xml:space="preserve">. J’aimerai ensuite remercier mes deux manageuses de SMILE, </w:t>
       </w:r>
       <w:r>
         <w:rPr>
@@ -3226,15 +3260,7 @@
     </w:p>
     <w:p>
       <w:r>
-        <w:t xml:space="preserve">SMILE est une société spécialisée dans le développement de solutions open source. Crée en 1991 à Paris, elle est maintenant implantée dans 17 agences réparties dans 9 pays différents. Elle offre des solutions à de nombreux grands comptes français et européens, comme la préfecture de Lyon, la SNCF ou encore Total et </w:t>
-      </w:r>
-      <w:proofErr w:type="spellStart"/>
-      <w:r>
-        <w:t>beIN</w:t>
-      </w:r>
-      <w:proofErr w:type="spellEnd"/>
-      <w:r>
-        <w:t xml:space="preserve"> sport.</w:t>
+        <w:t>SMILE est une société spécialisée dans le développement de solutions open source. Crée en 1991 à Paris, elle est maintenant implantée dans 17 agences réparties dans 9 pays différents. Elle offre des solutions à de nombreux grands comptes français et européens, comme la préfecture de Lyon, la SNCF ou encore Total et beIN sport.</w:t>
       </w:r>
     </w:p>
     <w:p>
@@ -3250,14 +3276,10 @@
         </w:rPr>
       </w:pPr>
       <w:r>
-        <w:t xml:space="preserve">Voici l’organigramme de la structure lyonnaise lors de mon arrivée, </w:t>
-      </w:r>
-      <w:r>
-        <w:rPr>
-          <w:b/>
-          <w:bCs/>
-        </w:rPr>
-        <w:t>[montrant les différentes équipes et les personnes dirigeant ces équipes] :</w:t>
+        <w:t>Voici l’organigramme de la structure lyonnaise lors de mon arrivée</w:t>
+      </w:r>
+      <w:r>
+        <w:t> :</w:t>
       </w:r>
     </w:p>
     <w:p>
@@ -3285,6 +3307,7 @@
         <w:t>Le groupe SMILE m’a embauché en octobre 2021 en tant que développeur java apprenti, et m’a confié différentes missions, que je décrirai tout au long de ce rapport.</w:t>
       </w:r>
     </w:p>
+    <w:p/>
     <w:p>
       <w:pPr>
         <w:pStyle w:val="Titre3"/>
@@ -3445,7 +3468,6 @@
       <w:r>
         <w:t xml:space="preserve">, </w:t>
       </w:r>
-      <w:proofErr w:type="spellStart"/>
       <w:r>
         <w:rPr>
           <w:i/>
@@ -3453,7 +3475,6 @@
         </w:rPr>
         <w:t>Jedox</w:t>
       </w:r>
-      <w:proofErr w:type="spellEnd"/>
       <w:r>
         <w:t xml:space="preserve"> ou encore des API Manager tel que </w:t>
       </w:r>
@@ -3649,15 +3670,7 @@
         <w:t>ouverts</w:t>
       </w:r>
       <w:r>
-        <w:t xml:space="preserve"> (Open Source et innovant) ; constituer </w:t>
-      </w:r>
-      <w:proofErr w:type="gramStart"/>
-      <w:r>
-        <w:t>des équipe</w:t>
-      </w:r>
-      <w:proofErr w:type="gramEnd"/>
-      <w:r>
-        <w:t xml:space="preserve"> </w:t>
+        <w:t xml:space="preserve"> (Open Source et innovant) ; constituer des équipe </w:t>
       </w:r>
       <w:r>
         <w:t>d’</w:t>
@@ -3730,34 +3743,16 @@
           <w:u w:val="single"/>
         </w:rPr>
       </w:pPr>
-      <w:proofErr w:type="spellStart"/>
-      <w:proofErr w:type="gramStart"/>
       <w:r>
         <w:rPr>
           <w:u w:val="single"/>
         </w:rPr>
-        <w:t>beIN</w:t>
-      </w:r>
-      <w:proofErr w:type="spellEnd"/>
-      <w:proofErr w:type="gramEnd"/>
-      <w:r>
-        <w:rPr>
-          <w:u w:val="single"/>
-        </w:rPr>
-        <w:t xml:space="preserve"> SPORTS</w:t>
-      </w:r>
-    </w:p>
-    <w:p>
-      <w:r>
-        <w:t xml:space="preserve">Le défi de </w:t>
-      </w:r>
-      <w:proofErr w:type="spellStart"/>
-      <w:r>
-        <w:t>beIN</w:t>
-      </w:r>
-      <w:proofErr w:type="spellEnd"/>
-      <w:r>
-        <w:t xml:space="preserve"> SPORTS était de créer un site web flexible capable d’assurer la publication de contenus multilingues et multisites, permettant à 60 journalistes et éditorialistes, répartis dans 4 salles de rédaction, de pouvoir facilement contribuer sur le site.</w:t>
+        <w:t>beIN SPORTS</w:t>
+      </w:r>
+    </w:p>
+    <w:p>
+      <w:r>
+        <w:t>Le défi de beIN SPORTS était de créer un site web flexible capable d’assurer la publication de contenus multilingues et multisites, permettant à 60 journalistes et éditorialistes, répartis dans 4 salles de rédaction, de pouvoir facilement contribuer sur le site.</w:t>
       </w:r>
     </w:p>
     <w:p>
@@ -3980,26 +3975,86 @@
     </w:p>
     <w:p>
       <w:r>
-        <w:t>Vitam est un projet demandé par l'État français afin de créer un socle commun d'archivage open source permettant la facilité d'accès et la documentation. Missionnés sur le projet, SMILE se lance dans la conception d'un projet hautement sécurisé réutilisable et pérenne.</w:t>
-      </w:r>
-    </w:p>
-    <w:p>
-      <w:r>
-        <w:t xml:space="preserve">Engagé sur 20 ans ce fait le choix de la flexibilité technologique c'est-à-dire que la solution vitam est conçue de façon modulaire permettant </w:t>
-      </w:r>
-      <w:commentRangeStart w:id="11"/>
-      <w:r>
-        <w:t>l'optimisation</w:t>
-      </w:r>
-      <w:commentRangeEnd w:id="11"/>
-      <w:r>
-        <w:rPr>
-          <w:rStyle w:val="Marquedecommentaire"/>
-        </w:rPr>
-        <w:commentReference w:id="11"/>
-      </w:r>
-      <w:r>
-        <w:t xml:space="preserve"> ou la modification de certains pans de l'application</w:t>
+        <w:t>Vitam est un projet demandé par l'État français</w:t>
+      </w:r>
+      <w:r>
+        <w:t xml:space="preserve">. Le but est </w:t>
+      </w:r>
+      <w:r>
+        <w:t>de créer un</w:t>
+      </w:r>
+      <w:r>
+        <w:t xml:space="preserve">e plateforme </w:t>
+      </w:r>
+      <w:r>
+        <w:t>d'archivage</w:t>
+      </w:r>
+      <w:r>
+        <w:t>,</w:t>
+      </w:r>
+      <w:r>
+        <w:t xml:space="preserve"> permettant </w:t>
+      </w:r>
+      <w:r>
+        <w:t xml:space="preserve">un </w:t>
+      </w:r>
+      <w:r>
+        <w:t xml:space="preserve">accès et </w:t>
+      </w:r>
+      <w:r>
+        <w:t xml:space="preserve">une </w:t>
+      </w:r>
+      <w:r>
+        <w:t>documentation</w:t>
+      </w:r>
+      <w:r>
+        <w:t xml:space="preserve"> facile et rapide</w:t>
+      </w:r>
+      <w:r>
+        <w:t>,</w:t>
+      </w:r>
+      <w:r>
+        <w:t xml:space="preserve"> </w:t>
+      </w:r>
+      <w:r>
+        <w:t>dont le</w:t>
+      </w:r>
+      <w:r>
+        <w:t xml:space="preserve"> </w:t>
+      </w:r>
+      <w:r>
+        <w:t>code source</w:t>
+      </w:r>
+      <w:r>
+        <w:t xml:space="preserve"> </w:t>
+      </w:r>
+      <w:r>
+        <w:t>serait redistribué et réutilisé par tous</w:t>
+      </w:r>
+      <w:r>
+        <w:t>. Missionnés sur le projet, SMILE se lance dans la conception d'un</w:t>
+      </w:r>
+      <w:r>
+        <w:t xml:space="preserve">e plateforme </w:t>
+      </w:r>
+      <w:r>
+        <w:t>hautement sécurisé</w:t>
+      </w:r>
+      <w:r>
+        <w:t>, réutilisable par le plus grand nombre avec une durée de vie d’au moins 20 ans.</w:t>
+      </w:r>
+      <w:r>
+        <w:t xml:space="preserve"> </w:t>
+      </w:r>
+    </w:p>
+    <w:p>
+      <w:r>
+        <w:t>SMILE choisi une architecture modulaire pour le projet, permettant une flexibilité technologique ainsi qu’une optimisation plus simple dans le futur.</w:t>
+      </w:r>
+    </w:p>
+    <w:p>
+      <w:r>
+        <w:t>Le projet fut un succès et SMILE intervient encore quotidiennement dans la production et la maintenance de la plateforme.</w:t>
       </w:r>
     </w:p>
     <w:p>
@@ -4026,11 +4081,11 @@
         </w:tabs>
         <w:ind w:left="720" w:hanging="720"/>
       </w:pPr>
-      <w:bookmarkStart w:id="12" w:name="_Toc139409606"/>
+      <w:bookmarkStart w:id="11" w:name="_Toc139409606"/>
       <w:r>
         <w:t>Mon activité à SMILE</w:t>
       </w:r>
-      <w:bookmarkEnd w:id="12"/>
+      <w:bookmarkEnd w:id="11"/>
     </w:p>
     <w:p>
       <w:pPr>
@@ -4040,11 +4095,11 @@
           <w:numId w:val="22"/>
         </w:numPr>
       </w:pPr>
-      <w:bookmarkStart w:id="13" w:name="_Toc139409607"/>
+      <w:bookmarkStart w:id="12" w:name="_Toc139409607"/>
       <w:r>
         <w:t>Place dans les équipes</w:t>
       </w:r>
-      <w:bookmarkEnd w:id="13"/>
+      <w:bookmarkEnd w:id="12"/>
     </w:p>
     <w:p>
       <w:r>
@@ -4183,11 +4238,11 @@
           <w:tab w:val="clear" w:pos="0"/>
         </w:tabs>
       </w:pPr>
-      <w:bookmarkStart w:id="14" w:name="_Toc139409608"/>
+      <w:bookmarkStart w:id="13" w:name="_Toc139409608"/>
       <w:r>
         <w:t>Missions confiées</w:t>
       </w:r>
-      <w:bookmarkEnd w:id="14"/>
+      <w:bookmarkEnd w:id="13"/>
     </w:p>
     <w:p>
       <w:r>
@@ -4201,6 +4256,7 @@
     </w:p>
     <w:p>
       <w:r>
+        <w:lastRenderedPageBreak/>
         <w:t>Java : création de formulaire pour le gvt recensant les accidents de transports contenant des matières chimiques</w:t>
       </w:r>
     </w:p>
@@ -4232,12 +4288,12 @@
         </w:tabs>
         <w:ind w:left="1800"/>
       </w:pPr>
-      <w:bookmarkStart w:id="15" w:name="_Toc139409609"/>
+      <w:bookmarkStart w:id="14" w:name="_Toc139409609"/>
       <w:r>
         <w:lastRenderedPageBreak/>
         <w:t>Valorisation des compétences</w:t>
       </w:r>
-      <w:bookmarkEnd w:id="15"/>
+      <w:bookmarkEnd w:id="14"/>
     </w:p>
     <w:p>
       <w:pPr>
@@ -4251,11 +4307,11 @@
         </w:tabs>
         <w:ind w:left="720" w:hanging="720"/>
       </w:pPr>
-      <w:bookmarkStart w:id="16" w:name="_Toc139409610"/>
+      <w:bookmarkStart w:id="15" w:name="_Toc139409610"/>
       <w:r>
         <w:t>Projet WSO2</w:t>
       </w:r>
-      <w:bookmarkEnd w:id="16"/>
+      <w:bookmarkEnd w:id="15"/>
     </w:p>
     <w:p>
       <w:pPr>
@@ -4268,11 +4324,11 @@
           <w:tab w:val="clear" w:pos="0"/>
         </w:tabs>
       </w:pPr>
-      <w:bookmarkStart w:id="17" w:name="_Toc139409611"/>
+      <w:bookmarkStart w:id="16" w:name="_Toc139409611"/>
       <w:r>
         <w:t>Explication en détail du projet</w:t>
       </w:r>
-      <w:bookmarkEnd w:id="17"/>
+      <w:bookmarkEnd w:id="16"/>
     </w:p>
     <w:p>
       <w:r>
@@ -4375,7 +4431,7 @@
                     </pic:cNvPicPr>
                   </pic:nvPicPr>
                   <pic:blipFill>
-                    <a:blip r:embed="rId13"/>
+                    <a:blip r:embed="rId9"/>
                     <a:stretch>
                       <a:fillRect/>
                     </a:stretch>
@@ -4451,11 +4507,11 @@
       <w:r>
         <w:t xml:space="preserve">Cette présentation </w:t>
       </w:r>
-      <w:bookmarkStart w:id="18" w:name="_Hlk135664135"/>
+      <w:bookmarkStart w:id="17" w:name="_Hlk135664135"/>
       <w:r>
         <w:t>m</w:t>
       </w:r>
-      <w:bookmarkEnd w:id="18"/>
+      <w:bookmarkEnd w:id="17"/>
       <w:r>
         <w:t>’a permis d’affirmer la fin de mon autoformation et de lancer mon autonomie sur les différents projets qui pourraient nécessiter ma présence.</w:t>
       </w:r>
@@ -4665,7 +4721,7 @@
                     </pic:cNvPicPr>
                   </pic:nvPicPr>
                   <pic:blipFill>
-                    <a:blip r:embed="rId14"/>
+                    <a:blip r:embed="rId10"/>
                     <a:srcRect l="1199" t="882" r="1331" b="3657"/>
                     <a:stretch>
                       <a:fillRect/>
@@ -4780,7 +4836,7 @@
                     </pic:cNvPicPr>
                   </pic:nvPicPr>
                   <pic:blipFill>
-                    <a:blip r:embed="rId15"/>
+                    <a:blip r:embed="rId11"/>
                     <a:stretch>
                       <a:fillRect/>
                     </a:stretch>
@@ -4984,21 +5040,19 @@
         <w:t>WSO2 APIM</w:t>
       </w:r>
       <w:r>
-        <w:t xml:space="preserve">, que </w:t>
-      </w:r>
-      <w:commentRangeStart w:id="19"/>
-      <w:r>
-        <w:t xml:space="preserve">j'ai build en </w:t>
-      </w:r>
-      <w:commentRangeEnd w:id="19"/>
-      <w:r>
-        <w:rPr>
-          <w:rStyle w:val="Marquedecommentaire"/>
-        </w:rPr>
-        <w:commentReference w:id="19"/>
-      </w:r>
-      <w:r>
-        <w:t xml:space="preserve">utilisant Maven afin de pouvoir inclure ces 3 </w:t>
+        <w:t>, qu</w:t>
+      </w:r>
+      <w:r>
+        <w:t xml:space="preserve">e j’ai transformé en classes grâce au build de </w:t>
+      </w:r>
+      <w:r>
+        <w:t>Maven</w:t>
+      </w:r>
+      <w:r>
+        <w:t xml:space="preserve">. Ce build m’a permis d’intégrer les </w:t>
+      </w:r>
+      <w:r>
+        <w:t xml:space="preserve">3 </w:t>
       </w:r>
       <w:r>
         <w:rPr>
@@ -5008,7 +5062,10 @@
         <w:t xml:space="preserve">JDK </w:t>
       </w:r>
       <w:r>
-        <w:t>dans mon projet précédemment créé, me permettant d’utiliser les fonctions liées à ces kits de développement dans les contrôleurs de mon projet.</w:t>
+        <w:t>dans mon projet, me permettant d’utiliser les fonctions liées à ces kits de développement</w:t>
+      </w:r>
+      <w:r>
+        <w:t>.</w:t>
       </w:r>
     </w:p>
     <w:p>
@@ -5070,7 +5127,7 @@
                     </pic:cNvPicPr>
                   </pic:nvPicPr>
                   <pic:blipFill>
-                    <a:blip r:embed="rId16"/>
+                    <a:blip r:embed="rId12"/>
                     <a:stretch>
                       <a:fillRect/>
                     </a:stretch>
@@ -5309,7 +5366,7 @@
                     </pic:cNvPicPr>
                   </pic:nvPicPr>
                   <pic:blipFill>
-                    <a:blip r:embed="rId17"/>
+                    <a:blip r:embed="rId13"/>
                     <a:stretch>
                       <a:fillRect/>
                     </a:stretch>
@@ -5818,12 +5875,12 @@
           <w:numId w:val="34"/>
         </w:numPr>
       </w:pPr>
-      <w:bookmarkStart w:id="20" w:name="_Toc139409612"/>
+      <w:bookmarkStart w:id="18" w:name="_Toc139409612"/>
       <w:r>
         <w:lastRenderedPageBreak/>
         <w:t>Quelles compétences validées par le projet ?</w:t>
       </w:r>
-      <w:bookmarkEnd w:id="20"/>
+      <w:bookmarkEnd w:id="18"/>
     </w:p>
     <w:p>
       <w:r>
@@ -5992,12 +6049,12 @@
           <w:tab w:val="clear" w:pos="0"/>
         </w:tabs>
       </w:pPr>
-      <w:bookmarkStart w:id="21" w:name="_Toc139409613"/>
+      <w:bookmarkStart w:id="19" w:name="_Toc139409613"/>
       <w:r>
         <w:lastRenderedPageBreak/>
         <w:t>Recul et améliorations</w:t>
       </w:r>
-      <w:bookmarkEnd w:id="21"/>
+      <w:bookmarkEnd w:id="19"/>
       <w:r>
         <w:t xml:space="preserve"> envisageables</w:t>
       </w:r>
@@ -6023,12 +6080,12 @@
         </w:tabs>
         <w:ind w:left="720" w:hanging="720"/>
       </w:pPr>
-      <w:bookmarkStart w:id="22" w:name="_Toc139409614"/>
+      <w:bookmarkStart w:id="20" w:name="_Toc139409614"/>
       <w:r>
         <w:lastRenderedPageBreak/>
         <w:t>Projet INRAE</w:t>
       </w:r>
-      <w:bookmarkEnd w:id="22"/>
+      <w:bookmarkEnd w:id="20"/>
     </w:p>
     <w:p>
       <w:pPr>
@@ -6041,11 +6098,11 @@
           <w:tab w:val="clear" w:pos="0"/>
         </w:tabs>
       </w:pPr>
-      <w:bookmarkStart w:id="23" w:name="_Toc139409615"/>
+      <w:bookmarkStart w:id="21" w:name="_Toc139409615"/>
       <w:r>
         <w:t>Explication en détail du projet</w:t>
       </w:r>
-      <w:bookmarkEnd w:id="23"/>
+      <w:bookmarkEnd w:id="21"/>
     </w:p>
     <w:p>
       <w:pPr>
@@ -6055,17 +6112,9 @@
           <w:numId w:val="36"/>
         </w:numPr>
       </w:pPr>
-      <w:bookmarkStart w:id="24" w:name="_Toc139409616"/>
-      <w:r>
-        <w:t xml:space="preserve">Contexte de réalisation, pourquoi avoir besoin de cette compétence dans </w:t>
-      </w:r>
-      <w:proofErr w:type="gramStart"/>
-      <w:r>
-        <w:t>l’activité?</w:t>
-      </w:r>
-      <w:proofErr w:type="gramEnd"/>
-      <w:r>
-        <w:t xml:space="preserve"> Comment ça a été réalisé et assimilé ? Quelles ressources utilisées ? </w:t>
+      <w:bookmarkStart w:id="22" w:name="_Toc139409616"/>
+      <w:r>
+        <w:t xml:space="preserve">Contexte de réalisation, pourquoi avoir besoin de cette compétence dans l’activité? Comment ça a été réalisé et assimilé ? Quelles ressources utilisées ? </w:t>
       </w:r>
       <w:proofErr w:type="spellStart"/>
       <w:r>
@@ -6075,7 +6124,7 @@
       <w:r>
         <w:t xml:space="preserve"> été traversée par des évolutions majeures ces 10 dernières années ?</w:t>
       </w:r>
-      <w:bookmarkEnd w:id="24"/>
+      <w:bookmarkEnd w:id="22"/>
     </w:p>
     <w:p>
       <w:pPr>
@@ -6088,16 +6137,11 @@
           <w:tab w:val="clear" w:pos="0"/>
         </w:tabs>
       </w:pPr>
-      <w:bookmarkStart w:id="25" w:name="_Toc139409617"/>
-      <w:r>
-        <w:t xml:space="preserve">Renseignement sur la compétence et </w:t>
-      </w:r>
-      <w:proofErr w:type="gramStart"/>
-      <w:r>
-        <w:t>bonnes pratique</w:t>
-      </w:r>
-      <w:bookmarkEnd w:id="25"/>
-      <w:proofErr w:type="gramEnd"/>
+      <w:bookmarkStart w:id="23" w:name="_Toc139409617"/>
+      <w:r>
+        <w:t>Renseignement sur la compétence et bonnes pratique</w:t>
+      </w:r>
+      <w:bookmarkEnd w:id="23"/>
     </w:p>
     <w:p>
       <w:pPr>
@@ -6126,12 +6170,12 @@
         </w:tabs>
         <w:ind w:left="720" w:hanging="720"/>
       </w:pPr>
-      <w:bookmarkStart w:id="26" w:name="_Toc139409618"/>
+      <w:bookmarkStart w:id="24" w:name="_Toc139409618"/>
       <w:r>
         <w:lastRenderedPageBreak/>
         <w:t xml:space="preserve">Projet </w:t>
       </w:r>
-      <w:bookmarkEnd w:id="26"/>
+      <w:bookmarkEnd w:id="24"/>
       <w:r>
         <w:t>« m</w:t>
       </w:r>
@@ -6153,11 +6197,11 @@
           <w:tab w:val="clear" w:pos="0"/>
         </w:tabs>
       </w:pPr>
-      <w:bookmarkStart w:id="27" w:name="_Toc139409619"/>
+      <w:bookmarkStart w:id="25" w:name="_Toc139409619"/>
       <w:r>
         <w:t>Explication en détail du projet</w:t>
       </w:r>
-      <w:bookmarkEnd w:id="27"/>
+      <w:bookmarkEnd w:id="25"/>
     </w:p>
     <w:p>
       <w:r>
@@ -6170,15 +6214,7 @@
         <w:t xml:space="preserve"> </w:t>
       </w:r>
       <w:r>
-        <w:t xml:space="preserve">Cette équipe était constituée de 2 développeurs backend (Claude </w:t>
-      </w:r>
-      <w:proofErr w:type="spellStart"/>
-      <w:r>
-        <w:t>Prabel</w:t>
-      </w:r>
-      <w:proofErr w:type="spellEnd"/>
-      <w:r>
-        <w:t xml:space="preserve"> et moi), de 4 développeurs front (</w:t>
+        <w:t>Cette équipe était constituée de 2 développeurs backend (Claude Prabel et moi), de 4 développeurs front (</w:t>
       </w:r>
       <w:r>
         <w:rPr>
@@ -6188,23 +6224,7 @@
         <w:t>[INSERER NOM DEVS FRONT]</w:t>
       </w:r>
       <w:r>
-        <w:t xml:space="preserve">) et d’un </w:t>
-      </w:r>
-      <w:proofErr w:type="spellStart"/>
-      <w:r>
-        <w:t>techlead</w:t>
-      </w:r>
-      <w:proofErr w:type="spellEnd"/>
-      <w:r>
-        <w:t xml:space="preserve"> (Marc </w:t>
-      </w:r>
-      <w:proofErr w:type="spellStart"/>
-      <w:r>
-        <w:t>Terasson</w:t>
-      </w:r>
-      <w:proofErr w:type="spellEnd"/>
-      <w:r>
-        <w:t>).</w:t>
+        <w:t>) et d’un techlead (Marc Terasson).</w:t>
       </w:r>
       <w:r>
         <w:t xml:space="preserve"> </w:t>
@@ -6247,7 +6267,246 @@
         <w:t>(vitesse, routes, quel type de transports, météo, quels types de matières dangereuses, etc.) lors d’un accident.</w:t>
       </w:r>
     </w:p>
+    <w:p>
+      <w:r>
+        <w:t>Ce formulaire est ainsi stocké dans l’application avant d’être validé par une personne du gouvernement, un gestionnaire</w:t>
+      </w:r>
+      <w:r>
+        <w:t xml:space="preserve">, chargé de vérifier la validité </w:t>
+      </w:r>
+      <w:r>
+        <w:t xml:space="preserve">et le traitement </w:t>
+      </w:r>
+      <w:r>
+        <w:t>de la déclaration</w:t>
+      </w:r>
+      <w:r>
+        <w:t>.</w:t>
+      </w:r>
+    </w:p>
+    <w:p>
+      <w:r>
+        <w:t xml:space="preserve">Cette application comporte </w:t>
+      </w:r>
+      <w:r>
+        <w:t xml:space="preserve">donc </w:t>
+      </w:r>
+      <w:r>
+        <w:t>deux profils qui ont accès a différentes données, un profil déclarant (la personne qui remplit le formulaire) ainsi qu’un profil gestionnaire</w:t>
+      </w:r>
+      <w:r>
+        <w:t>. Cela demande un traitement des accès en fonction du profil,</w:t>
+      </w:r>
+      <w:r>
+        <w:t xml:space="preserve"> que nous devons gérer dans la partie backend du projet.</w:t>
+      </w:r>
+    </w:p>
+    <w:p>
+      <w:r>
+        <w:t xml:space="preserve">Pour se connecter à la </w:t>
+      </w:r>
+      <w:r>
+        <w:t>webapp</w:t>
+      </w:r>
+      <w:r>
+        <w:t xml:space="preserve"> que nous </w:t>
+      </w:r>
+      <w:r>
+        <w:t>devions passer</w:t>
+      </w:r>
+      <w:r>
+        <w:t xml:space="preserve"> par la plateforme de connexion « cerbère », gérée par le ministère de la transition écologique</w:t>
+      </w:r>
+      <w:r>
+        <w:t>. Lors de la connexion a cerbère, nous obtenions</w:t>
+      </w:r>
+      <w:r>
+        <w:t xml:space="preserve"> </w:t>
+      </w:r>
+      <w:r>
+        <w:t xml:space="preserve">un token d’authentification (un </w:t>
+      </w:r>
+      <w:r>
+        <w:rPr>
+          <w:i/>
+          <w:iCs/>
+        </w:rPr>
+        <w:t>JSESSIONID)</w:t>
+      </w:r>
+      <w:r>
+        <w:t xml:space="preserve"> contenant les informations</w:t>
+      </w:r>
+      <w:r>
+        <w:t xml:space="preserve"> de l’utilisateur</w:t>
+      </w:r>
+      <w:r>
+        <w:t xml:space="preserve"> (profil, genre, etc.)</w:t>
+      </w:r>
+      <w:r>
+        <w:t>.</w:t>
+      </w:r>
+    </w:p>
     <w:p/>
+    <w:p>
+      <w:pPr>
+        <w:rPr>
+          <w:b/>
+          <w:bCs/>
+        </w:rPr>
+      </w:pPr>
+      <w:r>
+        <w:t>Je suis arrivé dans le projet au cours du 2</w:t>
+      </w:r>
+      <w:r>
+        <w:rPr>
+          <w:vertAlign w:val="superscript"/>
+        </w:rPr>
+        <w:t>e</w:t>
+      </w:r>
+      <w:r>
+        <w:t xml:space="preserve"> sprint, l’architecture du projet </w:t>
+      </w:r>
+      <w:r>
+        <w:t>avait</w:t>
+      </w:r>
+      <w:r>
+        <w:t xml:space="preserve"> déjà été </w:t>
+      </w:r>
+      <w:r>
+        <w:t>créée, ainsi que les configurations nginx et les liens entre la webapp et la plateforme « </w:t>
+      </w:r>
+      <w:r>
+        <w:t>cerbère</w:t>
+      </w:r>
+      <w:r>
+        <w:t> ».</w:t>
+      </w:r>
+      <w:r>
+        <w:t xml:space="preserve"> Voici un schéma de l’architecture du projet : </w:t>
+      </w:r>
+      <w:r>
+        <w:rPr>
+          <w:b/>
+          <w:bCs/>
+        </w:rPr>
+        <w:t>[INSERER SCHEMA ARCHI]</w:t>
+      </w:r>
+    </w:p>
+    <w:p>
+      <w:r>
+        <w:t>J’ai donc rejoint cette équipe au milieu du 2</w:t>
+      </w:r>
+      <w:r>
+        <w:rPr>
+          <w:vertAlign w:val="superscript"/>
+        </w:rPr>
+        <w:t>e</w:t>
+      </w:r>
+      <w:r>
+        <w:t xml:space="preserve"> sprint, et je ne connaissais rien du projet, j’ai donc passé les premières journées à suivre Claude dans ses taches afin de me familiariser avec l’architecture complexe du projet. </w:t>
+      </w:r>
+      <w:r>
+        <w:t>Pendant ce temps, j’ai appris énormément de nouvelles choses que je n’avais jamais vu en Java. Pour faire un bref résumé, voici une liste</w:t>
+      </w:r>
+      <w:r>
+        <w:t xml:space="preserve"> des sujets que j’ai pu apercevoir au cours de ces quelques journées, que j’ai approfondis dans la suite de mon projet</w:t>
+      </w:r>
+      <w:r>
+        <w:t> : les DTO</w:t>
+      </w:r>
+      <w:r>
+        <w:t> ;</w:t>
+      </w:r>
+      <w:r>
+        <w:t xml:space="preserve"> </w:t>
+      </w:r>
+      <w:r>
+        <w:t>les entités</w:t>
+      </w:r>
+      <w:r>
+        <w:t>, les mappers</w:t>
+      </w:r>
+      <w:r>
+        <w:t> ;</w:t>
+      </w:r>
+      <w:r>
+        <w:t xml:space="preserve"> les mappers générés par Spring</w:t>
+      </w:r>
+      <w:r>
+        <w:t> ;</w:t>
+      </w:r>
+      <w:r>
+        <w:t xml:space="preserve"> les scripts </w:t>
+      </w:r>
+      <w:r>
+        <w:rPr>
+          <w:i/>
+          <w:iCs/>
+        </w:rPr>
+        <w:t>flyway</w:t>
+      </w:r>
+      <w:r>
+        <w:rPr>
+          <w:i/>
+          <w:iCs/>
+        </w:rPr>
+        <w:t> ;</w:t>
+      </w:r>
+      <w:r>
+        <w:t xml:space="preserve"> l’utilisation de docker pour conteneuriser une base de </w:t>
+      </w:r>
+      <w:r>
+        <w:t>données</w:t>
+      </w:r>
+      <w:r>
+        <w:t xml:space="preserve"> et comment y accéder en java</w:t>
+      </w:r>
+      <w:r>
+        <w:t> ;</w:t>
+      </w:r>
+      <w:r>
+        <w:t xml:space="preserve"> l’utilisation des JSESSIONID</w:t>
+      </w:r>
+      <w:r>
+        <w:t> ;</w:t>
+      </w:r>
+      <w:r>
+        <w:t xml:space="preserve"> les liens entre </w:t>
+      </w:r>
+      <w:r>
+        <w:t>Postman</w:t>
+      </w:r>
+      <w:r>
+        <w:t xml:space="preserve"> et des entités externes </w:t>
+      </w:r>
+      <w:r>
+        <w:t xml:space="preserve">comme </w:t>
+      </w:r>
+      <w:r>
+        <w:t>cerbère</w:t>
+      </w:r>
+      <w:r>
+        <w:t> ;</w:t>
+      </w:r>
+      <w:r>
+        <w:t xml:space="preserve"> </w:t>
+      </w:r>
+      <w:r>
+        <w:t>etc.</w:t>
+      </w:r>
+    </w:p>
+    <w:p/>
+    <w:p/>
+    <w:p/>
+    <w:p>
+      <w:r>
+        <w:lastRenderedPageBreak/>
+        <w:t xml:space="preserve">J’ai donc pu commencer a suivre les US </w:t>
+      </w:r>
+      <w:r>
+        <w:tab/>
+      </w:r>
+    </w:p>
     <w:p>
       <w:pPr>
         <w:pStyle w:val="Titre3"/>
@@ -6256,17 +6515,9 @@
           <w:numId w:val="38"/>
         </w:numPr>
       </w:pPr>
-      <w:bookmarkStart w:id="28" w:name="_Toc139409620"/>
-      <w:r>
-        <w:t xml:space="preserve">Contexte de réalisation, pourquoi avoir besoin de cette compétence dans </w:t>
-      </w:r>
-      <w:proofErr w:type="gramStart"/>
-      <w:r>
-        <w:t>l’activité?</w:t>
-      </w:r>
-      <w:proofErr w:type="gramEnd"/>
-      <w:r>
-        <w:t xml:space="preserve"> Comment ça a été réalisé et assimilé ? Quelles ressources utilisées ? </w:t>
+      <w:bookmarkStart w:id="26" w:name="_Toc139409620"/>
+      <w:r>
+        <w:t xml:space="preserve">Contexte de réalisation, pourquoi avoir besoin de cette compétence dans l’activité? Comment ça a été réalisé et assimilé ? Quelles ressources utilisées ? </w:t>
       </w:r>
       <w:proofErr w:type="spellStart"/>
       <w:r>
@@ -6276,7 +6527,7 @@
       <w:r>
         <w:t xml:space="preserve"> été traversée par des évolutions majeures ces 10 dernières années ?</w:t>
       </w:r>
-      <w:bookmarkEnd w:id="28"/>
+      <w:bookmarkEnd w:id="26"/>
     </w:p>
     <w:p>
       <w:pPr>
@@ -6289,16 +6540,11 @@
           <w:tab w:val="clear" w:pos="0"/>
         </w:tabs>
       </w:pPr>
-      <w:bookmarkStart w:id="29" w:name="_Toc139409621"/>
-      <w:r>
-        <w:t xml:space="preserve">Renseignement sur la compétence et </w:t>
-      </w:r>
-      <w:proofErr w:type="gramStart"/>
-      <w:r>
-        <w:t>bonnes pratique</w:t>
-      </w:r>
-      <w:bookmarkEnd w:id="29"/>
-      <w:proofErr w:type="gramEnd"/>
+      <w:bookmarkStart w:id="27" w:name="_Toc139409621"/>
+      <w:r>
+        <w:t>Renseignement sur la compétence et bonnes pratique</w:t>
+      </w:r>
+      <w:bookmarkEnd w:id="27"/>
     </w:p>
     <w:p/>
     <w:p>
@@ -6318,12 +6564,12 @@
         </w:tabs>
         <w:ind w:left="1800"/>
       </w:pPr>
-      <w:bookmarkStart w:id="30" w:name="_Toc139409622"/>
+      <w:bookmarkStart w:id="28" w:name="_Toc139409622"/>
       <w:r>
         <w:lastRenderedPageBreak/>
         <w:t>Conclusion</w:t>
       </w:r>
-      <w:bookmarkEnd w:id="30"/>
+      <w:bookmarkEnd w:id="28"/>
     </w:p>
     <w:p>
       <w:pPr>
@@ -6337,11 +6583,11 @@
         </w:tabs>
         <w:ind w:left="720" w:hanging="720"/>
       </w:pPr>
-      <w:bookmarkStart w:id="31" w:name="_Toc139409623"/>
+      <w:bookmarkStart w:id="29" w:name="_Toc139409623"/>
       <w:r>
         <w:t>Résumé</w:t>
       </w:r>
-      <w:bookmarkEnd w:id="31"/>
+      <w:bookmarkEnd w:id="29"/>
       <w:r>
         <w:t xml:space="preserve"> des projets</w:t>
       </w:r>
@@ -6374,7 +6620,7 @@
         </w:tabs>
         <w:ind w:left="720" w:hanging="720"/>
       </w:pPr>
-      <w:bookmarkStart w:id="32" w:name="_Toc139409624"/>
+      <w:bookmarkStart w:id="30" w:name="_Toc139409624"/>
       <w:r>
         <w:t xml:space="preserve">Ouverture sur l’avenir [ouvrir plus large que juste le code </w:t>
       </w:r>
@@ -6410,7 +6656,7 @@
       <w:r>
         <w:t>]</w:t>
       </w:r>
-      <w:bookmarkEnd w:id="32"/>
+      <w:bookmarkEnd w:id="30"/>
     </w:p>
     <w:p/>
     <w:p>
@@ -6430,18 +6676,18 @@
         </w:tabs>
         <w:ind w:left="1800"/>
       </w:pPr>
-      <w:bookmarkStart w:id="33" w:name="_Toc139409625"/>
+      <w:bookmarkStart w:id="31" w:name="_Toc139409625"/>
       <w:r>
         <w:lastRenderedPageBreak/>
         <w:t>Annexe</w:t>
       </w:r>
-      <w:bookmarkEnd w:id="33"/>
+      <w:bookmarkEnd w:id="31"/>
     </w:p>
     <w:p>
       <w:r>
         <w:t xml:space="preserve">Lien de l’article Auth0 : </w:t>
       </w:r>
-      <w:hyperlink r:id="rId18" w:anchor="heading=h.rozdwj5vcws4" w:history="1">
+      <w:hyperlink r:id="rId14" w:anchor="heading=h.rozdwj5vcws4" w:history="1">
         <w:r>
           <w:rPr>
             <w:rStyle w:val="LienInternet"/>
@@ -6455,7 +6701,7 @@
       <w:r>
         <w:t xml:space="preserve">Lien repo github du JSON sur le projet wso2 APIM : </w:t>
       </w:r>
-      <w:hyperlink r:id="rId19">
+      <w:hyperlink r:id="rId15">
         <w:r>
           <w:rPr>
             <w:rStyle w:val="LienInternet"/>
@@ -6493,7 +6739,7 @@
                     </pic:cNvPicPr>
                   </pic:nvPicPr>
                   <pic:blipFill>
-                    <a:blip r:embed="rId20"/>
+                    <a:blip r:embed="rId16"/>
                     <a:stretch>
                       <a:fillRect/>
                     </a:stretch>
@@ -6543,7 +6789,7 @@
                     </pic:cNvPicPr>
                   </pic:nvPicPr>
                   <pic:blipFill>
-                    <a:blip r:embed="rId21"/>
+                    <a:blip r:embed="rId17"/>
                     <a:stretch>
                       <a:fillRect/>
                     </a:stretch>
@@ -6598,7 +6844,7 @@
                     <pic:cNvPicPr/>
                   </pic:nvPicPr>
                   <pic:blipFill>
-                    <a:blip r:embed="rId22"/>
+                    <a:blip r:embed="rId18"/>
                     <a:stretch>
                       <a:fillRect/>
                     </a:stretch>
@@ -6621,7 +6867,7 @@
     </w:p>
     <w:p/>
     <w:sectPr>
-      <w:footerReference w:type="default" r:id="rId23"/>
+      <w:footerReference w:type="default" r:id="rId19"/>
       <w:pgSz w:w="11906" w:h="16838"/>
       <w:pgMar w:top="1417" w:right="1417" w:bottom="1417" w:left="1417" w:header="708" w:footer="708" w:gutter="0"/>
       <w:pgNumType w:start="0"/>
@@ -6631,70 +6877,6 @@
     </w:sectPr>
   </w:body>
 </w:document>
-</file>
-
-<file path=word/comments.xml><?xml version="1.0" encoding="utf-8"?>
-<w:comments xmlns:wpc="http://schemas.microsoft.com/office/word/2010/wordprocessingCanvas" xmlns:cx="http://schemas.microsoft.com/office/drawing/2014/chartex" xmlns:cx1="http://schemas.microsoft.com/office/drawing/2015/9/8/chartex" xmlns:cx2="http://schemas.microsoft.com/office/drawing/2015/10/21/chartex" xmlns:cx3="http://schemas.microsoft.com/office/drawing/2016/5/9/chartex" xmlns:cx4="http://schemas.microsoft.com/office/drawing/2016/5/10/chartex" xmlns:cx5="http://schemas.microsoft.com/office/drawing/2016/5/11/chartex" xmlns:cx6="http://schemas.microsoft.com/office/drawing/2016/5/12/chartex" xmlns:cx7="http://schemas.microsoft.com/office/drawing/2016/5/13/chartex" xmlns:cx8="http://schemas.microsoft.com/office/drawing/2016/5/14/chartex" xmlns:mc="http://schemas.openxmlformats.org/markup-compatibility/2006" xmlns:aink="http://schemas.microsoft.com/office/drawing/2016/ink" xmlns:am3d="http://schemas.microsoft.com/office/drawing/2017/model3d" xmlns:o="urn:schemas-microsoft-com:office:office" xmlns:oel="http://schemas.microsoft.com/office/2019/extlst" xmlns:r="http://schemas.openxmlformats.org/officeDocument/2006/relationships" xmlns:m="http://schemas.openxmlformats.org/officeDocument/2006/math" xmlns:v="urn:schemas-microsoft-com:vml" xmlns:wp14="http://schemas.microsoft.com/office/word/2010/wordprocessingDrawing" xmlns:wp="http://schemas.openxmlformats.org/drawingml/2006/wordprocessingDrawing" xmlns:w10="urn:schemas-microsoft-com:office:word" xmlns:w="http://schemas.openxmlformats.org/wordprocessingml/2006/main" xmlns:w14="http://schemas.microsoft.com/office/word/2010/wordml" xmlns:w15="http://schemas.microsoft.com/office/word/2012/wordml" xmlns:w16cex="http://schemas.microsoft.com/office/word/2018/wordml/cex" xmlns:w16cid="http://schemas.microsoft.com/office/word/2016/wordml/cid" xmlns:w16="http://schemas.microsoft.com/office/word/2018/wordml" xmlns:w16sdtdh="http://schemas.microsoft.com/office/word/2020/wordml/sdtdatahash" xmlns:w16se="http://schemas.microsoft.com/office/word/2015/wordml/symex" xmlns:wpg="http://schemas.microsoft.com/office/word/2010/wordprocessingGroup" xmlns:wpi="http://schemas.microsoft.com/office/word/2010/wordprocessingInk" xmlns:wne="http://schemas.microsoft.com/office/word/2006/wordml" xmlns:wps="http://schemas.microsoft.com/office/word/2010/wordprocessingShape" mc:Ignorable="w14 w15 w16se w16cid w16 w16cex w16sdtdh wp14">
-  <w:comment w:id="11" w:author="Claude CHAPEL" w:date="2023-06-30T18:28:00Z" w:initials="CC">
-    <w:p>
-      <w:pPr>
-        <w:pStyle w:val="Commentaire"/>
-      </w:pPr>
-      <w:r>
-        <w:rPr>
-          <w:rStyle w:val="Marquedecommentaire"/>
-        </w:rPr>
-        <w:annotationRef/>
-      </w:r>
-      <w:r>
-        <w:t>Ce paragraphe est vraiment peu compréhensible, je le reformulerai personnellement</w:t>
-      </w:r>
-    </w:p>
-  </w:comment>
-  <w:comment w:id="19" w:author="Claude CHAPEL" w:date="2023-06-30T18:58:00Z" w:initials="CC">
-    <w:p>
-      <w:pPr>
-        <w:pStyle w:val="Commentaire"/>
-      </w:pPr>
-      <w:r>
-        <w:rPr>
-          <w:rStyle w:val="Marquedecommentaire"/>
-        </w:rPr>
-        <w:annotationRef/>
-      </w:r>
-      <w:r>
-        <w:t>Je ne suis pas sûr que ce verbe soit le plus pertinent </w:t>
-      </w:r>
-      <w:r>
-        <w:rPr>
-          <w:rFonts w:ascii="Segoe UI Emoji" w:eastAsia="Segoe UI Emoji" w:hAnsi="Segoe UI Emoji" w:cs="Segoe UI Emoji"/>
-        </w:rPr>
-        <w:t>😊</w:t>
-      </w:r>
-    </w:p>
-  </w:comment>
-</w:comments>
-</file>
-
-<file path=word/commentsExtended.xml><?xml version="1.0" encoding="utf-8"?>
-<w15:commentsEx xmlns:wpc="http://schemas.microsoft.com/office/word/2010/wordprocessingCanvas" xmlns:cx="http://schemas.microsoft.com/office/drawing/2014/chartex" xmlns:cx1="http://schemas.microsoft.com/office/drawing/2015/9/8/chartex" xmlns:cx2="http://schemas.microsoft.com/office/drawing/2015/10/21/chartex" xmlns:cx3="http://schemas.microsoft.com/office/drawing/2016/5/9/chartex" xmlns:cx4="http://schemas.microsoft.com/office/drawing/2016/5/10/chartex" xmlns:cx5="http://schemas.microsoft.com/office/drawing/2016/5/11/chartex" xmlns:cx6="http://schemas.microsoft.com/office/drawing/2016/5/12/chartex" xmlns:cx7="http://schemas.microsoft.com/office/drawing/2016/5/13/chartex" xmlns:cx8="http://schemas.microsoft.com/office/drawing/2016/5/14/chartex" xmlns:mc="http://schemas.openxmlformats.org/markup-compatibility/2006" xmlns:aink="http://schemas.microsoft.com/office/drawing/2016/ink" xmlns:am3d="http://schemas.microsoft.com/office/drawing/2017/model3d" xmlns:o="urn:schemas-microsoft-com:office:office" xmlns:oel="http://schemas.microsoft.com/office/2019/extlst" xmlns:r="http://schemas.openxmlformats.org/officeDocument/2006/relationships" xmlns:m="http://schemas.openxmlformats.org/officeDocument/2006/math" xmlns:v="urn:schemas-microsoft-com:vml" xmlns:wp14="http://schemas.microsoft.com/office/word/2010/wordprocessingDrawing" xmlns:wp="http://schemas.openxmlformats.org/drawingml/2006/wordprocessingDrawing" xmlns:w10="urn:schemas-microsoft-com:office:word" xmlns:w="http://schemas.openxmlformats.org/wordprocessingml/2006/main" xmlns:w14="http://schemas.microsoft.com/office/word/2010/wordml" xmlns:w15="http://schemas.microsoft.com/office/word/2012/wordml" xmlns:w16cex="http://schemas.microsoft.com/office/word/2018/wordml/cex" xmlns:w16cid="http://schemas.microsoft.com/office/word/2016/wordml/cid" xmlns:w16="http://schemas.microsoft.com/office/word/2018/wordml" xmlns:w16sdtdh="http://schemas.microsoft.com/office/word/2020/wordml/sdtdatahash" xmlns:w16se="http://schemas.microsoft.com/office/word/2015/wordml/symex" xmlns:wpg="http://schemas.microsoft.com/office/word/2010/wordprocessingGroup" xmlns:wpi="http://schemas.microsoft.com/office/word/2010/wordprocessingInk" xmlns:wne="http://schemas.microsoft.com/office/word/2006/wordml" xmlns:wps="http://schemas.microsoft.com/office/word/2010/wordprocessingShape" mc:Ignorable="w14 w15 w16se w16cid w16 w16cex w16sdtdh wp14">
-  <w15:commentEx w15:paraId="59092A96" w15:done="0"/>
-  <w15:commentEx w15:paraId="4A9BB2FF" w15:done="0"/>
-</w15:commentsEx>
-</file>
-
-<file path=word/commentsExtensible.xml><?xml version="1.0" encoding="utf-8"?>
-<w16cex:commentsExtensible xmlns:wpc="http://schemas.microsoft.com/office/word/2010/wordprocessingCanvas" xmlns:cx="http://schemas.microsoft.com/office/drawing/2014/chartex" xmlns:cx1="http://schemas.microsoft.com/office/drawing/2015/9/8/chartex" xmlns:cx2="http://schemas.microsoft.com/office/drawing/2015/10/21/chartex" xmlns:cx3="http://schemas.microsoft.com/office/drawing/2016/5/9/chartex" xmlns:cx4="http://schemas.microsoft.com/office/drawing/2016/5/10/chartex" xmlns:cx5="http://schemas.microsoft.com/office/drawing/2016/5/11/chartex" xmlns:cx6="http://schemas.microsoft.com/office/drawing/2016/5/12/chartex" xmlns:cx7="http://schemas.microsoft.com/office/drawing/2016/5/13/chartex" xmlns:cx8="http://schemas.microsoft.com/office/drawing/2016/5/14/chartex" xmlns:mc="http://schemas.openxmlformats.org/markup-compatibility/2006" xmlns:aink="http://schemas.microsoft.com/office/drawing/2016/ink" xmlns:am3d="http://schemas.microsoft.com/office/drawing/2017/model3d" xmlns:o="urn:schemas-microsoft-com:office:office" xmlns:oel="http://schemas.microsoft.com/office/2019/extlst" xmlns:r="http://schemas.openxmlformats.org/officeDocument/2006/relationships" xmlns:m="http://schemas.openxmlformats.org/officeDocument/2006/math" xmlns:v="urn:schemas-microsoft-com:vml" xmlns:wp14="http://schemas.microsoft.com/office/word/2010/wordprocessingDrawing" xmlns:wp="http://schemas.openxmlformats.org/drawingml/2006/wordprocessingDrawing" xmlns:w10="urn:schemas-microsoft-com:office:word" xmlns:w="http://schemas.openxmlformats.org/wordprocessingml/2006/main" xmlns:w14="http://schemas.microsoft.com/office/word/2010/wordml" xmlns:w15="http://schemas.microsoft.com/office/word/2012/wordml" xmlns:w16cex="http://schemas.microsoft.com/office/word/2018/wordml/cex" xmlns:w16cid="http://schemas.microsoft.com/office/word/2016/wordml/cid" xmlns:w16="http://schemas.microsoft.com/office/word/2018/wordml" xmlns:w16sdtdh="http://schemas.microsoft.com/office/word/2020/wordml/sdtdatahash" xmlns:w16se="http://schemas.microsoft.com/office/word/2015/wordml/symex" xmlns:wpg="http://schemas.microsoft.com/office/word/2010/wordprocessingGroup" xmlns:wpi="http://schemas.microsoft.com/office/word/2010/wordprocessingInk" xmlns:wne="http://schemas.microsoft.com/office/word/2006/wordml" xmlns:wps="http://schemas.microsoft.com/office/word/2010/wordprocessingShape" mc:Ignorable="w14 w15 w16se w16cid w16 w16cex w16sdtdh wp14">
-  <w16cex:commentExtensible w16cex:durableId="28499D3A" w16cex:dateUtc="2023-06-30T16:28:00Z"/>
-  <w16cex:commentExtensible w16cex:durableId="2849A471" w16cex:dateUtc="2023-06-30T16:58:00Z"/>
-</w16cex:commentsExtensible>
-</file>
-
-<file path=word/commentsIds.xml><?xml version="1.0" encoding="utf-8"?>
-<w16cid:commentsIds xmlns:wpc="http://schemas.microsoft.com/office/word/2010/wordprocessingCanvas" xmlns:cx="http://schemas.microsoft.com/office/drawing/2014/chartex" xmlns:cx1="http://schemas.microsoft.com/office/drawing/2015/9/8/chartex" xmlns:cx2="http://schemas.microsoft.com/office/drawing/2015/10/21/chartex" xmlns:cx3="http://schemas.microsoft.com/office/drawing/2016/5/9/chartex" xmlns:cx4="http://schemas.microsoft.com/office/drawing/2016/5/10/chartex" xmlns:cx5="http://schemas.microsoft.com/office/drawing/2016/5/11/chartex" xmlns:cx6="http://schemas.microsoft.com/office/drawing/2016/5/12/chartex" xmlns:cx7="http://schemas.microsoft.com/office/drawing/2016/5/13/chartex" xmlns:cx8="http://schemas.microsoft.com/office/drawing/2016/5/14/chartex" xmlns:mc="http://schemas.openxmlformats.org/markup-compatibility/2006" xmlns:aink="http://schemas.microsoft.com/office/drawing/2016/ink" xmlns:am3d="http://schemas.microsoft.com/office/drawing/2017/model3d" xmlns:o="urn:schemas-microsoft-com:office:office" xmlns:oel="http://schemas.microsoft.com/office/2019/extlst" xmlns:r="http://schemas.openxmlformats.org/officeDocument/2006/relationships" xmlns:m="http://schemas.openxmlformats.org/officeDocument/2006/math" xmlns:v="urn:schemas-microsoft-com:vml" xmlns:wp14="http://schemas.microsoft.com/office/word/2010/wordprocessingDrawing" xmlns:wp="http://schemas.openxmlformats.org/drawingml/2006/wordprocessingDrawing" xmlns:w10="urn:schemas-microsoft-com:office:word" xmlns:w="http://schemas.openxmlformats.org/wordprocessingml/2006/main" xmlns:w14="http://schemas.microsoft.com/office/word/2010/wordml" xmlns:w15="http://schemas.microsoft.com/office/word/2012/wordml" xmlns:w16cex="http://schemas.microsoft.com/office/word/2018/wordml/cex" xmlns:w16cid="http://schemas.microsoft.com/office/word/2016/wordml/cid" xmlns:w16="http://schemas.microsoft.com/office/word/2018/wordml" xmlns:w16sdtdh="http://schemas.microsoft.com/office/word/2020/wordml/sdtdatahash" xmlns:w16se="http://schemas.microsoft.com/office/word/2015/wordml/symex" xmlns:wpg="http://schemas.microsoft.com/office/word/2010/wordprocessingGroup" xmlns:wpi="http://schemas.microsoft.com/office/word/2010/wordprocessingInk" xmlns:wne="http://schemas.microsoft.com/office/word/2006/wordml" xmlns:wps="http://schemas.microsoft.com/office/word/2010/wordprocessingShape" mc:Ignorable="w14 w15 w16se w16cid w16 w16cex w16sdtdh wp14">
-  <w16cid:commentId w16cid:paraId="59092A96" w16cid:durableId="28499D3A"/>
-  <w16cid:commentId w16cid:paraId="4A9BB2FF" w16cid:durableId="2849A471"/>
-</w16cid:commentsIds>
 </file>
 
 <file path=word/endnotes.xml><?xml version="1.0" encoding="utf-8"?>
@@ -8902,14 +9084,6 @@
     <w:abstractNumId w:val="0"/>
   </w:num>
 </w:numbering>
-</file>
-
-<file path=word/people.xml><?xml version="1.0" encoding="utf-8"?>
-<w15:people xmlns:wpc="http://schemas.microsoft.com/office/word/2010/wordprocessingCanvas" xmlns:cx="http://schemas.microsoft.com/office/drawing/2014/chartex" xmlns:cx1="http://schemas.microsoft.com/office/drawing/2015/9/8/chartex" xmlns:cx2="http://schemas.microsoft.com/office/drawing/2015/10/21/chartex" xmlns:cx3="http://schemas.microsoft.com/office/drawing/2016/5/9/chartex" xmlns:cx4="http://schemas.microsoft.com/office/drawing/2016/5/10/chartex" xmlns:cx5="http://schemas.microsoft.com/office/drawing/2016/5/11/chartex" xmlns:cx6="http://schemas.microsoft.com/office/drawing/2016/5/12/chartex" xmlns:cx7="http://schemas.microsoft.com/office/drawing/2016/5/13/chartex" xmlns:cx8="http://schemas.microsoft.com/office/drawing/2016/5/14/chartex" xmlns:mc="http://schemas.openxmlformats.org/markup-compatibility/2006" xmlns:aink="http://schemas.microsoft.com/office/drawing/2016/ink" xmlns:am3d="http://schemas.microsoft.com/office/drawing/2017/model3d" xmlns:o="urn:schemas-microsoft-com:office:office" xmlns:oel="http://schemas.microsoft.com/office/2019/extlst" xmlns:r="http://schemas.openxmlformats.org/officeDocument/2006/relationships" xmlns:m="http://schemas.openxmlformats.org/officeDocument/2006/math" xmlns:v="urn:schemas-microsoft-com:vml" xmlns:wp14="http://schemas.microsoft.com/office/word/2010/wordprocessingDrawing" xmlns:wp="http://schemas.openxmlformats.org/drawingml/2006/wordprocessingDrawing" xmlns:w10="urn:schemas-microsoft-com:office:word" xmlns:w="http://schemas.openxmlformats.org/wordprocessingml/2006/main" xmlns:w14="http://schemas.microsoft.com/office/word/2010/wordml" xmlns:w15="http://schemas.microsoft.com/office/word/2012/wordml" xmlns:w16cex="http://schemas.microsoft.com/office/word/2018/wordml/cex" xmlns:w16cid="http://schemas.microsoft.com/office/word/2016/wordml/cid" xmlns:w16="http://schemas.microsoft.com/office/word/2018/wordml" xmlns:w16sdtdh="http://schemas.microsoft.com/office/word/2020/wordml/sdtdatahash" xmlns:w16se="http://schemas.microsoft.com/office/word/2015/wordml/symex" xmlns:wpg="http://schemas.microsoft.com/office/word/2010/wordprocessingGroup" xmlns:wpi="http://schemas.microsoft.com/office/word/2010/wordprocessingInk" xmlns:wne="http://schemas.microsoft.com/office/word/2006/wordml" xmlns:wps="http://schemas.microsoft.com/office/word/2010/wordprocessingShape" mc:Ignorable="w14 w15 w16se w16cid w16 w16cex w16sdtdh wp14">
-  <w15:person w15:author="Claude CHAPEL">
-    <w15:presenceInfo w15:providerId="Windows Live" w15:userId="737ba3f2330ae811"/>
-  </w15:person>
-</w15:people>
 </file>
 
 <file path=word/styles.xml><?xml version="1.0" encoding="utf-8"?>

</xml_diff>